<commit_message>
modelo relacional final corregido
</commit_message>
<xml_diff>
--- a/Corregidos/Modelo Relacional Corregido.docx
+++ b/Corregidos/Modelo Relacional Corregido.docx
@@ -1,6 +1,6 @@
 
 <file path=word/document.xml><?xml version="1.0" encoding="utf-8"?>
-<w:document xmlns:wpc="http://schemas.microsoft.com/office/word/2010/wordprocessingCanvas" xmlns:cx="http://schemas.microsoft.com/office/drawing/2014/chartex" xmlns:cx1="http://schemas.microsoft.com/office/drawing/2015/9/8/chartex" xmlns:cx2="http://schemas.microsoft.com/office/drawing/2015/10/21/chartex" xmlns:cx3="http://schemas.microsoft.com/office/drawing/2016/5/9/chartex" xmlns:cx4="http://schemas.microsoft.com/office/drawing/2016/5/10/chartex" xmlns:cx5="http://schemas.microsoft.com/office/drawing/2016/5/11/chartex" xmlns:cx6="http://schemas.microsoft.com/office/drawing/2016/5/12/chartex" xmlns:cx7="http://schemas.microsoft.com/office/drawing/2016/5/13/chartex" xmlns:cx8="http://schemas.microsoft.com/office/drawing/2016/5/14/chartex" xmlns:mc="http://schemas.openxmlformats.org/markup-compatibility/2006" xmlns:aink="http://schemas.microsoft.com/office/drawing/2016/ink" xmlns:am3d="http://schemas.microsoft.com/office/drawing/2017/model3d" xmlns:o="urn:schemas-microsoft-com:office:office" xmlns:r="http://schemas.openxmlformats.org/officeDocument/2006/relationships" xmlns:m="http://schemas.openxmlformats.org/officeDocument/2006/math" xmlns:v="urn:schemas-microsoft-com:vml" xmlns:wp14="http://schemas.microsoft.com/office/word/2010/wordprocessingDrawing" xmlns:wp="http://schemas.openxmlformats.org/drawingml/2006/wordprocessingDrawing" xmlns:w10="urn:schemas-microsoft-com:office:word" xmlns:w="http://schemas.openxmlformats.org/wordprocessingml/2006/main" xmlns:w14="http://schemas.microsoft.com/office/word/2010/wordml" xmlns:w15="http://schemas.microsoft.com/office/word/2012/wordml" xmlns:w16cex="http://schemas.microsoft.com/office/word/2018/wordml/cex" xmlns:w16cid="http://schemas.microsoft.com/office/word/2016/wordml/cid" xmlns:w16="http://schemas.microsoft.com/office/word/2018/wordml" xmlns:w16se="http://schemas.microsoft.com/office/word/2015/wordml/symex" xmlns:wpg="http://schemas.microsoft.com/office/word/2010/wordprocessingGroup" xmlns:wpi="http://schemas.microsoft.com/office/word/2010/wordprocessingInk" xmlns:wne="http://schemas.microsoft.com/office/word/2006/wordml" xmlns:wps="http://schemas.microsoft.com/office/word/2010/wordprocessingShape" mc:Ignorable="w14 w15 w16se w16cid w16 w16cex wp14">
+<w:document xmlns:wpc="http://schemas.microsoft.com/office/word/2010/wordprocessingCanvas" xmlns:cx="http://schemas.microsoft.com/office/drawing/2014/chartex" xmlns:mc="http://schemas.openxmlformats.org/markup-compatibility/2006" xmlns:o="urn:schemas-microsoft-com:office:office" xmlns:r="http://schemas.openxmlformats.org/officeDocument/2006/relationships" xmlns:m="http://schemas.openxmlformats.org/officeDocument/2006/math" xmlns:v="urn:schemas-microsoft-com:vml" xmlns:wp14="http://schemas.microsoft.com/office/word/2010/wordprocessingDrawing" xmlns:wp="http://schemas.openxmlformats.org/drawingml/2006/wordprocessingDrawing" xmlns:w10="urn:schemas-microsoft-com:office:word" xmlns:w="http://schemas.openxmlformats.org/wordprocessingml/2006/main" xmlns:w14="http://schemas.microsoft.com/office/word/2010/wordml" xmlns:w15="http://schemas.microsoft.com/office/word/2012/wordml" xmlns:w16se="http://schemas.microsoft.com/office/word/2015/wordml/symex" xmlns:wpg="http://schemas.microsoft.com/office/word/2010/wordprocessingGroup" xmlns:wpi="http://schemas.microsoft.com/office/word/2010/wordprocessingInk" xmlns:wne="http://schemas.microsoft.com/office/word/2006/wordml" xmlns:wps="http://schemas.microsoft.com/office/word/2010/wordprocessingShape" mc:Ignorable="w14 w15 w16se wp14">
   <w:body>
     <w:p>
       <w:pPr>
@@ -49,7 +49,7 @@
     </w:p>
     <w:tbl>
       <w:tblPr>
-        <w:tblStyle w:val="GridTable5Dark-Accent5"/>
+        <w:tblStyle w:val="Tabladecuadrcula5oscura-nfasis5"/>
         <w:tblW w:w="0" w:type="auto"/>
         <w:tblInd w:w="-671" w:type="dxa"/>
         <w:tblLook w:val="04A0" w:firstRow="1" w:lastRow="0" w:firstColumn="1" w:lastColumn="0" w:noHBand="0" w:noVBand="1"/>
@@ -339,21 +339,7 @@
               <w:rPr>
                 <w:lang w:val="en-US"/>
               </w:rPr>
-              <w:t>check(‘al’,’an’,’</w:t>
-            </w:r>
-            <w:proofErr w:type="spellStart"/>
-            <w:r>
-              <w:rPr>
-                <w:lang w:val="en-US"/>
-              </w:rPr>
-              <w:t>eu</w:t>
-            </w:r>
-            <w:proofErr w:type="spellEnd"/>
-            <w:r>
-              <w:rPr>
-                <w:lang w:val="en-US"/>
-              </w:rPr>
-              <w:t>’,</w:t>
+              <w:t>check(‘al’,’an’,’eu’,</w:t>
             </w:r>
             <w:r>
               <w:rPr>
@@ -510,7 +496,7 @@
     </w:p>
     <w:tbl>
       <w:tblPr>
-        <w:tblStyle w:val="GridTable5Dark-Accent5"/>
+        <w:tblStyle w:val="Tabladecuadrcula5oscura-nfasis5"/>
         <w:tblW w:w="0" w:type="auto"/>
         <w:tblInd w:w="-659" w:type="dxa"/>
         <w:tblLook w:val="04A0" w:firstRow="1" w:lastRow="0" w:firstColumn="1" w:lastColumn="0" w:noHBand="0" w:noVBand="1"/>
@@ -591,11 +577,9 @@
               <w:jc w:val="center"/>
               <w:cnfStyle w:val="100000000000" w:firstRow="1" w:lastRow="0" w:firstColumn="0" w:lastColumn="0" w:oddVBand="0" w:evenVBand="0" w:oddHBand="0" w:evenHBand="0" w:firstRowFirstColumn="0" w:firstRowLastColumn="0" w:lastRowFirstColumn="0" w:lastRowLastColumn="0"/>
             </w:pPr>
-            <w:proofErr w:type="spellStart"/>
             <w:r>
               <w:t>id_asociacion</w:t>
             </w:r>
-            <w:proofErr w:type="spellEnd"/>
           </w:p>
         </w:tc>
       </w:tr>
@@ -1030,7 +1014,7 @@
     </w:p>
     <w:tbl>
       <w:tblPr>
-        <w:tblStyle w:val="GridTable5Dark-Accent5"/>
+        <w:tblStyle w:val="Tabladecuadrcula5oscura-nfasis5"/>
         <w:tblW w:w="0" w:type="auto"/>
         <w:tblInd w:w="-627" w:type="dxa"/>
         <w:tblLook w:val="04A0" w:firstRow="1" w:lastRow="0" w:firstColumn="1" w:lastColumn="0" w:noHBand="0" w:noVBand="1"/>
@@ -1113,11 +1097,9 @@
               <w:jc w:val="center"/>
               <w:cnfStyle w:val="100000000000" w:firstRow="1" w:lastRow="0" w:firstColumn="0" w:lastColumn="0" w:oddVBand="0" w:evenVBand="0" w:oddHBand="0" w:evenHBand="0" w:firstRowFirstColumn="0" w:firstRowLastColumn="0" w:lastRowFirstColumn="0" w:lastRowLastColumn="0"/>
             </w:pPr>
-            <w:proofErr w:type="spellStart"/>
             <w:r>
               <w:t>telefono</w:t>
             </w:r>
-            <w:proofErr w:type="spellEnd"/>
           </w:p>
         </w:tc>
         <w:tc>
@@ -1129,11 +1111,9 @@
               <w:jc w:val="center"/>
               <w:cnfStyle w:val="100000000000" w:firstRow="1" w:lastRow="0" w:firstColumn="0" w:lastColumn="0" w:oddVBand="0" w:evenVBand="0" w:oddHBand="0" w:evenHBand="0" w:firstRowFirstColumn="0" w:firstRowLastColumn="0" w:lastRowFirstColumn="0" w:lastRowLastColumn="0"/>
             </w:pPr>
-            <w:proofErr w:type="spellStart"/>
             <w:r>
               <w:t>url_web</w:t>
             </w:r>
-            <w:proofErr w:type="spellEnd"/>
           </w:p>
         </w:tc>
         <w:tc>
@@ -1145,11 +1125,9 @@
               <w:jc w:val="center"/>
               <w:cnfStyle w:val="100000000000" w:firstRow="1" w:lastRow="0" w:firstColumn="0" w:lastColumn="0" w:oddVBand="0" w:evenVBand="0" w:oddHBand="0" w:evenHBand="0" w:firstRowFirstColumn="0" w:firstRowLastColumn="0" w:lastRowFirstColumn="0" w:lastRowLastColumn="0"/>
             </w:pPr>
-            <w:proofErr w:type="spellStart"/>
             <w:r>
               <w:t>id_asoc</w:t>
             </w:r>
-            <w:proofErr w:type="spellEnd"/>
           </w:p>
         </w:tc>
       </w:tr>
@@ -1728,7 +1706,7 @@
     </w:p>
     <w:tbl>
       <w:tblPr>
-        <w:tblStyle w:val="GridTable5Dark-Accent5"/>
+        <w:tblStyle w:val="Tabladecuadrcula5oscura-nfasis5"/>
         <w:tblW w:w="0" w:type="auto"/>
         <w:tblInd w:w="-616" w:type="dxa"/>
         <w:tblLook w:val="04A0" w:firstRow="1" w:lastRow="0" w:firstColumn="1" w:lastColumn="0" w:noHBand="0" w:noVBand="1"/>
@@ -1811,11 +1789,9 @@
               <w:jc w:val="center"/>
               <w:cnfStyle w:val="100000000000" w:firstRow="1" w:lastRow="0" w:firstColumn="0" w:lastColumn="0" w:oddVBand="0" w:evenVBand="0" w:oddHBand="0" w:evenHBand="0" w:firstRowFirstColumn="0" w:firstRowLastColumn="0" w:lastRowFirstColumn="0" w:lastRowLastColumn="0"/>
             </w:pPr>
-            <w:proofErr w:type="spellStart"/>
             <w:r>
               <w:t>telefono</w:t>
             </w:r>
-            <w:proofErr w:type="spellEnd"/>
           </w:p>
         </w:tc>
         <w:tc>
@@ -1827,11 +1803,9 @@
               <w:jc w:val="center"/>
               <w:cnfStyle w:val="100000000000" w:firstRow="1" w:lastRow="0" w:firstColumn="0" w:lastColumn="0" w:oddVBand="0" w:evenVBand="0" w:oddHBand="0" w:evenHBand="0" w:firstRowFirstColumn="0" w:firstRowLastColumn="0" w:lastRowFirstColumn="0" w:lastRowLastColumn="0"/>
             </w:pPr>
-            <w:proofErr w:type="spellStart"/>
             <w:r>
               <w:t>url_web</w:t>
             </w:r>
-            <w:proofErr w:type="spellEnd"/>
           </w:p>
         </w:tc>
         <w:tc>
@@ -1843,11 +1817,9 @@
               <w:jc w:val="center"/>
               <w:cnfStyle w:val="100000000000" w:firstRow="1" w:lastRow="0" w:firstColumn="0" w:lastColumn="0" w:oddVBand="0" w:evenVBand="0" w:oddHBand="0" w:evenHBand="0" w:firstRowFirstColumn="0" w:firstRowLastColumn="0" w:lastRowFirstColumn="0" w:lastRowLastColumn="0"/>
             </w:pPr>
-            <w:proofErr w:type="spellStart"/>
             <w:r>
               <w:t>id_asoc</w:t>
             </w:r>
-            <w:proofErr w:type="spellEnd"/>
           </w:p>
         </w:tc>
       </w:tr>
@@ -2436,7 +2408,7 @@
     </w:p>
     <w:tbl>
       <w:tblPr>
-        <w:tblStyle w:val="GridTable5Dark-Accent5"/>
+        <w:tblStyle w:val="Tabladecuadrcula5oscura-nfasis5"/>
         <w:tblW w:w="10291" w:type="dxa"/>
         <w:tblInd w:w="-469" w:type="dxa"/>
         <w:tblLook w:val="04A0" w:firstRow="1" w:lastRow="0" w:firstColumn="1" w:lastColumn="0" w:noHBand="0" w:noVBand="1"/>
@@ -2491,11 +2463,9 @@
               <w:jc w:val="center"/>
               <w:cnfStyle w:val="100000000000" w:firstRow="1" w:lastRow="0" w:firstColumn="0" w:lastColumn="0" w:oddVBand="0" w:evenVBand="0" w:oddHBand="0" w:evenHBand="0" w:firstRowFirstColumn="0" w:firstRowLastColumn="0" w:lastRowFirstColumn="0" w:lastRowLastColumn="0"/>
             </w:pPr>
-            <w:proofErr w:type="spellStart"/>
             <w:r>
               <w:t>fecha_inicio</w:t>
             </w:r>
-            <w:proofErr w:type="spellEnd"/>
           </w:p>
         </w:tc>
         <w:tc>
@@ -2521,11 +2491,9 @@
               <w:jc w:val="center"/>
               <w:cnfStyle w:val="100000000000" w:firstRow="1" w:lastRow="0" w:firstColumn="0" w:lastColumn="0" w:oddVBand="0" w:evenVBand="0" w:oddHBand="0" w:evenHBand="0" w:firstRowFirstColumn="0" w:firstRowLastColumn="0" w:lastRowFirstColumn="0" w:lastRowLastColumn="0"/>
             </w:pPr>
-            <w:proofErr w:type="spellStart"/>
             <w:r>
               <w:t>fecha_fin</w:t>
             </w:r>
-            <w:proofErr w:type="spellEnd"/>
           </w:p>
         </w:tc>
         <w:tc>
@@ -2537,11 +2505,9 @@
               <w:jc w:val="center"/>
               <w:cnfStyle w:val="100000000000" w:firstRow="1" w:lastRow="0" w:firstColumn="0" w:lastColumn="0" w:oddVBand="0" w:evenVBand="0" w:oddHBand="0" w:evenHBand="0" w:firstRowFirstColumn="0" w:firstRowLastColumn="0" w:lastRowFirstColumn="0" w:lastRowLastColumn="0"/>
             </w:pPr>
-            <w:proofErr w:type="spellStart"/>
             <w:r>
               <w:t>id_proveedor</w:t>
             </w:r>
-            <w:proofErr w:type="spellEnd"/>
           </w:p>
         </w:tc>
         <w:tc>
@@ -2553,11 +2519,9 @@
               <w:jc w:val="center"/>
               <w:cnfStyle w:val="100000000000" w:firstRow="1" w:lastRow="0" w:firstColumn="0" w:lastColumn="0" w:oddVBand="0" w:evenVBand="0" w:oddHBand="0" w:evenHBand="0" w:firstRowFirstColumn="0" w:firstRowLastColumn="0" w:lastRowFirstColumn="0" w:lastRowLastColumn="0"/>
             </w:pPr>
-            <w:proofErr w:type="spellStart"/>
             <w:r>
               <w:t>Id_productor</w:t>
             </w:r>
-            <w:proofErr w:type="spellEnd"/>
           </w:p>
         </w:tc>
       </w:tr>
@@ -2877,21 +2841,8 @@
               <w:jc w:val="center"/>
               <w:cnfStyle w:val="000000000000" w:firstRow="0" w:lastRow="0" w:firstColumn="0" w:lastColumn="0" w:oddVBand="0" w:evenVBand="0" w:oddHBand="0" w:evenHBand="0" w:firstRowFirstColumn="0" w:firstRowLastColumn="0" w:lastRowFirstColumn="0" w:lastRowLastColumn="0"/>
             </w:pPr>
-            <w:proofErr w:type="spellStart"/>
-            <w:r>
-              <w:t>check</w:t>
-            </w:r>
-            <w:proofErr w:type="spellEnd"/>
-            <w:r>
-              <w:t>(‘</w:t>
-            </w:r>
-            <w:proofErr w:type="spellStart"/>
-            <w:r>
-              <w:t>p’,’s’,’a</w:t>
-            </w:r>
-            <w:proofErr w:type="spellEnd"/>
-            <w:r>
-              <w:t>’)</w:t>
+            <w:r>
+              <w:t>check(‘p’,’s’,’a’)</w:t>
             </w:r>
           </w:p>
         </w:tc>
@@ -3143,7 +3094,7 @@
     </w:p>
     <w:tbl>
       <w:tblPr>
-        <w:tblStyle w:val="GridTable5Dark-Accent5"/>
+        <w:tblStyle w:val="Tabladecuadrcula5oscura-nfasis5"/>
         <w:tblW w:w="0" w:type="auto"/>
         <w:tblInd w:w="-551" w:type="dxa"/>
         <w:tblLook w:val="04A0" w:firstRow="1" w:lastRow="0" w:firstColumn="1" w:lastColumn="0" w:noHBand="0" w:noVBand="1"/>
@@ -3198,11 +3149,9 @@
               <w:jc w:val="center"/>
               <w:cnfStyle w:val="100000000000" w:firstRow="1" w:lastRow="0" w:firstColumn="0" w:lastColumn="0" w:oddVBand="0" w:evenVBand="0" w:oddHBand="0" w:evenHBand="0" w:firstRowFirstColumn="0" w:firstRowLastColumn="0" w:lastRowFirstColumn="0" w:lastRowLastColumn="0"/>
             </w:pPr>
-            <w:proofErr w:type="spellStart"/>
             <w:r>
               <w:t>id_proveedor</w:t>
             </w:r>
-            <w:proofErr w:type="spellEnd"/>
           </w:p>
         </w:tc>
         <w:tc>
@@ -3228,11 +3177,9 @@
               <w:jc w:val="center"/>
               <w:cnfStyle w:val="100000000000" w:firstRow="1" w:lastRow="0" w:firstColumn="0" w:lastColumn="0" w:oddVBand="0" w:evenVBand="0" w:oddHBand="0" w:evenHBand="0" w:firstRowFirstColumn="0" w:firstRowLastColumn="0" w:lastRowFirstColumn="0" w:lastRowLastColumn="0"/>
             </w:pPr>
-            <w:proofErr w:type="spellStart"/>
             <w:r>
               <w:t>num_cuotas</w:t>
             </w:r>
-            <w:proofErr w:type="spellEnd"/>
           </w:p>
         </w:tc>
         <w:tc>
@@ -3581,15 +3528,7 @@
               <w:cnfStyle w:val="000000000000" w:firstRow="0" w:lastRow="0" w:firstColumn="0" w:lastColumn="0" w:oddVBand="0" w:evenVBand="0" w:oddHBand="0" w:evenHBand="0" w:firstRowFirstColumn="0" w:firstRowLastColumn="0" w:lastRowFirstColumn="0" w:lastRowLastColumn="0"/>
             </w:pPr>
             <w:r>
-              <w:t>Check(‘</w:t>
-            </w:r>
-            <w:proofErr w:type="spellStart"/>
-            <w:r>
-              <w:t>c’,’p</w:t>
-            </w:r>
-            <w:proofErr w:type="spellEnd"/>
-            <w:r>
-              <w:t>’)</w:t>
+              <w:t>Check(‘c’,’p’)</w:t>
             </w:r>
           </w:p>
         </w:tc>
@@ -3841,7 +3780,7 @@
     </w:p>
     <w:tbl>
       <w:tblPr>
-        <w:tblStyle w:val="GridTable5Dark-Accent5"/>
+        <w:tblStyle w:val="Tabladecuadrcula5oscura-nfasis5"/>
         <w:tblW w:w="0" w:type="auto"/>
         <w:tblInd w:w="-561" w:type="dxa"/>
         <w:tblLook w:val="04A0" w:firstRow="1" w:lastRow="0" w:firstColumn="1" w:lastColumn="0" w:noHBand="0" w:noVBand="1"/>
@@ -3896,11 +3835,9 @@
               <w:jc w:val="center"/>
               <w:cnfStyle w:val="100000000000" w:firstRow="1" w:lastRow="0" w:firstColumn="0" w:lastColumn="0" w:oddVBand="0" w:evenVBand="0" w:oddHBand="0" w:evenHBand="0" w:firstRowFirstColumn="0" w:firstRowLastColumn="0" w:lastRowFirstColumn="0" w:lastRowLastColumn="0"/>
             </w:pPr>
-            <w:proofErr w:type="spellStart"/>
             <w:r>
               <w:t>id_proveedor</w:t>
             </w:r>
-            <w:proofErr w:type="spellEnd"/>
           </w:p>
         </w:tc>
         <w:tc>
@@ -3912,11 +3849,9 @@
               <w:jc w:val="center"/>
               <w:cnfStyle w:val="100000000000" w:firstRow="1" w:lastRow="0" w:firstColumn="0" w:lastColumn="0" w:oddVBand="0" w:evenVBand="0" w:oddHBand="0" w:evenHBand="0" w:firstRowFirstColumn="0" w:firstRowLastColumn="0" w:lastRowFirstColumn="0" w:lastRowLastColumn="0"/>
             </w:pPr>
-            <w:proofErr w:type="spellStart"/>
             <w:r>
               <w:t>id_pais</w:t>
             </w:r>
-            <w:proofErr w:type="spellEnd"/>
           </w:p>
         </w:tc>
         <w:tc>
@@ -3928,11 +3863,9 @@
               <w:jc w:val="center"/>
               <w:cnfStyle w:val="100000000000" w:firstRow="1" w:lastRow="0" w:firstColumn="0" w:lastColumn="0" w:oddVBand="0" w:evenVBand="0" w:oddHBand="0" w:evenHBand="0" w:firstRowFirstColumn="0" w:firstRowLastColumn="0" w:lastRowFirstColumn="0" w:lastRowLastColumn="0"/>
             </w:pPr>
-            <w:proofErr w:type="spellStart"/>
             <w:r>
               <w:t>duracion</w:t>
             </w:r>
-            <w:proofErr w:type="spellEnd"/>
           </w:p>
         </w:tc>
         <w:tc>
@@ -4328,21 +4261,8 @@
               <w:jc w:val="center"/>
               <w:cnfStyle w:val="000000000000" w:firstRow="0" w:lastRow="0" w:firstColumn="0" w:lastColumn="0" w:oddVBand="0" w:evenVBand="0" w:oddHBand="0" w:evenHBand="0" w:firstRowFirstColumn="0" w:firstRowLastColumn="0" w:lastRowFirstColumn="0" w:lastRowLastColumn="0"/>
             </w:pPr>
-            <w:proofErr w:type="spellStart"/>
-            <w:r>
-              <w:t>check</w:t>
-            </w:r>
-            <w:proofErr w:type="spellEnd"/>
-            <w:r>
-              <w:t>(‘</w:t>
-            </w:r>
-            <w:proofErr w:type="spellStart"/>
-            <w:r>
-              <w:t>t’,’a’,’m</w:t>
-            </w:r>
-            <w:proofErr w:type="spellEnd"/>
-            <w:r>
-              <w:t>’)</w:t>
+            <w:r>
+              <w:t>check(‘t’,’a’,’m’)</w:t>
             </w:r>
           </w:p>
         </w:tc>
@@ -4561,7 +4481,7 @@
     </w:p>
     <w:tbl>
       <w:tblPr>
-        <w:tblStyle w:val="GridTable5Dark-Accent5"/>
+        <w:tblStyle w:val="Tabladecuadrcula5oscura-nfasis5"/>
         <w:tblW w:w="0" w:type="auto"/>
         <w:tblInd w:w="-561" w:type="dxa"/>
         <w:tblLook w:val="04A0" w:firstRow="1" w:lastRow="0" w:firstColumn="1" w:lastColumn="0" w:noHBand="0" w:noVBand="1"/>
@@ -4637,7 +4557,6 @@
                 <w:szCs w:val="20"/>
               </w:rPr>
             </w:pPr>
-            <w:proofErr w:type="spellStart"/>
             <w:r>
               <w:rPr>
                 <w:sz w:val="22"/>
@@ -4645,7 +4564,6 @@
               </w:rPr>
               <w:t>id_envio</w:t>
             </w:r>
-            <w:proofErr w:type="spellEnd"/>
           </w:p>
         </w:tc>
         <w:tc>
@@ -4661,7 +4579,6 @@
                 <w:szCs w:val="20"/>
               </w:rPr>
             </w:pPr>
-            <w:proofErr w:type="spellStart"/>
             <w:r>
               <w:rPr>
                 <w:sz w:val="22"/>
@@ -4669,7 +4586,6 @@
               </w:rPr>
               <w:t>Id_proveedor</w:t>
             </w:r>
-            <w:proofErr w:type="spellEnd"/>
           </w:p>
         </w:tc>
         <w:tc>
@@ -4685,7 +4601,6 @@
                 <w:szCs w:val="20"/>
               </w:rPr>
             </w:pPr>
-            <w:proofErr w:type="spellStart"/>
             <w:r>
               <w:rPr>
                 <w:sz w:val="22"/>
@@ -4693,7 +4608,6 @@
               </w:rPr>
               <w:t>id_pais</w:t>
             </w:r>
-            <w:proofErr w:type="spellEnd"/>
           </w:p>
         </w:tc>
         <w:tc>
@@ -4731,7 +4645,6 @@
                 <w:szCs w:val="20"/>
               </w:rPr>
             </w:pPr>
-            <w:proofErr w:type="spellStart"/>
             <w:r>
               <w:rPr>
                 <w:sz w:val="22"/>
@@ -4739,7 +4652,6 @@
               </w:rPr>
               <w:t>mod_precio</w:t>
             </w:r>
-            <w:proofErr w:type="spellEnd"/>
           </w:p>
         </w:tc>
         <w:tc>
@@ -4755,7 +4667,6 @@
                 <w:szCs w:val="20"/>
               </w:rPr>
             </w:pPr>
-            <w:proofErr w:type="spellStart"/>
             <w:r>
               <w:rPr>
                 <w:sz w:val="22"/>
@@ -4763,7 +4674,6 @@
               </w:rPr>
               <w:t>mod_duracion</w:t>
             </w:r>
-            <w:proofErr w:type="spellEnd"/>
           </w:p>
         </w:tc>
       </w:tr>
@@ -5754,7 +5664,7 @@
     </w:p>
     <w:tbl>
       <w:tblPr>
-        <w:tblStyle w:val="GridTable5Dark-Accent5"/>
+        <w:tblStyle w:val="Tabladecuadrcula5oscura-nfasis5"/>
         <w:tblW w:w="0" w:type="auto"/>
         <w:tblInd w:w="-659" w:type="dxa"/>
         <w:tblLook w:val="04A0" w:firstRow="1" w:lastRow="0" w:firstColumn="1" w:lastColumn="0" w:noHBand="0" w:noVBand="1"/>
@@ -5791,11 +5701,9 @@
               <w:jc w:val="center"/>
               <w:cnfStyle w:val="100000000000" w:firstRow="1" w:lastRow="0" w:firstColumn="0" w:lastColumn="0" w:oddVBand="0" w:evenVBand="0" w:oddHBand="0" w:evenHBand="0" w:firstRowFirstColumn="0" w:firstRowLastColumn="0" w:lastRowFirstColumn="0" w:lastRowLastColumn="0"/>
             </w:pPr>
-            <w:proofErr w:type="spellStart"/>
             <w:r>
               <w:t>id_productor</w:t>
             </w:r>
-            <w:proofErr w:type="spellEnd"/>
           </w:p>
         </w:tc>
         <w:tc>
@@ -5807,11 +5715,9 @@
               <w:jc w:val="center"/>
               <w:cnfStyle w:val="100000000000" w:firstRow="1" w:lastRow="0" w:firstColumn="0" w:lastColumn="0" w:oddVBand="0" w:evenVBand="0" w:oddHBand="0" w:evenHBand="0" w:firstRowFirstColumn="0" w:firstRowLastColumn="0" w:lastRowFirstColumn="0" w:lastRowLastColumn="0"/>
             </w:pPr>
-            <w:proofErr w:type="spellStart"/>
             <w:r>
               <w:t>id_pais</w:t>
             </w:r>
-            <w:proofErr w:type="spellEnd"/>
           </w:p>
         </w:tc>
       </w:tr>
@@ -6105,7 +6011,7 @@
     </w:p>
     <w:tbl>
       <w:tblPr>
-        <w:tblStyle w:val="GridTable5Dark-Accent5"/>
+        <w:tblStyle w:val="Tabladecuadrcula5oscura-nfasis5"/>
         <w:tblW w:w="0" w:type="auto"/>
         <w:tblInd w:w="-659" w:type="dxa"/>
         <w:tblLook w:val="04A0" w:firstRow="1" w:lastRow="0" w:firstColumn="1" w:lastColumn="0" w:noHBand="0" w:noVBand="1"/>
@@ -6145,11 +6051,9 @@
               <w:jc w:val="center"/>
               <w:cnfStyle w:val="100000000000" w:firstRow="1" w:lastRow="0" w:firstColumn="0" w:lastColumn="0" w:oddVBand="0" w:evenVBand="0" w:oddHBand="0" w:evenHBand="0" w:firstRowFirstColumn="0" w:firstRowLastColumn="0" w:lastRowFirstColumn="0" w:lastRowLastColumn="0"/>
             </w:pPr>
-            <w:proofErr w:type="spellStart"/>
             <w:r>
               <w:t>fecha_inicio</w:t>
             </w:r>
-            <w:proofErr w:type="spellEnd"/>
           </w:p>
         </w:tc>
         <w:tc>
@@ -6161,11 +6065,9 @@
               <w:jc w:val="center"/>
               <w:cnfStyle w:val="100000000000" w:firstRow="1" w:lastRow="0" w:firstColumn="0" w:lastColumn="0" w:oddVBand="0" w:evenVBand="0" w:oddHBand="0" w:evenHBand="0" w:firstRowFirstColumn="0" w:firstRowLastColumn="0" w:lastRowFirstColumn="0" w:lastRowLastColumn="0"/>
             </w:pPr>
-            <w:proofErr w:type="spellStart"/>
             <w:r>
               <w:t>id_productor</w:t>
             </w:r>
-            <w:proofErr w:type="spellEnd"/>
           </w:p>
         </w:tc>
         <w:tc>
@@ -6177,11 +6079,9 @@
               <w:jc w:val="center"/>
               <w:cnfStyle w:val="100000000000" w:firstRow="1" w:lastRow="0" w:firstColumn="0" w:lastColumn="0" w:oddVBand="0" w:evenVBand="0" w:oddHBand="0" w:evenHBand="0" w:firstRowFirstColumn="0" w:firstRowLastColumn="0" w:lastRowFirstColumn="0" w:lastRowLastColumn="0"/>
             </w:pPr>
-            <w:proofErr w:type="spellStart"/>
             <w:r>
               <w:t>rango_inicio</w:t>
             </w:r>
-            <w:proofErr w:type="spellEnd"/>
           </w:p>
         </w:tc>
         <w:tc>
@@ -6193,11 +6093,9 @@
               <w:jc w:val="center"/>
               <w:cnfStyle w:val="100000000000" w:firstRow="1" w:lastRow="0" w:firstColumn="0" w:lastColumn="0" w:oddVBand="0" w:evenVBand="0" w:oddHBand="0" w:evenHBand="0" w:firstRowFirstColumn="0" w:firstRowLastColumn="0" w:lastRowFirstColumn="0" w:lastRowLastColumn="0"/>
             </w:pPr>
-            <w:proofErr w:type="spellStart"/>
             <w:r>
               <w:t>rango_fin</w:t>
             </w:r>
-            <w:proofErr w:type="spellEnd"/>
           </w:p>
         </w:tc>
         <w:tc>
@@ -6209,11 +6107,9 @@
               <w:jc w:val="center"/>
               <w:cnfStyle w:val="100000000000" w:firstRow="1" w:lastRow="0" w:firstColumn="0" w:lastColumn="0" w:oddVBand="0" w:evenVBand="0" w:oddHBand="0" w:evenHBand="0" w:firstRowFirstColumn="0" w:firstRowLastColumn="0" w:lastRowFirstColumn="0" w:lastRowLastColumn="0"/>
             </w:pPr>
-            <w:proofErr w:type="spellStart"/>
             <w:r>
               <w:t>fecha_fin</w:t>
             </w:r>
-            <w:proofErr w:type="spellEnd"/>
           </w:p>
         </w:tc>
       </w:tr>
@@ -6683,7 +6579,12 @@
               <w:cnfStyle w:val="000000000000" w:firstRow="0" w:lastRow="0" w:firstColumn="0" w:lastColumn="0" w:oddVBand="0" w:evenVBand="0" w:oddHBand="0" w:evenHBand="0" w:firstRowFirstColumn="0" w:firstRowLastColumn="0" w:lastRowFirstColumn="0" w:lastRowLastColumn="0"/>
             </w:pPr>
             <w:r>
-              <w:t>Date</w:t>
+              <w:t>d</w:t>
+            </w:r>
+            <w:bookmarkStart w:id="0" w:name="_GoBack"/>
+            <w:bookmarkEnd w:id="0"/>
+            <w:r>
+              <w:t>ate</w:t>
             </w:r>
           </w:p>
         </w:tc>
@@ -6717,7 +6618,7 @@
     </w:p>
     <w:tbl>
       <w:tblPr>
-        <w:tblStyle w:val="GridTable5Dark-Accent5"/>
+        <w:tblStyle w:val="Tabladecuadrcula5oscura-nfasis5"/>
         <w:tblW w:w="0" w:type="auto"/>
         <w:tblInd w:w="-659" w:type="dxa"/>
         <w:tblLook w:val="04A0" w:firstRow="1" w:lastRow="0" w:firstColumn="1" w:lastColumn="0" w:noHBand="0" w:noVBand="1"/>
@@ -6783,11 +6684,9 @@
               <w:jc w:val="center"/>
               <w:cnfStyle w:val="100000000000" w:firstRow="1" w:lastRow="0" w:firstColumn="0" w:lastColumn="0" w:oddVBand="0" w:evenVBand="0" w:oddHBand="0" w:evenHBand="0" w:firstRowFirstColumn="0" w:firstRowLastColumn="0" w:lastRowFirstColumn="0" w:lastRowLastColumn="0"/>
             </w:pPr>
-            <w:proofErr w:type="spellStart"/>
             <w:r>
               <w:t>descripcion</w:t>
             </w:r>
-            <w:proofErr w:type="spellEnd"/>
           </w:p>
         </w:tc>
       </w:tr>
@@ -7141,7 +7040,7 @@
     </w:p>
     <w:tbl>
       <w:tblPr>
-        <w:tblStyle w:val="GridTable5Dark-Accent5"/>
+        <w:tblStyle w:val="Tabladecuadrcula5oscura-nfasis5"/>
         <w:tblW w:w="0" w:type="auto"/>
         <w:tblInd w:w="-659" w:type="dxa"/>
         <w:tblLook w:val="04A0" w:firstRow="1" w:lastRow="0" w:firstColumn="1" w:lastColumn="0" w:noHBand="0" w:noVBand="1"/>
@@ -7182,11 +7081,9 @@
               <w:jc w:val="center"/>
               <w:cnfStyle w:val="100000000000" w:firstRow="1" w:lastRow="0" w:firstColumn="0" w:lastColumn="0" w:oddVBand="0" w:evenVBand="0" w:oddHBand="0" w:evenHBand="0" w:firstRowFirstColumn="0" w:firstRowLastColumn="0" w:lastRowFirstColumn="0" w:lastRowLastColumn="0"/>
             </w:pPr>
-            <w:proofErr w:type="spellStart"/>
             <w:r>
               <w:t>fecha_inicio</w:t>
             </w:r>
-            <w:proofErr w:type="spellEnd"/>
           </w:p>
         </w:tc>
         <w:tc>
@@ -7198,11 +7095,9 @@
               <w:jc w:val="center"/>
               <w:cnfStyle w:val="100000000000" w:firstRow="1" w:lastRow="0" w:firstColumn="0" w:lastColumn="0" w:oddVBand="0" w:evenVBand="0" w:oddHBand="0" w:evenHBand="0" w:firstRowFirstColumn="0" w:firstRowLastColumn="0" w:lastRowFirstColumn="0" w:lastRowLastColumn="0"/>
             </w:pPr>
-            <w:proofErr w:type="spellStart"/>
             <w:r>
               <w:t>id_criterio</w:t>
             </w:r>
-            <w:proofErr w:type="spellEnd"/>
           </w:p>
         </w:tc>
         <w:tc>
@@ -7214,11 +7109,9 @@
               <w:jc w:val="center"/>
               <w:cnfStyle w:val="100000000000" w:firstRow="1" w:lastRow="0" w:firstColumn="0" w:lastColumn="0" w:oddVBand="0" w:evenVBand="0" w:oddHBand="0" w:evenHBand="0" w:firstRowFirstColumn="0" w:firstRowLastColumn="0" w:lastRowFirstColumn="0" w:lastRowLastColumn="0"/>
             </w:pPr>
-            <w:proofErr w:type="spellStart"/>
             <w:r>
               <w:t>id_productor</w:t>
             </w:r>
-            <w:proofErr w:type="spellEnd"/>
           </w:p>
         </w:tc>
         <w:tc>
@@ -7258,11 +7151,9 @@
               <w:jc w:val="center"/>
               <w:cnfStyle w:val="100000000000" w:firstRow="1" w:lastRow="0" w:firstColumn="0" w:lastColumn="0" w:oddVBand="0" w:evenVBand="0" w:oddHBand="0" w:evenHBand="0" w:firstRowFirstColumn="0" w:firstRowLastColumn="0" w:lastRowFirstColumn="0" w:lastRowLastColumn="0"/>
             </w:pPr>
-            <w:proofErr w:type="spellStart"/>
             <w:r>
               <w:t>fecha_fin</w:t>
             </w:r>
-            <w:proofErr w:type="spellEnd"/>
           </w:p>
         </w:tc>
       </w:tr>
@@ -7616,21 +7507,8 @@
               <w:jc w:val="center"/>
               <w:cnfStyle w:val="000000000000" w:firstRow="0" w:lastRow="0" w:firstColumn="0" w:lastColumn="0" w:oddVBand="0" w:evenVBand="0" w:oddHBand="0" w:evenHBand="0" w:firstRowFirstColumn="0" w:firstRowLastColumn="0" w:lastRowFirstColumn="0" w:lastRowLastColumn="0"/>
             </w:pPr>
-            <w:proofErr w:type="spellStart"/>
-            <w:r>
-              <w:t>check</w:t>
-            </w:r>
-            <w:proofErr w:type="spellEnd"/>
-            <w:r>
-              <w:t>(‘</w:t>
-            </w:r>
-            <w:proofErr w:type="spellStart"/>
-            <w:r>
-              <w:t>i’,’a</w:t>
-            </w:r>
-            <w:proofErr w:type="spellEnd"/>
-            <w:r>
-              <w:t>’)</w:t>
+            <w:r>
+              <w:t>check(‘i’,’a’)</w:t>
             </w:r>
           </w:p>
         </w:tc>
@@ -7888,7 +7766,7 @@
     </w:p>
     <w:tbl>
       <w:tblPr>
-        <w:tblStyle w:val="GridTable5Dark-Accent5"/>
+        <w:tblStyle w:val="Tabladecuadrcula5oscura-nfasis5"/>
         <w:tblW w:w="0" w:type="auto"/>
         <w:tblInd w:w="-659" w:type="dxa"/>
         <w:tblLook w:val="04A0" w:firstRow="1" w:lastRow="0" w:firstColumn="1" w:lastColumn="0" w:noHBand="0" w:noVBand="1"/>
@@ -7942,11 +7820,9 @@
               <w:jc w:val="center"/>
               <w:cnfStyle w:val="100000000000" w:firstRow="1" w:lastRow="0" w:firstColumn="0" w:lastColumn="0" w:oddVBand="0" w:evenVBand="0" w:oddHBand="0" w:evenHBand="0" w:firstRowFirstColumn="0" w:firstRowLastColumn="0" w:lastRowFirstColumn="0" w:lastRowLastColumn="0"/>
             </w:pPr>
-            <w:proofErr w:type="spellStart"/>
             <w:r>
               <w:t>id_productor</w:t>
             </w:r>
-            <w:proofErr w:type="spellEnd"/>
           </w:p>
         </w:tc>
         <w:tc>
@@ -7958,11 +7834,9 @@
               <w:jc w:val="center"/>
               <w:cnfStyle w:val="100000000000" w:firstRow="1" w:lastRow="0" w:firstColumn="0" w:lastColumn="0" w:oddVBand="0" w:evenVBand="0" w:oddHBand="0" w:evenHBand="0" w:firstRowFirstColumn="0" w:firstRowLastColumn="0" w:lastRowFirstColumn="0" w:lastRowLastColumn="0"/>
             </w:pPr>
-            <w:proofErr w:type="spellStart"/>
             <w:r>
               <w:t>id_proveedor</w:t>
             </w:r>
-            <w:proofErr w:type="spellEnd"/>
           </w:p>
         </w:tc>
         <w:tc>
@@ -8311,21 +8185,8 @@
               <w:jc w:val="center"/>
               <w:cnfStyle w:val="000000000000" w:firstRow="0" w:lastRow="0" w:firstColumn="0" w:lastColumn="0" w:oddVBand="0" w:evenVBand="0" w:oddHBand="0" w:evenHBand="0" w:firstRowFirstColumn="0" w:firstRowLastColumn="0" w:lastRowFirstColumn="0" w:lastRowLastColumn="0"/>
             </w:pPr>
-            <w:proofErr w:type="spellStart"/>
-            <w:r>
-              <w:t>check</w:t>
-            </w:r>
-            <w:proofErr w:type="spellEnd"/>
-            <w:r>
-              <w:t>(‘</w:t>
-            </w:r>
-            <w:proofErr w:type="spellStart"/>
-            <w:r>
-              <w:t>i’,’a</w:t>
-            </w:r>
-            <w:proofErr w:type="spellEnd"/>
-            <w:r>
-              <w:t>’)</w:t>
+            <w:r>
+              <w:t>check(‘i’,’a’)</w:t>
             </w:r>
           </w:p>
         </w:tc>
@@ -8519,7 +8380,7 @@
     </w:p>
     <w:tbl>
       <w:tblPr>
-        <w:tblStyle w:val="GridTable5Dark-Accent5"/>
+        <w:tblStyle w:val="Tabladecuadrcula5oscura-nfasis5"/>
         <w:tblW w:w="0" w:type="auto"/>
         <w:tblInd w:w="-659" w:type="dxa"/>
         <w:tblLook w:val="04A0" w:firstRow="1" w:lastRow="0" w:firstColumn="1" w:lastColumn="0" w:noHBand="0" w:noVBand="1"/>
@@ -8556,11 +8417,9 @@
               <w:jc w:val="center"/>
               <w:cnfStyle w:val="100000000000" w:firstRow="1" w:lastRow="0" w:firstColumn="0" w:lastColumn="0" w:oddVBand="0" w:evenVBand="0" w:oddHBand="0" w:evenHBand="0" w:firstRowFirstColumn="0" w:firstRowLastColumn="0" w:lastRowFirstColumn="0" w:lastRowLastColumn="0"/>
             </w:pPr>
-            <w:proofErr w:type="spellStart"/>
             <w:r>
               <w:t>num_cas</w:t>
             </w:r>
-            <w:proofErr w:type="spellEnd"/>
           </w:p>
         </w:tc>
         <w:tc>
@@ -8859,7 +8718,7 @@
     </w:p>
     <w:tbl>
       <w:tblPr>
-        <w:tblStyle w:val="GridTable5Dark-Accent5"/>
+        <w:tblStyle w:val="Tabladecuadrcula5oscura-nfasis5"/>
         <w:tblW w:w="0" w:type="auto"/>
         <w:tblInd w:w="-659" w:type="dxa"/>
         <w:tblLook w:val="04A0" w:firstRow="1" w:lastRow="0" w:firstColumn="1" w:lastColumn="0" w:noHBand="0" w:noVBand="1"/>
@@ -8914,11 +8773,9 @@
               <w:jc w:val="center"/>
               <w:cnfStyle w:val="100000000000" w:firstRow="1" w:lastRow="0" w:firstColumn="0" w:lastColumn="0" w:oddVBand="0" w:evenVBand="0" w:oddHBand="0" w:evenHBand="0" w:firstRowFirstColumn="0" w:firstRowLastColumn="0" w:lastRowFirstColumn="0" w:lastRowLastColumn="0"/>
             </w:pPr>
-            <w:proofErr w:type="spellStart"/>
             <w:r>
               <w:t>pri_nombre</w:t>
             </w:r>
-            <w:proofErr w:type="spellEnd"/>
           </w:p>
         </w:tc>
         <w:tc>
@@ -8930,11 +8787,9 @@
               <w:jc w:val="center"/>
               <w:cnfStyle w:val="100000000000" w:firstRow="1" w:lastRow="0" w:firstColumn="0" w:lastColumn="0" w:oddVBand="0" w:evenVBand="0" w:oddHBand="0" w:evenHBand="0" w:firstRowFirstColumn="0" w:firstRowLastColumn="0" w:lastRowFirstColumn="0" w:lastRowLastColumn="0"/>
             </w:pPr>
-            <w:proofErr w:type="spellStart"/>
             <w:r>
               <w:t>pri_apellido</w:t>
             </w:r>
-            <w:proofErr w:type="spellEnd"/>
           </w:p>
         </w:tc>
         <w:tc>
@@ -8946,11 +8801,9 @@
               <w:jc w:val="center"/>
               <w:cnfStyle w:val="100000000000" w:firstRow="1" w:lastRow="0" w:firstColumn="0" w:lastColumn="0" w:oddVBand="0" w:evenVBand="0" w:oddHBand="0" w:evenHBand="0" w:firstRowFirstColumn="0" w:firstRowLastColumn="0" w:lastRowFirstColumn="0" w:lastRowLastColumn="0"/>
             </w:pPr>
-            <w:proofErr w:type="spellStart"/>
             <w:r>
               <w:t>seg_apellido</w:t>
             </w:r>
-            <w:proofErr w:type="spellEnd"/>
           </w:p>
         </w:tc>
         <w:tc>
@@ -8962,11 +8815,9 @@
               <w:jc w:val="center"/>
               <w:cnfStyle w:val="100000000000" w:firstRow="1" w:lastRow="0" w:firstColumn="0" w:lastColumn="0" w:oddVBand="0" w:evenVBand="0" w:oddHBand="0" w:evenHBand="0" w:firstRowFirstColumn="0" w:firstRowLastColumn="0" w:lastRowFirstColumn="0" w:lastRowLastColumn="0"/>
             </w:pPr>
-            <w:proofErr w:type="spellStart"/>
             <w:r>
               <w:t>id_pais</w:t>
             </w:r>
-            <w:proofErr w:type="spellEnd"/>
           </w:p>
         </w:tc>
         <w:tc>
@@ -8978,11 +8829,9 @@
               <w:jc w:val="center"/>
               <w:cnfStyle w:val="100000000000" w:firstRow="1" w:lastRow="0" w:firstColumn="0" w:lastColumn="0" w:oddVBand="0" w:evenVBand="0" w:oddHBand="0" w:evenHBand="0" w:firstRowFirstColumn="0" w:firstRowLastColumn="0" w:lastRowFirstColumn="0" w:lastRowLastColumn="0"/>
             </w:pPr>
-            <w:proofErr w:type="spellStart"/>
             <w:r>
               <w:t>seg_nombre</w:t>
             </w:r>
-            <w:proofErr w:type="spellEnd"/>
           </w:p>
         </w:tc>
       </w:tr>
@@ -9555,7 +9404,7 @@
     </w:p>
     <w:tbl>
       <w:tblPr>
-        <w:tblStyle w:val="GridTable5Dark-Accent5"/>
+        <w:tblStyle w:val="Tabladecuadrcula5oscura-nfasis5"/>
         <w:tblW w:w="0" w:type="auto"/>
         <w:tblInd w:w="-659" w:type="dxa"/>
         <w:tblLook w:val="04A0" w:firstRow="1" w:lastRow="0" w:firstColumn="1" w:lastColumn="0" w:noHBand="0" w:noVBand="1"/>
@@ -9696,7 +9545,6 @@
                 <w:szCs w:val="20"/>
               </w:rPr>
             </w:pPr>
-            <w:proofErr w:type="spellStart"/>
             <w:r>
               <w:rPr>
                 <w:sz w:val="22"/>
@@ -9704,7 +9552,6 @@
               </w:rPr>
               <w:t>monolitico</w:t>
             </w:r>
-            <w:proofErr w:type="spellEnd"/>
           </w:p>
         </w:tc>
         <w:tc>
@@ -9720,7 +9567,6 @@
                 <w:szCs w:val="20"/>
               </w:rPr>
             </w:pPr>
-            <w:proofErr w:type="spellStart"/>
             <w:r>
               <w:rPr>
                 <w:sz w:val="22"/>
@@ -9728,7 +9574,6 @@
               </w:rPr>
               <w:t>id_productor</w:t>
             </w:r>
-            <w:proofErr w:type="spellEnd"/>
           </w:p>
         </w:tc>
       </w:tr>
@@ -10202,37 +10047,12 @@
                 <w:szCs w:val="20"/>
               </w:rPr>
             </w:pPr>
-            <w:proofErr w:type="spellStart"/>
-            <w:r>
-              <w:rPr>
-                <w:sz w:val="22"/>
-                <w:szCs w:val="20"/>
-              </w:rPr>
-              <w:t>check</w:t>
-            </w:r>
-            <w:proofErr w:type="spellEnd"/>
-            <w:r>
-              <w:rPr>
-                <w:sz w:val="22"/>
-                <w:szCs w:val="20"/>
-              </w:rPr>
-              <w:t>(‘</w:t>
-            </w:r>
-            <w:proofErr w:type="spellStart"/>
-            <w:r>
-              <w:rPr>
-                <w:sz w:val="22"/>
-                <w:szCs w:val="20"/>
-              </w:rPr>
-              <w:t>m’,’f’,’u</w:t>
-            </w:r>
-            <w:proofErr w:type="spellEnd"/>
-            <w:r>
-              <w:rPr>
-                <w:sz w:val="22"/>
-                <w:szCs w:val="20"/>
-              </w:rPr>
-              <w:t>’)</w:t>
+            <w:r>
+              <w:rPr>
+                <w:sz w:val="22"/>
+                <w:szCs w:val="20"/>
+              </w:rPr>
+              <w:t>check(‘m’,’f’,’u’)</w:t>
             </w:r>
           </w:p>
         </w:tc>
@@ -10264,25 +10084,7 @@
                 <w:szCs w:val="20"/>
                 <w:lang w:val="en-US"/>
               </w:rPr>
-              <w:t>heck(‘</w:t>
-            </w:r>
-            <w:proofErr w:type="spellStart"/>
-            <w:r>
-              <w:rPr>
-                <w:sz w:val="22"/>
-                <w:szCs w:val="20"/>
-                <w:lang w:val="en-US"/>
-              </w:rPr>
-              <w:t>in’,’jo’,’ad’,’at</w:t>
-            </w:r>
-            <w:proofErr w:type="spellEnd"/>
-            <w:r>
-              <w:rPr>
-                <w:sz w:val="22"/>
-                <w:szCs w:val="20"/>
-                <w:lang w:val="en-US"/>
-              </w:rPr>
-              <w:t>’)</w:t>
+              <w:t>heck(‘in’,’jo’,’ad’,’at’)</w:t>
             </w:r>
           </w:p>
         </w:tc>
@@ -10649,7 +10451,7 @@
     </w:p>
     <w:tbl>
       <w:tblPr>
-        <w:tblStyle w:val="GridTable5Dark-Accent5"/>
+        <w:tblStyle w:val="Tabladecuadrcula5oscura-nfasis5"/>
         <w:tblW w:w="0" w:type="auto"/>
         <w:tblInd w:w="-659" w:type="dxa"/>
         <w:tblLook w:val="04A0" w:firstRow="1" w:lastRow="0" w:firstColumn="1" w:lastColumn="0" w:noHBand="0" w:noVBand="1"/>
@@ -10686,11 +10488,9 @@
               <w:jc w:val="center"/>
               <w:cnfStyle w:val="100000000000" w:firstRow="1" w:lastRow="0" w:firstColumn="0" w:lastColumn="0" w:oddVBand="0" w:evenVBand="0" w:oddHBand="0" w:evenHBand="0" w:firstRowFirstColumn="0" w:firstRowLastColumn="0" w:lastRowFirstColumn="0" w:lastRowLastColumn="0"/>
             </w:pPr>
-            <w:proofErr w:type="spellStart"/>
             <w:r>
               <w:t>id_perfume</w:t>
             </w:r>
-            <w:proofErr w:type="spellEnd"/>
           </w:p>
         </w:tc>
         <w:tc>
@@ -10702,11 +10502,9 @@
               <w:jc w:val="center"/>
               <w:cnfStyle w:val="100000000000" w:firstRow="1" w:lastRow="0" w:firstColumn="0" w:lastColumn="0" w:oddVBand="0" w:evenVBand="0" w:oddHBand="0" w:evenHBand="0" w:firstRowFirstColumn="0" w:firstRowLastColumn="0" w:lastRowFirstColumn="0" w:lastRowLastColumn="0"/>
             </w:pPr>
-            <w:proofErr w:type="spellStart"/>
             <w:r>
               <w:t>id_perfumista</w:t>
             </w:r>
-            <w:proofErr w:type="spellEnd"/>
           </w:p>
         </w:tc>
       </w:tr>
@@ -11000,7 +10798,7 @@
     </w:p>
     <w:tbl>
       <w:tblPr>
-        <w:tblStyle w:val="GridTable5Dark-Accent5"/>
+        <w:tblStyle w:val="Tabladecuadrcula5oscura-nfasis5"/>
         <w:tblW w:w="0" w:type="auto"/>
         <w:tblInd w:w="-659" w:type="dxa"/>
         <w:tblLook w:val="04A0" w:firstRow="1" w:lastRow="0" w:firstColumn="1" w:lastColumn="0" w:noHBand="0" w:noVBand="1"/>
@@ -11074,7 +10872,6 @@
                 <w:szCs w:val="20"/>
               </w:rPr>
             </w:pPr>
-            <w:proofErr w:type="spellStart"/>
             <w:r>
               <w:rPr>
                 <w:sz w:val="22"/>
@@ -11082,7 +10879,6 @@
               </w:rPr>
               <w:t>id_perfume</w:t>
             </w:r>
-            <w:proofErr w:type="spellEnd"/>
           </w:p>
         </w:tc>
         <w:tc>
@@ -11142,7 +10938,6 @@
                 <w:szCs w:val="20"/>
               </w:rPr>
             </w:pPr>
-            <w:proofErr w:type="spellStart"/>
             <w:r>
               <w:rPr>
                 <w:sz w:val="22"/>
@@ -11150,7 +10945,6 @@
               </w:rPr>
               <w:t>descripcion</w:t>
             </w:r>
-            <w:proofErr w:type="spellEnd"/>
           </w:p>
         </w:tc>
       </w:tr>
@@ -11565,7 +11359,6 @@
                 <w:szCs w:val="20"/>
               </w:rPr>
             </w:pPr>
-            <w:proofErr w:type="spellStart"/>
             <w:r>
               <w:rPr>
                 <w:sz w:val="22"/>
@@ -11578,79 +11371,7 @@
                 <w:sz w:val="22"/>
                 <w:szCs w:val="20"/>
               </w:rPr>
-              <w:t>heck</w:t>
-            </w:r>
-            <w:proofErr w:type="spellEnd"/>
-            <w:r>
-              <w:rPr>
-                <w:sz w:val="22"/>
-                <w:szCs w:val="20"/>
-              </w:rPr>
-              <w:t>(‘</w:t>
-            </w:r>
-            <w:proofErr w:type="spellStart"/>
-            <w:r>
-              <w:rPr>
-                <w:sz w:val="22"/>
-                <w:szCs w:val="20"/>
-              </w:rPr>
-              <w:t>EdS</w:t>
-            </w:r>
-            <w:proofErr w:type="spellEnd"/>
-            <w:r>
-              <w:rPr>
-                <w:sz w:val="22"/>
-                <w:szCs w:val="20"/>
-              </w:rPr>
-              <w:t>’,’</w:t>
-            </w:r>
-            <w:proofErr w:type="spellStart"/>
-            <w:r>
-              <w:rPr>
-                <w:sz w:val="22"/>
-                <w:szCs w:val="20"/>
-              </w:rPr>
-              <w:t>EdT</w:t>
-            </w:r>
-            <w:proofErr w:type="spellEnd"/>
-            <w:r>
-              <w:rPr>
-                <w:sz w:val="22"/>
-                <w:szCs w:val="20"/>
-              </w:rPr>
-              <w:t>’,’</w:t>
-            </w:r>
-            <w:proofErr w:type="spellStart"/>
-            <w:r>
-              <w:rPr>
-                <w:sz w:val="22"/>
-                <w:szCs w:val="20"/>
-              </w:rPr>
-              <w:t>EdC</w:t>
-            </w:r>
-            <w:proofErr w:type="spellEnd"/>
-            <w:r>
-              <w:rPr>
-                <w:sz w:val="22"/>
-                <w:szCs w:val="20"/>
-              </w:rPr>
-              <w:t>’,’</w:t>
-            </w:r>
-            <w:proofErr w:type="spellStart"/>
-            <w:r>
-              <w:rPr>
-                <w:sz w:val="22"/>
-                <w:szCs w:val="20"/>
-              </w:rPr>
-              <w:t>EdP</w:t>
-            </w:r>
-            <w:proofErr w:type="spellEnd"/>
-            <w:r>
-              <w:rPr>
-                <w:sz w:val="22"/>
-                <w:szCs w:val="20"/>
-              </w:rPr>
-              <w:t>’,’P’</w:t>
+              <w:t>heck(‘EdS’,’EdT’,’EdC’,’EdP’,’P’</w:t>
             </w:r>
             <w:r>
               <w:rPr>
@@ -11957,7 +11678,7 @@
     </w:p>
     <w:tbl>
       <w:tblPr>
-        <w:tblStyle w:val="GridTable5Dark-Accent5"/>
+        <w:tblStyle w:val="Tabladecuadrcula5oscura-nfasis5"/>
         <w:tblW w:w="0" w:type="auto"/>
         <w:tblInd w:w="-659" w:type="dxa"/>
         <w:tblLook w:val="04A0" w:firstRow="1" w:lastRow="0" w:firstColumn="1" w:lastColumn="0" w:noHBand="0" w:noVBand="1"/>
@@ -12010,11 +11731,9 @@
               <w:jc w:val="center"/>
               <w:cnfStyle w:val="100000000000" w:firstRow="1" w:lastRow="0" w:firstColumn="0" w:lastColumn="0" w:oddVBand="0" w:evenVBand="0" w:oddHBand="0" w:evenHBand="0" w:firstRowFirstColumn="0" w:firstRowLastColumn="0" w:lastRowFirstColumn="0" w:lastRowLastColumn="0"/>
             </w:pPr>
-            <w:proofErr w:type="spellStart"/>
             <w:r>
               <w:t>id_perfume</w:t>
             </w:r>
-            <w:proofErr w:type="spellEnd"/>
           </w:p>
         </w:tc>
         <w:tc>
@@ -12026,11 +11745,9 @@
               <w:jc w:val="center"/>
               <w:cnfStyle w:val="100000000000" w:firstRow="1" w:lastRow="0" w:firstColumn="0" w:lastColumn="0" w:oddVBand="0" w:evenVBand="0" w:oddHBand="0" w:evenHBand="0" w:firstRowFirstColumn="0" w:firstRowLastColumn="0" w:lastRowFirstColumn="0" w:lastRowLastColumn="0"/>
             </w:pPr>
-            <w:proofErr w:type="spellStart"/>
             <w:r>
               <w:t>id_intensidad</w:t>
             </w:r>
-            <w:proofErr w:type="spellEnd"/>
           </w:p>
         </w:tc>
         <w:tc>
@@ -12485,7 +12202,7 @@
     </w:p>
     <w:tbl>
       <w:tblPr>
-        <w:tblStyle w:val="GridTable5Dark-Accent5"/>
+        <w:tblStyle w:val="Tabladecuadrcula5oscura-nfasis5"/>
         <w:tblW w:w="0" w:type="auto"/>
         <w:tblInd w:w="-659" w:type="dxa"/>
         <w:tblLook w:val="04A0" w:firstRow="1" w:lastRow="0" w:firstColumn="1" w:lastColumn="0" w:noHBand="0" w:noVBand="1"/>
@@ -12524,11 +12241,9 @@
               <w:jc w:val="center"/>
               <w:cnfStyle w:val="100000000000" w:firstRow="1" w:lastRow="0" w:firstColumn="0" w:lastColumn="0" w:oddVBand="0" w:evenVBand="0" w:oddHBand="0" w:evenHBand="0" w:firstRowFirstColumn="0" w:firstRowLastColumn="0" w:lastRowFirstColumn="0" w:lastRowLastColumn="0"/>
             </w:pPr>
-            <w:proofErr w:type="spellStart"/>
             <w:r>
               <w:t>num_cas</w:t>
             </w:r>
-            <w:proofErr w:type="spellEnd"/>
           </w:p>
         </w:tc>
         <w:tc>
@@ -12568,11 +12283,9 @@
               <w:jc w:val="center"/>
               <w:cnfStyle w:val="100000000000" w:firstRow="1" w:lastRow="0" w:firstColumn="0" w:lastColumn="0" w:oddVBand="0" w:evenVBand="0" w:oddHBand="0" w:evenHBand="0" w:firstRowFirstColumn="0" w:firstRowLastColumn="0" w:lastRowFirstColumn="0" w:lastRowLastColumn="0"/>
             </w:pPr>
-            <w:proofErr w:type="spellStart"/>
             <w:r>
               <w:t>descripcion</w:t>
             </w:r>
-            <w:proofErr w:type="spellEnd"/>
           </w:p>
         </w:tc>
       </w:tr>
@@ -12823,24 +12536,14 @@
               <w:jc w:val="center"/>
               <w:cnfStyle w:val="000000000000" w:firstRow="0" w:lastRow="0" w:firstColumn="0" w:lastColumn="0" w:oddVBand="0" w:evenVBand="0" w:oddHBand="0" w:evenHBand="0" w:firstRowFirstColumn="0" w:firstRowLastColumn="0" w:lastRowFirstColumn="0" w:lastRowLastColumn="0"/>
             </w:pPr>
-            <w:proofErr w:type="spellStart"/>
             <w:r>
               <w:t>c</w:t>
             </w:r>
             <w:r>
-              <w:t>heck</w:t>
-            </w:r>
-            <w:proofErr w:type="spellEnd"/>
-            <w:r>
-              <w:t>('</w:t>
-            </w:r>
-            <w:proofErr w:type="spellStart"/>
-            <w:r>
-              <w:t>n’,’s</w:t>
-            </w:r>
-            <w:proofErr w:type="spellEnd"/>
-            <w:r>
-              <w:t>’)</w:t>
+              <w:t>heck('</w:t>
+            </w:r>
+            <w:r>
+              <w:t>n’,’s’)</w:t>
             </w:r>
           </w:p>
         </w:tc>
@@ -13048,7 +12751,7 @@
     </w:p>
     <w:tbl>
       <w:tblPr>
-        <w:tblStyle w:val="GridTable5Dark-Accent5"/>
+        <w:tblStyle w:val="Tabladecuadrcula5oscura-nfasis5"/>
         <w:tblW w:w="0" w:type="auto"/>
         <w:tblInd w:w="-659" w:type="dxa"/>
         <w:tblLook w:val="04A0" w:firstRow="1" w:lastRow="0" w:firstColumn="1" w:lastColumn="0" w:noHBand="0" w:noVBand="1"/>
@@ -13085,11 +12788,9 @@
               <w:jc w:val="center"/>
               <w:cnfStyle w:val="100000000000" w:firstRow="1" w:lastRow="0" w:firstColumn="0" w:lastColumn="0" w:oddVBand="0" w:evenVBand="0" w:oddHBand="0" w:evenHBand="0" w:firstRowFirstColumn="0" w:firstRowLastColumn="0" w:lastRowFirstColumn="0" w:lastRowLastColumn="0"/>
             </w:pPr>
-            <w:proofErr w:type="spellStart"/>
             <w:r>
               <w:t>id_perfume</w:t>
             </w:r>
-            <w:proofErr w:type="spellEnd"/>
           </w:p>
         </w:tc>
         <w:tc>
@@ -13101,11 +12802,9 @@
               <w:jc w:val="center"/>
               <w:cnfStyle w:val="100000000000" w:firstRow="1" w:lastRow="0" w:firstColumn="0" w:lastColumn="0" w:oddVBand="0" w:evenVBand="0" w:oddHBand="0" w:evenHBand="0" w:firstRowFirstColumn="0" w:firstRowLastColumn="0" w:lastRowFirstColumn="0" w:lastRowLastColumn="0"/>
             </w:pPr>
-            <w:proofErr w:type="spellStart"/>
             <w:r>
               <w:t>cas_esencia</w:t>
             </w:r>
-            <w:proofErr w:type="spellEnd"/>
           </w:p>
         </w:tc>
       </w:tr>
@@ -13399,7 +13098,7 @@
     </w:p>
     <w:tbl>
       <w:tblPr>
-        <w:tblStyle w:val="GridTable5Dark-Accent5"/>
+        <w:tblStyle w:val="Tabladecuadrcula5oscura-nfasis5"/>
         <w:tblW w:w="0" w:type="auto"/>
         <w:tblInd w:w="-659" w:type="dxa"/>
         <w:tblLook w:val="04A0" w:firstRow="1" w:lastRow="0" w:firstColumn="1" w:lastColumn="0" w:noHBand="0" w:noVBand="1"/>
@@ -13437,11 +13136,9 @@
               <w:jc w:val="center"/>
               <w:cnfStyle w:val="100000000000" w:firstRow="1" w:lastRow="0" w:firstColumn="0" w:lastColumn="0" w:oddVBand="0" w:evenVBand="0" w:oddHBand="0" w:evenHBand="0" w:firstRowFirstColumn="0" w:firstRowLastColumn="0" w:lastRowFirstColumn="0" w:lastRowLastColumn="0"/>
             </w:pPr>
-            <w:proofErr w:type="spellStart"/>
             <w:r>
               <w:t>id_perfume</w:t>
             </w:r>
-            <w:proofErr w:type="spellEnd"/>
           </w:p>
         </w:tc>
         <w:tc>
@@ -13453,11 +13150,9 @@
               <w:jc w:val="center"/>
               <w:cnfStyle w:val="100000000000" w:firstRow="1" w:lastRow="0" w:firstColumn="0" w:lastColumn="0" w:oddVBand="0" w:evenVBand="0" w:oddHBand="0" w:evenHBand="0" w:firstRowFirstColumn="0" w:firstRowLastColumn="0" w:lastRowFirstColumn="0" w:lastRowLastColumn="0"/>
             </w:pPr>
-            <w:proofErr w:type="spellStart"/>
             <w:r>
               <w:t>cas_esencia</w:t>
             </w:r>
-            <w:proofErr w:type="spellEnd"/>
           </w:p>
         </w:tc>
         <w:tc>
@@ -13695,21 +13390,8 @@
               <w:jc w:val="center"/>
               <w:cnfStyle w:val="000000000000" w:firstRow="0" w:lastRow="0" w:firstColumn="0" w:lastColumn="0" w:oddVBand="0" w:evenVBand="0" w:oddHBand="0" w:evenHBand="0" w:firstRowFirstColumn="0" w:firstRowLastColumn="0" w:lastRowFirstColumn="0" w:lastRowLastColumn="0"/>
             </w:pPr>
-            <w:proofErr w:type="spellStart"/>
-            <w:r>
-              <w:t>check</w:t>
-            </w:r>
-            <w:proofErr w:type="spellEnd"/>
-            <w:r>
-              <w:t>(‘</w:t>
-            </w:r>
-            <w:proofErr w:type="spellStart"/>
-            <w:r>
-              <w:t>s’,’c’,’f</w:t>
-            </w:r>
-            <w:proofErr w:type="spellEnd"/>
-            <w:r>
-              <w:t>’)</w:t>
+            <w:r>
+              <w:t>check(‘s’,’c’,’f’)</w:t>
             </w:r>
           </w:p>
         </w:tc>
@@ -13853,7 +13535,7 @@
     </w:p>
     <w:tbl>
       <w:tblPr>
-        <w:tblStyle w:val="GridTable5Dark-Accent5"/>
+        <w:tblStyle w:val="Tabladecuadrcula5oscura-nfasis5"/>
         <w:tblW w:w="0" w:type="auto"/>
         <w:tblInd w:w="-659" w:type="dxa"/>
         <w:tblLook w:val="04A0" w:firstRow="1" w:lastRow="0" w:firstColumn="1" w:lastColumn="0" w:noHBand="0" w:noVBand="1"/>
@@ -14194,7 +13876,7 @@
     </w:p>
     <w:tbl>
       <w:tblPr>
-        <w:tblStyle w:val="GridTable5Dark-Accent5"/>
+        <w:tblStyle w:val="Tabladecuadrcula5oscura-nfasis5"/>
         <w:tblW w:w="0" w:type="auto"/>
         <w:tblInd w:w="-659" w:type="dxa"/>
         <w:tblLook w:val="04A0" w:firstRow="1" w:lastRow="0" w:firstColumn="1" w:lastColumn="0" w:noHBand="0" w:noVBand="1"/>
@@ -14231,11 +13913,9 @@
               <w:jc w:val="center"/>
               <w:cnfStyle w:val="100000000000" w:firstRow="1" w:lastRow="0" w:firstColumn="0" w:lastColumn="0" w:oddVBand="0" w:evenVBand="0" w:oddHBand="0" w:evenHBand="0" w:firstRowFirstColumn="0" w:firstRowLastColumn="0" w:lastRowFirstColumn="0" w:lastRowLastColumn="0"/>
             </w:pPr>
-            <w:proofErr w:type="spellStart"/>
             <w:r>
               <w:t>cas_esencia</w:t>
             </w:r>
-            <w:proofErr w:type="spellEnd"/>
           </w:p>
         </w:tc>
         <w:tc>
@@ -14247,11 +13927,9 @@
               <w:jc w:val="center"/>
               <w:cnfStyle w:val="100000000000" w:firstRow="1" w:lastRow="0" w:firstColumn="0" w:lastColumn="0" w:oddVBand="0" w:evenVBand="0" w:oddHBand="0" w:evenHBand="0" w:firstRowFirstColumn="0" w:firstRowLastColumn="0" w:lastRowFirstColumn="0" w:lastRowLastColumn="0"/>
             </w:pPr>
-            <w:proofErr w:type="spellStart"/>
             <w:r>
               <w:t>id_familia</w:t>
             </w:r>
-            <w:proofErr w:type="spellEnd"/>
           </w:p>
         </w:tc>
       </w:tr>
@@ -14573,7 +14251,7 @@
     </w:p>
     <w:tbl>
       <w:tblPr>
-        <w:tblStyle w:val="GridTable5Dark-Accent5"/>
+        <w:tblStyle w:val="Tabladecuadrcula5oscura-nfasis5"/>
         <w:tblW w:w="0" w:type="auto"/>
         <w:tblInd w:w="-659" w:type="dxa"/>
         <w:tblLook w:val="04A0" w:firstRow="1" w:lastRow="0" w:firstColumn="1" w:lastColumn="0" w:noHBand="0" w:noVBand="1"/>
@@ -14610,11 +14288,9 @@
               <w:jc w:val="center"/>
               <w:cnfStyle w:val="100000000000" w:firstRow="1" w:lastRow="0" w:firstColumn="0" w:lastColumn="0" w:oddVBand="0" w:evenVBand="0" w:oddHBand="0" w:evenHBand="0" w:firstRowFirstColumn="0" w:firstRowLastColumn="0" w:lastRowFirstColumn="0" w:lastRowLastColumn="0"/>
             </w:pPr>
-            <w:proofErr w:type="spellStart"/>
             <w:r>
               <w:t>id_perfume</w:t>
             </w:r>
-            <w:proofErr w:type="spellEnd"/>
           </w:p>
         </w:tc>
         <w:tc>
@@ -14626,11 +14302,9 @@
               <w:jc w:val="center"/>
               <w:cnfStyle w:val="100000000000" w:firstRow="1" w:lastRow="0" w:firstColumn="0" w:lastColumn="0" w:oddVBand="0" w:evenVBand="0" w:oddHBand="0" w:evenHBand="0" w:firstRowFirstColumn="0" w:firstRowLastColumn="0" w:lastRowFirstColumn="0" w:lastRowLastColumn="0"/>
             </w:pPr>
-            <w:proofErr w:type="spellStart"/>
             <w:r>
               <w:t>id_familia</w:t>
             </w:r>
-            <w:proofErr w:type="spellEnd"/>
           </w:p>
         </w:tc>
       </w:tr>
@@ -14924,7 +14598,7 @@
     </w:p>
     <w:tbl>
       <w:tblPr>
-        <w:tblStyle w:val="GridTable5Dark-Accent5"/>
+        <w:tblStyle w:val="Tabladecuadrcula5oscura-nfasis5"/>
         <w:tblW w:w="0" w:type="auto"/>
         <w:tblInd w:w="-659" w:type="dxa"/>
         <w:tblLook w:val="04A0" w:firstRow="1" w:lastRow="0" w:firstColumn="1" w:lastColumn="0" w:noHBand="0" w:noVBand="1"/>
@@ -15265,7 +14939,7 @@
     </w:p>
     <w:tbl>
       <w:tblPr>
-        <w:tblStyle w:val="GridTable5Dark-Accent5"/>
+        <w:tblStyle w:val="Tabladecuadrcula5oscura-nfasis5"/>
         <w:tblW w:w="0" w:type="auto"/>
         <w:tblInd w:w="-659" w:type="dxa"/>
         <w:tblLook w:val="04A0" w:firstRow="1" w:lastRow="0" w:firstColumn="1" w:lastColumn="0" w:noHBand="0" w:noVBand="1"/>
@@ -15302,11 +14976,9 @@
               <w:jc w:val="center"/>
               <w:cnfStyle w:val="100000000000" w:firstRow="1" w:lastRow="0" w:firstColumn="0" w:lastColumn="0" w:oddVBand="0" w:evenVBand="0" w:oddHBand="0" w:evenHBand="0" w:firstRowFirstColumn="0" w:firstRowLastColumn="0" w:lastRowFirstColumn="0" w:lastRowLastColumn="0"/>
             </w:pPr>
-            <w:proofErr w:type="spellStart"/>
             <w:r>
               <w:t>id_palabra</w:t>
             </w:r>
-            <w:proofErr w:type="spellEnd"/>
           </w:p>
         </w:tc>
         <w:tc>
@@ -15318,11 +14990,9 @@
               <w:jc w:val="center"/>
               <w:cnfStyle w:val="100000000000" w:firstRow="1" w:lastRow="0" w:firstColumn="0" w:lastColumn="0" w:oddVBand="0" w:evenVBand="0" w:oddHBand="0" w:evenHBand="0" w:firstRowFirstColumn="0" w:firstRowLastColumn="0" w:lastRowFirstColumn="0" w:lastRowLastColumn="0"/>
             </w:pPr>
-            <w:proofErr w:type="spellStart"/>
             <w:r>
               <w:t>id_familia</w:t>
             </w:r>
-            <w:proofErr w:type="spellEnd"/>
           </w:p>
         </w:tc>
       </w:tr>
@@ -15616,7 +15286,7 @@
     </w:p>
     <w:tbl>
       <w:tblPr>
-        <w:tblStyle w:val="GridTable5Dark-Accent5"/>
+        <w:tblStyle w:val="Tabladecuadrcula5oscura-nfasis5"/>
         <w:tblW w:w="0" w:type="auto"/>
         <w:tblInd w:w="-659" w:type="dxa"/>
         <w:tblLook w:val="04A0" w:firstRow="1" w:lastRow="0" w:firstColumn="1" w:lastColumn="0" w:noHBand="0" w:noVBand="1"/>
@@ -15655,11 +15325,9 @@
               <w:jc w:val="center"/>
               <w:cnfStyle w:val="100000000000" w:firstRow="1" w:lastRow="0" w:firstColumn="0" w:lastColumn="0" w:oddVBand="0" w:evenVBand="0" w:oddHBand="0" w:evenHBand="0" w:firstRowFirstColumn="0" w:firstRowLastColumn="0" w:lastRowFirstColumn="0" w:lastRowLastColumn="0"/>
             </w:pPr>
-            <w:proofErr w:type="spellStart"/>
             <w:r>
               <w:t>cas_otro_ing</w:t>
             </w:r>
-            <w:proofErr w:type="spellEnd"/>
           </w:p>
         </w:tc>
         <w:tc>
@@ -15685,11 +15353,9 @@
               <w:jc w:val="center"/>
               <w:cnfStyle w:val="100000000000" w:firstRow="1" w:lastRow="0" w:firstColumn="0" w:lastColumn="0" w:oddVBand="0" w:evenVBand="0" w:oddHBand="0" w:evenHBand="0" w:firstRowFirstColumn="0" w:firstRowLastColumn="0" w:lastRowFirstColumn="0" w:lastRowLastColumn="0"/>
             </w:pPr>
-            <w:proofErr w:type="spellStart"/>
             <w:r>
               <w:t>descripcion</w:t>
             </w:r>
-            <w:proofErr w:type="spellEnd"/>
           </w:p>
         </w:tc>
         <w:tc>
@@ -15701,11 +15367,9 @@
               <w:jc w:val="center"/>
               <w:cnfStyle w:val="100000000000" w:firstRow="1" w:lastRow="0" w:firstColumn="0" w:lastColumn="0" w:oddVBand="0" w:evenVBand="0" w:oddHBand="0" w:evenHBand="0" w:firstRowFirstColumn="0" w:firstRowLastColumn="0" w:lastRowFirstColumn="0" w:lastRowLastColumn="0"/>
             </w:pPr>
-            <w:proofErr w:type="spellStart"/>
             <w:r>
               <w:t>id_proveedor</w:t>
             </w:r>
-            <w:proofErr w:type="spellEnd"/>
           </w:p>
         </w:tc>
       </w:tr>
@@ -16165,7 +15829,7 @@
     </w:p>
     <w:tbl>
       <w:tblPr>
-        <w:tblStyle w:val="GridTable5Dark-Accent5"/>
+        <w:tblStyle w:val="Tabladecuadrcula5oscura-nfasis5"/>
         <w:tblW w:w="0" w:type="auto"/>
         <w:tblInd w:w="-659" w:type="dxa"/>
         <w:tblLook w:val="04A0" w:firstRow="1" w:lastRow="0" w:firstColumn="1" w:lastColumn="0" w:noHBand="0" w:noVBand="1"/>
@@ -16218,11 +15882,9 @@
               <w:jc w:val="center"/>
               <w:cnfStyle w:val="100000000000" w:firstRow="1" w:lastRow="0" w:firstColumn="0" w:lastColumn="0" w:oddVBand="0" w:evenVBand="0" w:oddHBand="0" w:evenHBand="0" w:firstRowFirstColumn="0" w:firstRowLastColumn="0" w:lastRowFirstColumn="0" w:lastRowLastColumn="0"/>
             </w:pPr>
-            <w:proofErr w:type="spellStart"/>
             <w:r>
               <w:t>cas_otro_ing</w:t>
             </w:r>
-            <w:proofErr w:type="spellEnd"/>
           </w:p>
         </w:tc>
         <w:tc>
@@ -16685,7 +16347,7 @@
     </w:p>
     <w:tbl>
       <w:tblPr>
-        <w:tblStyle w:val="GridTable5Dark-Accent5"/>
+        <w:tblStyle w:val="Tabladecuadrcula5oscura-nfasis5"/>
         <w:tblW w:w="0" w:type="auto"/>
         <w:tblInd w:w="-659" w:type="dxa"/>
         <w:tblLook w:val="04A0" w:firstRow="1" w:lastRow="0" w:firstColumn="1" w:lastColumn="0" w:noHBand="0" w:noVBand="1"/>
@@ -16722,11 +16384,9 @@
               <w:jc w:val="center"/>
               <w:cnfStyle w:val="100000000000" w:firstRow="1" w:lastRow="0" w:firstColumn="0" w:lastColumn="0" w:oddVBand="0" w:evenVBand="0" w:oddHBand="0" w:evenHBand="0" w:firstRowFirstColumn="0" w:firstRowLastColumn="0" w:lastRowFirstColumn="0" w:lastRowLastColumn="0"/>
             </w:pPr>
-            <w:proofErr w:type="spellStart"/>
             <w:r>
               <w:t>id_perfume</w:t>
             </w:r>
-            <w:proofErr w:type="spellEnd"/>
           </w:p>
         </w:tc>
         <w:tc>
@@ -16738,11 +16398,9 @@
               <w:jc w:val="center"/>
               <w:cnfStyle w:val="100000000000" w:firstRow="1" w:lastRow="0" w:firstColumn="0" w:lastColumn="0" w:oddVBand="0" w:evenVBand="0" w:oddHBand="0" w:evenHBand="0" w:firstRowFirstColumn="0" w:firstRowLastColumn="0" w:lastRowFirstColumn="0" w:lastRowLastColumn="0"/>
             </w:pPr>
-            <w:proofErr w:type="spellStart"/>
             <w:r>
               <w:t>cas_otro_ing</w:t>
             </w:r>
-            <w:proofErr w:type="spellEnd"/>
           </w:p>
         </w:tc>
       </w:tr>
@@ -17036,7 +16694,7 @@
     </w:p>
     <w:tbl>
       <w:tblPr>
-        <w:tblStyle w:val="GridTable5Dark-Accent5"/>
+        <w:tblStyle w:val="Tabladecuadrcula5oscura-nfasis5"/>
         <w:tblW w:w="0" w:type="auto"/>
         <w:tblInd w:w="-659" w:type="dxa"/>
         <w:tblLook w:val="04A0" w:firstRow="1" w:lastRow="0" w:firstColumn="1" w:lastColumn="0" w:noHBand="0" w:noVBand="1"/>
@@ -17089,7 +16747,6 @@
                 <w:szCs w:val="20"/>
               </w:rPr>
             </w:pPr>
-            <w:proofErr w:type="spellStart"/>
             <w:r>
               <w:rPr>
                 <w:sz w:val="22"/>
@@ -17097,7 +16754,6 @@
               </w:rPr>
               <w:t>cas_ing_esencia</w:t>
             </w:r>
-            <w:proofErr w:type="spellEnd"/>
           </w:p>
         </w:tc>
         <w:tc>
@@ -17157,7 +16813,6 @@
                 <w:szCs w:val="20"/>
               </w:rPr>
             </w:pPr>
-            <w:proofErr w:type="spellStart"/>
             <w:r>
               <w:rPr>
                 <w:sz w:val="22"/>
@@ -17165,7 +16820,6 @@
               </w:rPr>
               <w:t>id_proveedor</w:t>
             </w:r>
-            <w:proofErr w:type="spellEnd"/>
           </w:p>
         </w:tc>
         <w:tc>
@@ -17181,7 +16835,6 @@
                 <w:szCs w:val="20"/>
               </w:rPr>
             </w:pPr>
-            <w:proofErr w:type="spellStart"/>
             <w:r>
               <w:rPr>
                 <w:sz w:val="22"/>
@@ -17189,7 +16842,6 @@
               </w:rPr>
               <w:t>nombre_quim</w:t>
             </w:r>
-            <w:proofErr w:type="spellEnd"/>
           </w:p>
         </w:tc>
         <w:tc>
@@ -17205,7 +16857,6 @@
                 <w:szCs w:val="20"/>
               </w:rPr>
             </w:pPr>
-            <w:proofErr w:type="spellStart"/>
             <w:r>
               <w:rPr>
                 <w:sz w:val="22"/>
@@ -17213,7 +16864,6 @@
               </w:rPr>
               <w:t>pto_inf</w:t>
             </w:r>
-            <w:proofErr w:type="spellEnd"/>
           </w:p>
         </w:tc>
       </w:tr>
@@ -17673,37 +17323,12 @@
                 <w:szCs w:val="20"/>
               </w:rPr>
             </w:pPr>
-            <w:proofErr w:type="spellStart"/>
-            <w:r>
-              <w:rPr>
-                <w:sz w:val="22"/>
-                <w:szCs w:val="20"/>
-              </w:rPr>
-              <w:t>check</w:t>
-            </w:r>
-            <w:proofErr w:type="spellEnd"/>
-            <w:r>
-              <w:rPr>
-                <w:sz w:val="22"/>
-                <w:szCs w:val="20"/>
-              </w:rPr>
-              <w:t>(‘</w:t>
-            </w:r>
-            <w:proofErr w:type="spellStart"/>
-            <w:r>
-              <w:rPr>
-                <w:sz w:val="22"/>
-                <w:szCs w:val="20"/>
-              </w:rPr>
-              <w:t>n’,’s</w:t>
-            </w:r>
-            <w:proofErr w:type="spellEnd"/>
-            <w:r>
-              <w:rPr>
-                <w:sz w:val="22"/>
-                <w:szCs w:val="20"/>
-              </w:rPr>
-              <w:t>’)</w:t>
+            <w:r>
+              <w:rPr>
+                <w:sz w:val="22"/>
+                <w:szCs w:val="20"/>
+              </w:rPr>
+              <w:t>check(‘n’,’s’)</w:t>
             </w:r>
           </w:p>
         </w:tc>
@@ -18038,7 +17663,7 @@
     </w:p>
     <w:tbl>
       <w:tblPr>
-        <w:tblStyle w:val="GridTable5Dark-Accent5"/>
+        <w:tblStyle w:val="Tabladecuadrcula5oscura-nfasis5"/>
         <w:tblW w:w="0" w:type="auto"/>
         <w:tblInd w:w="-659" w:type="dxa"/>
         <w:tblLook w:val="04A0" w:firstRow="1" w:lastRow="0" w:firstColumn="1" w:lastColumn="0" w:noHBand="0" w:noVBand="1"/>
@@ -18113,7 +17738,6 @@
                 <w:szCs w:val="20"/>
               </w:rPr>
             </w:pPr>
-            <w:proofErr w:type="spellStart"/>
             <w:r>
               <w:rPr>
                 <w:sz w:val="22"/>
@@ -18121,7 +17745,6 @@
               </w:rPr>
               <w:t>proc_creac</w:t>
             </w:r>
-            <w:proofErr w:type="spellEnd"/>
           </w:p>
         </w:tc>
         <w:tc>
@@ -18137,7 +17760,6 @@
                 <w:szCs w:val="20"/>
               </w:rPr>
             </w:pPr>
-            <w:proofErr w:type="spellStart"/>
             <w:r>
               <w:rPr>
                 <w:sz w:val="22"/>
@@ -18145,7 +17767,6 @@
               </w:rPr>
               <w:t>parte_proc</w:t>
             </w:r>
-            <w:proofErr w:type="spellEnd"/>
           </w:p>
         </w:tc>
         <w:tc>
@@ -18161,7 +17782,6 @@
                 <w:szCs w:val="20"/>
               </w:rPr>
             </w:pPr>
-            <w:proofErr w:type="spellStart"/>
             <w:r>
               <w:rPr>
                 <w:sz w:val="22"/>
@@ -18169,7 +17789,6 @@
               </w:rPr>
               <w:t>vida_util</w:t>
             </w:r>
-            <w:proofErr w:type="spellEnd"/>
           </w:p>
         </w:tc>
         <w:tc>
@@ -18185,7 +17804,6 @@
                 <w:szCs w:val="20"/>
               </w:rPr>
             </w:pPr>
-            <w:proofErr w:type="spellStart"/>
             <w:r>
               <w:rPr>
                 <w:sz w:val="22"/>
@@ -18193,7 +17811,6 @@
               </w:rPr>
               <w:t>num_einecs</w:t>
             </w:r>
-            <w:proofErr w:type="spellEnd"/>
           </w:p>
         </w:tc>
         <w:tc>
@@ -19027,7 +18644,7 @@
     </w:p>
     <w:tbl>
       <w:tblPr>
-        <w:tblStyle w:val="GridTable5Dark-Accent5"/>
+        <w:tblStyle w:val="Tabladecuadrcula5oscura-nfasis5"/>
         <w:tblW w:w="0" w:type="auto"/>
         <w:tblInd w:w="-659" w:type="dxa"/>
         <w:tblLook w:val="04A0" w:firstRow="1" w:lastRow="0" w:firstColumn="1" w:lastColumn="0" w:noHBand="0" w:noVBand="1"/>
@@ -19064,11 +18681,9 @@
               <w:jc w:val="center"/>
               <w:cnfStyle w:val="100000000000" w:firstRow="1" w:lastRow="0" w:firstColumn="0" w:lastColumn="0" w:oddVBand="0" w:evenVBand="0" w:oddHBand="0" w:evenHBand="0" w:firstRowFirstColumn="0" w:firstRowLastColumn="0" w:lastRowFirstColumn="0" w:lastRowLastColumn="0"/>
             </w:pPr>
-            <w:proofErr w:type="spellStart"/>
             <w:r>
               <w:t>id_pais</w:t>
             </w:r>
-            <w:proofErr w:type="spellEnd"/>
           </w:p>
         </w:tc>
         <w:tc>
@@ -19080,11 +18695,9 @@
               <w:jc w:val="center"/>
               <w:cnfStyle w:val="100000000000" w:firstRow="1" w:lastRow="0" w:firstColumn="0" w:lastColumn="0" w:oddVBand="0" w:evenVBand="0" w:oddHBand="0" w:evenHBand="0" w:firstRowFirstColumn="0" w:firstRowLastColumn="0" w:lastRowFirstColumn="0" w:lastRowLastColumn="0"/>
             </w:pPr>
-            <w:proofErr w:type="spellStart"/>
             <w:r>
               <w:t>cas_ing_esencia</w:t>
             </w:r>
-            <w:proofErr w:type="spellEnd"/>
           </w:p>
         </w:tc>
       </w:tr>
@@ -19378,7 +18991,7 @@
     </w:p>
     <w:tbl>
       <w:tblPr>
-        <w:tblStyle w:val="GridTable5Dark-Accent5"/>
+        <w:tblStyle w:val="Tabladecuadrcula5oscura-nfasis5"/>
         <w:tblW w:w="0" w:type="auto"/>
         <w:tblInd w:w="-659" w:type="dxa"/>
         <w:tblLook w:val="04A0" w:firstRow="1" w:lastRow="0" w:firstColumn="1" w:lastColumn="0" w:noHBand="0" w:noVBand="1"/>
@@ -19431,11 +19044,9 @@
               <w:jc w:val="center"/>
               <w:cnfStyle w:val="100000000000" w:firstRow="1" w:lastRow="0" w:firstColumn="0" w:lastColumn="0" w:oddVBand="0" w:evenVBand="0" w:oddHBand="0" w:evenHBand="0" w:firstRowFirstColumn="0" w:firstRowLastColumn="0" w:lastRowFirstColumn="0" w:lastRowLastColumn="0"/>
             </w:pPr>
-            <w:proofErr w:type="spellStart"/>
             <w:r>
               <w:t>cas_ing_esencia</w:t>
             </w:r>
-            <w:proofErr w:type="spellEnd"/>
           </w:p>
         </w:tc>
         <w:tc>
@@ -19898,7 +19509,7 @@
     </w:p>
     <w:tbl>
       <w:tblPr>
-        <w:tblStyle w:val="GridTable5Dark-Accent5"/>
+        <w:tblStyle w:val="Tabladecuadrcula5oscura-nfasis5"/>
         <w:tblW w:w="0" w:type="auto"/>
         <w:tblInd w:w="-659" w:type="dxa"/>
         <w:tblLook w:val="04A0" w:firstRow="1" w:lastRow="0" w:firstColumn="1" w:lastColumn="0" w:noHBand="0" w:noVBand="1"/>
@@ -19935,11 +19546,9 @@
               <w:jc w:val="center"/>
               <w:cnfStyle w:val="100000000000" w:firstRow="1" w:lastRow="0" w:firstColumn="0" w:lastColumn="0" w:oddVBand="0" w:evenVBand="0" w:oddHBand="0" w:evenHBand="0" w:firstRowFirstColumn="0" w:firstRowLastColumn="0" w:lastRowFirstColumn="0" w:lastRowLastColumn="0"/>
             </w:pPr>
-            <w:proofErr w:type="spellStart"/>
             <w:r>
               <w:t>cas_otro_ing</w:t>
             </w:r>
-            <w:proofErr w:type="spellEnd"/>
           </w:p>
         </w:tc>
         <w:tc>
@@ -19951,11 +19560,9 @@
               <w:jc w:val="center"/>
               <w:cnfStyle w:val="100000000000" w:firstRow="1" w:lastRow="0" w:firstColumn="0" w:lastColumn="0" w:oddVBand="0" w:evenVBand="0" w:oddHBand="0" w:evenHBand="0" w:firstRowFirstColumn="0" w:firstRowLastColumn="0" w:lastRowFirstColumn="0" w:lastRowLastColumn="0"/>
             </w:pPr>
-            <w:proofErr w:type="spellStart"/>
             <w:r>
               <w:t>cas_ing_esencia</w:t>
             </w:r>
-            <w:proofErr w:type="spellEnd"/>
           </w:p>
         </w:tc>
       </w:tr>
@@ -20249,7 +19856,7 @@
     </w:p>
     <w:tbl>
       <w:tblPr>
-        <w:tblStyle w:val="GridTable5Dark-Accent5"/>
+        <w:tblStyle w:val="Tabladecuadrcula5oscura-nfasis5"/>
         <w:tblW w:w="0" w:type="auto"/>
         <w:tblInd w:w="-659" w:type="dxa"/>
         <w:tblLook w:val="04A0" w:firstRow="1" w:lastRow="0" w:firstColumn="1" w:lastColumn="0" w:noHBand="0" w:noVBand="1"/>
@@ -20286,11 +19893,9 @@
               <w:jc w:val="center"/>
               <w:cnfStyle w:val="100000000000" w:firstRow="1" w:lastRow="0" w:firstColumn="0" w:lastColumn="0" w:oddVBand="0" w:evenVBand="0" w:oddHBand="0" w:evenHBand="0" w:firstRowFirstColumn="0" w:firstRowLastColumn="0" w:lastRowFirstColumn="0" w:lastRowLastColumn="0"/>
             </w:pPr>
-            <w:proofErr w:type="spellStart"/>
             <w:r>
               <w:t>id_familia</w:t>
             </w:r>
-            <w:proofErr w:type="spellEnd"/>
           </w:p>
         </w:tc>
         <w:tc>
@@ -20302,11 +19907,9 @@
               <w:jc w:val="center"/>
               <w:cnfStyle w:val="100000000000" w:firstRow="1" w:lastRow="0" w:firstColumn="0" w:lastColumn="0" w:oddVBand="0" w:evenVBand="0" w:oddHBand="0" w:evenHBand="0" w:firstRowFirstColumn="0" w:firstRowLastColumn="0" w:lastRowFirstColumn="0" w:lastRowLastColumn="0"/>
             </w:pPr>
-            <w:proofErr w:type="spellStart"/>
             <w:r>
               <w:t>cas_ing_esencia</w:t>
             </w:r>
-            <w:proofErr w:type="spellEnd"/>
           </w:p>
         </w:tc>
       </w:tr>
@@ -20628,7 +20231,7 @@
     </w:p>
     <w:tbl>
       <w:tblPr>
-        <w:tblStyle w:val="GridTable5Dark-Accent5"/>
+        <w:tblStyle w:val="Tabladecuadrcula5oscura-nfasis5"/>
         <w:tblW w:w="10194" w:type="dxa"/>
         <w:tblInd w:w="-659" w:type="dxa"/>
         <w:tblLook w:val="04A0" w:firstRow="1" w:lastRow="0" w:firstColumn="1" w:lastColumn="0" w:noHBand="0" w:noVBand="1"/>
@@ -20681,7 +20284,6 @@
                 <w:szCs w:val="20"/>
               </w:rPr>
             </w:pPr>
-            <w:proofErr w:type="spellStart"/>
             <w:r>
               <w:rPr>
                 <w:sz w:val="22"/>
@@ -20689,7 +20291,6 @@
               </w:rPr>
               <w:t>fecha_apertura</w:t>
             </w:r>
-            <w:proofErr w:type="spellEnd"/>
           </w:p>
         </w:tc>
         <w:tc>
@@ -20705,7 +20306,6 @@
                 <w:szCs w:val="20"/>
               </w:rPr>
             </w:pPr>
-            <w:proofErr w:type="spellStart"/>
             <w:r>
               <w:rPr>
                 <w:sz w:val="22"/>
@@ -20713,7 +20313,6 @@
               </w:rPr>
               <w:t>id_proveedor</w:t>
             </w:r>
-            <w:proofErr w:type="spellEnd"/>
           </w:p>
         </w:tc>
         <w:tc>
@@ -20729,7 +20328,6 @@
                 <w:szCs w:val="20"/>
               </w:rPr>
             </w:pPr>
-            <w:proofErr w:type="spellStart"/>
             <w:r>
               <w:rPr>
                 <w:sz w:val="22"/>
@@ -20737,7 +20335,6 @@
               </w:rPr>
               <w:t>id_productor</w:t>
             </w:r>
-            <w:proofErr w:type="spellEnd"/>
           </w:p>
         </w:tc>
         <w:tc>
@@ -20782,7 +20379,6 @@
                 <w:szCs w:val="20"/>
               </w:rPr>
             </w:pPr>
-            <w:proofErr w:type="spellStart"/>
             <w:r>
               <w:rPr>
                 <w:sz w:val="22"/>
@@ -20790,7 +20386,6 @@
               </w:rPr>
               <w:t>cancelacion</w:t>
             </w:r>
-            <w:proofErr w:type="spellEnd"/>
           </w:p>
         </w:tc>
         <w:tc>
@@ -20806,7 +20401,6 @@
                 <w:szCs w:val="20"/>
               </w:rPr>
             </w:pPr>
-            <w:proofErr w:type="spellStart"/>
             <w:r>
               <w:rPr>
                 <w:sz w:val="22"/>
@@ -20821,7 +20415,6 @@
               </w:rPr>
               <w:t>azon_cierre</w:t>
             </w:r>
-            <w:proofErr w:type="spellEnd"/>
           </w:p>
         </w:tc>
       </w:tr>
@@ -21652,7 +21245,7 @@
     </w:p>
     <w:tbl>
       <w:tblPr>
-        <w:tblStyle w:val="GridTable5Dark-Accent5"/>
+        <w:tblStyle w:val="Tabladecuadrcula5oscura-nfasis5"/>
         <w:tblW w:w="0" w:type="auto"/>
         <w:tblInd w:w="-659" w:type="dxa"/>
         <w:tblLook w:val="04A0" w:firstRow="1" w:lastRow="0" w:firstColumn="1" w:lastColumn="0" w:noHBand="0" w:noVBand="1"/>
@@ -21706,11 +21299,9 @@
               <w:jc w:val="center"/>
               <w:cnfStyle w:val="100000000000" w:firstRow="1" w:lastRow="0" w:firstColumn="0" w:lastColumn="0" w:oddVBand="0" w:evenVBand="0" w:oddHBand="0" w:evenHBand="0" w:firstRowFirstColumn="0" w:firstRowLastColumn="0" w:lastRowFirstColumn="0" w:lastRowLastColumn="0"/>
             </w:pPr>
-            <w:proofErr w:type="spellStart"/>
             <w:r>
               <w:t>fecha_apertura</w:t>
             </w:r>
-            <w:proofErr w:type="spellEnd"/>
           </w:p>
         </w:tc>
         <w:tc>
@@ -21722,11 +21313,9 @@
               <w:jc w:val="center"/>
               <w:cnfStyle w:val="100000000000" w:firstRow="1" w:lastRow="0" w:firstColumn="0" w:lastColumn="0" w:oddVBand="0" w:evenVBand="0" w:oddHBand="0" w:evenHBand="0" w:firstRowFirstColumn="0" w:firstRowLastColumn="0" w:lastRowFirstColumn="0" w:lastRowLastColumn="0"/>
             </w:pPr>
-            <w:proofErr w:type="spellStart"/>
             <w:r>
               <w:t>id_proveedor</w:t>
             </w:r>
-            <w:proofErr w:type="spellEnd"/>
           </w:p>
         </w:tc>
         <w:tc>
@@ -21738,11 +21327,9 @@
               <w:jc w:val="center"/>
               <w:cnfStyle w:val="100000000000" w:firstRow="1" w:lastRow="0" w:firstColumn="0" w:lastColumn="0" w:oddVBand="0" w:evenVBand="0" w:oddHBand="0" w:evenHBand="0" w:firstRowFirstColumn="0" w:firstRowLastColumn="0" w:lastRowFirstColumn="0" w:lastRowLastColumn="0"/>
             </w:pPr>
-            <w:proofErr w:type="spellStart"/>
             <w:r>
               <w:t>id_productor</w:t>
             </w:r>
-            <w:proofErr w:type="spellEnd"/>
           </w:p>
         </w:tc>
         <w:tc>
@@ -21754,11 +21341,9 @@
               <w:jc w:val="center"/>
               <w:cnfStyle w:val="100000000000" w:firstRow="1" w:lastRow="0" w:firstColumn="0" w:lastColumn="0" w:oddVBand="0" w:evenVBand="0" w:oddHBand="0" w:evenHBand="0" w:firstRowFirstColumn="0" w:firstRowLastColumn="0" w:lastRowFirstColumn="0" w:lastRowLastColumn="0"/>
             </w:pPr>
-            <w:proofErr w:type="spellStart"/>
             <w:r>
               <w:t>fecha_renovacion</w:t>
             </w:r>
-            <w:proofErr w:type="spellEnd"/>
           </w:p>
         </w:tc>
       </w:tr>
@@ -22277,7 +21862,7 @@
     </w:p>
     <w:tbl>
       <w:tblPr>
-        <w:tblStyle w:val="GridTable5Dark-Accent5"/>
+        <w:tblStyle w:val="Tabladecuadrcula5oscura-nfasis5"/>
         <w:tblW w:w="10996" w:type="dxa"/>
         <w:tblInd w:w="-659" w:type="dxa"/>
         <w:tblLook w:val="04A0" w:firstRow="1" w:lastRow="0" w:firstColumn="1" w:lastColumn="0" w:noHBand="0" w:noVBand="1"/>
@@ -22354,7 +21939,6 @@
                 <w:szCs w:val="18"/>
               </w:rPr>
             </w:pPr>
-            <w:proofErr w:type="spellStart"/>
             <w:r>
               <w:rPr>
                 <w:sz w:val="20"/>
@@ -22362,7 +21946,6 @@
               </w:rPr>
               <w:t>fecha_apertura</w:t>
             </w:r>
-            <w:proofErr w:type="spellEnd"/>
           </w:p>
         </w:tc>
         <w:tc>
@@ -22378,7 +21961,6 @@
                 <w:szCs w:val="18"/>
               </w:rPr>
             </w:pPr>
-            <w:proofErr w:type="spellStart"/>
             <w:r>
               <w:rPr>
                 <w:sz w:val="20"/>
@@ -22386,7 +21968,6 @@
               </w:rPr>
               <w:t>id_proveedor</w:t>
             </w:r>
-            <w:proofErr w:type="spellEnd"/>
           </w:p>
         </w:tc>
         <w:tc>
@@ -22402,7 +21983,6 @@
                 <w:szCs w:val="18"/>
               </w:rPr>
             </w:pPr>
-            <w:proofErr w:type="spellStart"/>
             <w:r>
               <w:rPr>
                 <w:sz w:val="20"/>
@@ -22410,7 +21990,6 @@
               </w:rPr>
               <w:t>id_productor</w:t>
             </w:r>
-            <w:proofErr w:type="spellEnd"/>
           </w:p>
         </w:tc>
         <w:tc>
@@ -22470,7 +22049,6 @@
                 <w:szCs w:val="18"/>
               </w:rPr>
             </w:pPr>
-            <w:proofErr w:type="spellStart"/>
             <w:r>
               <w:rPr>
                 <w:sz w:val="20"/>
@@ -22485,7 +22063,6 @@
               </w:rPr>
               <w:t>as_otro</w:t>
             </w:r>
-            <w:proofErr w:type="spellEnd"/>
           </w:p>
         </w:tc>
         <w:tc>
@@ -22501,7 +22078,6 @@
                 <w:szCs w:val="18"/>
               </w:rPr>
             </w:pPr>
-            <w:proofErr w:type="spellStart"/>
             <w:r>
               <w:rPr>
                 <w:sz w:val="20"/>
@@ -22523,7 +22099,6 @@
               </w:rPr>
               <w:t>cia</w:t>
             </w:r>
-            <w:proofErr w:type="spellEnd"/>
           </w:p>
         </w:tc>
       </w:tr>
@@ -23576,7 +23151,7 @@
     </w:p>
     <w:tbl>
       <w:tblPr>
-        <w:tblStyle w:val="GridTable5Dark-Accent5"/>
+        <w:tblStyle w:val="Tabladecuadrcula5oscura-nfasis5"/>
         <w:tblW w:w="0" w:type="auto"/>
         <w:tblInd w:w="-659" w:type="dxa"/>
         <w:tblLook w:val="04A0" w:firstRow="1" w:lastRow="0" w:firstColumn="1" w:lastColumn="0" w:noHBand="0" w:noVBand="1"/>
@@ -23651,7 +23226,6 @@
                 <w:szCs w:val="20"/>
               </w:rPr>
             </w:pPr>
-            <w:proofErr w:type="spellStart"/>
             <w:r>
               <w:rPr>
                 <w:sz w:val="22"/>
@@ -23659,7 +23233,6 @@
               </w:rPr>
               <w:t>fecha_cont</w:t>
             </w:r>
-            <w:proofErr w:type="spellEnd"/>
           </w:p>
         </w:tc>
         <w:tc>
@@ -23675,7 +23248,6 @@
                 <w:szCs w:val="20"/>
               </w:rPr>
             </w:pPr>
-            <w:proofErr w:type="spellStart"/>
             <w:r>
               <w:rPr>
                 <w:sz w:val="22"/>
@@ -23683,7 +23255,6 @@
               </w:rPr>
               <w:t>id_proveedor</w:t>
             </w:r>
-            <w:proofErr w:type="spellEnd"/>
           </w:p>
         </w:tc>
         <w:tc>
@@ -23699,7 +23270,6 @@
                 <w:szCs w:val="20"/>
               </w:rPr>
             </w:pPr>
-            <w:proofErr w:type="spellStart"/>
             <w:r>
               <w:rPr>
                 <w:sz w:val="22"/>
@@ -23707,7 +23277,6 @@
               </w:rPr>
               <w:t>id_productor</w:t>
             </w:r>
-            <w:proofErr w:type="spellEnd"/>
           </w:p>
         </w:tc>
         <w:tc>
@@ -23723,7 +23292,6 @@
                 <w:szCs w:val="20"/>
               </w:rPr>
             </w:pPr>
-            <w:proofErr w:type="spellStart"/>
             <w:r>
               <w:rPr>
                 <w:sz w:val="22"/>
@@ -23731,7 +23299,6 @@
               </w:rPr>
               <w:t>id_pago</w:t>
             </w:r>
-            <w:proofErr w:type="spellEnd"/>
           </w:p>
         </w:tc>
         <w:tc>
@@ -23747,7 +23314,6 @@
                 <w:szCs w:val="20"/>
               </w:rPr>
             </w:pPr>
-            <w:proofErr w:type="spellStart"/>
             <w:r>
               <w:rPr>
                 <w:sz w:val="22"/>
@@ -23755,7 +23321,6 @@
               </w:rPr>
               <w:t>Id_prov_pago</w:t>
             </w:r>
-            <w:proofErr w:type="spellEnd"/>
           </w:p>
         </w:tc>
       </w:tr>
@@ -24100,6 +23665,13 @@
                 <w:szCs w:val="20"/>
               </w:rPr>
             </w:pPr>
+            <w:r>
+              <w:rPr>
+                <w:sz w:val="22"/>
+                <w:szCs w:val="20"/>
+              </w:rPr>
+              <w:t>FK1</w:t>
+            </w:r>
           </w:p>
         </w:tc>
         <w:tc>
@@ -24115,6 +23687,13 @@
                 <w:szCs w:val="20"/>
               </w:rPr>
             </w:pPr>
+            <w:r>
+              <w:rPr>
+                <w:sz w:val="22"/>
+                <w:szCs w:val="20"/>
+              </w:rPr>
+              <w:t>FK1</w:t>
+            </w:r>
           </w:p>
         </w:tc>
         <w:tc>
@@ -24130,6 +23709,13 @@
                 <w:szCs w:val="20"/>
               </w:rPr>
             </w:pPr>
+            <w:r>
+              <w:rPr>
+                <w:sz w:val="22"/>
+                <w:szCs w:val="20"/>
+              </w:rPr>
+              <w:t>FK1</w:t>
+            </w:r>
           </w:p>
         </w:tc>
         <w:tc>
@@ -24150,7 +23736,7 @@
                 <w:sz w:val="22"/>
                 <w:szCs w:val="20"/>
               </w:rPr>
-              <w:t>FK1</w:t>
+              <w:t>FK2</w:t>
             </w:r>
           </w:p>
         </w:tc>
@@ -24172,7 +23758,7 @@
                 <w:sz w:val="22"/>
                 <w:szCs w:val="20"/>
               </w:rPr>
-              <w:t>FK1</w:t>
+              <w:t>FK2</w:t>
             </w:r>
           </w:p>
         </w:tc>
@@ -24576,7 +24162,7 @@
     </w:p>
     <w:tbl>
       <w:tblPr>
-        <w:tblStyle w:val="GridTable5Dark-Accent5"/>
+        <w:tblStyle w:val="Tabladecuadrcula5oscura-nfasis5"/>
         <w:tblW w:w="0" w:type="auto"/>
         <w:tblInd w:w="-659" w:type="dxa"/>
         <w:tblLook w:val="04A0" w:firstRow="1" w:lastRow="0" w:firstColumn="1" w:lastColumn="0" w:noHBand="0" w:noVBand="1"/>
@@ -24626,7 +24212,6 @@
                 <w:szCs w:val="20"/>
               </w:rPr>
             </w:pPr>
-            <w:proofErr w:type="spellStart"/>
             <w:r>
               <w:rPr>
                 <w:sz w:val="22"/>
@@ -24648,7 +24233,6 @@
               </w:rPr>
               <w:t>_envio</w:t>
             </w:r>
-            <w:proofErr w:type="spellEnd"/>
           </w:p>
         </w:tc>
         <w:tc>
@@ -24664,7 +24248,6 @@
                 <w:szCs w:val="20"/>
               </w:rPr>
             </w:pPr>
-            <w:proofErr w:type="spellStart"/>
             <w:r>
               <w:rPr>
                 <w:sz w:val="22"/>
@@ -24672,7 +24255,6 @@
               </w:rPr>
               <w:t>id_prov_envio</w:t>
             </w:r>
-            <w:proofErr w:type="spellEnd"/>
           </w:p>
         </w:tc>
         <w:tc>
@@ -24688,7 +24270,6 @@
                 <w:szCs w:val="20"/>
               </w:rPr>
             </w:pPr>
-            <w:proofErr w:type="spellStart"/>
             <w:r>
               <w:rPr>
                 <w:sz w:val="22"/>
@@ -24703,7 +24284,6 @@
               </w:rPr>
               <w:t>ais_envio</w:t>
             </w:r>
-            <w:proofErr w:type="spellEnd"/>
           </w:p>
         </w:tc>
       </w:tr>
@@ -24892,7 +24472,7 @@
                 <w:sz w:val="22"/>
                 <w:szCs w:val="20"/>
               </w:rPr>
-              <w:t>FK2</w:t>
+              <w:t>FK3</w:t>
             </w:r>
           </w:p>
         </w:tc>
@@ -24914,7 +24494,7 @@
                 <w:sz w:val="22"/>
                 <w:szCs w:val="20"/>
               </w:rPr>
-              <w:t>FK2</w:t>
+              <w:t>FK3</w:t>
             </w:r>
           </w:p>
         </w:tc>
@@ -24936,7 +24516,7 @@
                 <w:sz w:val="22"/>
                 <w:szCs w:val="20"/>
               </w:rPr>
-              <w:t>FK2</w:t>
+              <w:t>FK3</w:t>
             </w:r>
           </w:p>
         </w:tc>
@@ -25193,7 +24773,7 @@
     </w:p>
     <w:tbl>
       <w:tblPr>
-        <w:tblStyle w:val="GridTable5Dark-Accent5"/>
+        <w:tblStyle w:val="Tabladecuadrcula5oscura-nfasis5"/>
         <w:tblW w:w="11419" w:type="dxa"/>
         <w:tblInd w:w="-1034" w:type="dxa"/>
         <w:tblLook w:val="04A0" w:firstRow="1" w:lastRow="0" w:firstColumn="1" w:lastColumn="0" w:noHBand="0" w:noVBand="1"/>
@@ -25248,7 +24828,6 @@
                 <w:szCs w:val="16"/>
               </w:rPr>
             </w:pPr>
-            <w:proofErr w:type="spellStart"/>
             <w:r>
               <w:rPr>
                 <w:sz w:val="18"/>
@@ -25256,7 +24835,6 @@
               </w:rPr>
               <w:t>num_pedido</w:t>
             </w:r>
-            <w:proofErr w:type="spellEnd"/>
           </w:p>
         </w:tc>
         <w:tc>
@@ -25272,7 +24850,6 @@
                 <w:szCs w:val="16"/>
               </w:rPr>
             </w:pPr>
-            <w:proofErr w:type="spellStart"/>
             <w:r>
               <w:rPr>
                 <w:sz w:val="18"/>
@@ -25280,7 +24857,6 @@
               </w:rPr>
               <w:t>fecha_pedido</w:t>
             </w:r>
-            <w:proofErr w:type="spellEnd"/>
           </w:p>
         </w:tc>
         <w:tc>
@@ -25318,7 +24894,6 @@
                 <w:szCs w:val="16"/>
               </w:rPr>
             </w:pPr>
-            <w:proofErr w:type="spellStart"/>
             <w:r>
               <w:rPr>
                 <w:sz w:val="18"/>
@@ -25326,7 +24901,6 @@
               </w:rPr>
               <w:t>id_proveedor</w:t>
             </w:r>
-            <w:proofErr w:type="spellEnd"/>
           </w:p>
         </w:tc>
         <w:tc>
@@ -25342,7 +24916,6 @@
                 <w:szCs w:val="16"/>
               </w:rPr>
             </w:pPr>
-            <w:proofErr w:type="spellStart"/>
             <w:r>
               <w:rPr>
                 <w:sz w:val="18"/>
@@ -25350,7 +24923,6 @@
               </w:rPr>
               <w:t>id_productor</w:t>
             </w:r>
-            <w:proofErr w:type="spellEnd"/>
           </w:p>
         </w:tc>
         <w:tc>
@@ -25366,7 +24938,6 @@
                 <w:szCs w:val="16"/>
               </w:rPr>
             </w:pPr>
-            <w:proofErr w:type="spellStart"/>
             <w:r>
               <w:rPr>
                 <w:sz w:val="18"/>
@@ -25374,7 +24945,6 @@
               </w:rPr>
               <w:t>fecha_envio</w:t>
             </w:r>
-            <w:proofErr w:type="spellEnd"/>
           </w:p>
         </w:tc>
         <w:tc>
@@ -26005,43 +25575,7 @@
                 <w:szCs w:val="16"/>
                 <w:lang w:val="en-US"/>
               </w:rPr>
-              <w:t>’,’</w:t>
-            </w:r>
-            <w:proofErr w:type="spellStart"/>
-            <w:r>
-              <w:rPr>
-                <w:sz w:val="18"/>
-                <w:szCs w:val="16"/>
-                <w:lang w:val="en-US"/>
-              </w:rPr>
-              <w:t>cprod</w:t>
-            </w:r>
-            <w:proofErr w:type="spellEnd"/>
-            <w:r>
-              <w:rPr>
-                <w:sz w:val="18"/>
-                <w:szCs w:val="16"/>
-                <w:lang w:val="en-US"/>
-              </w:rPr>
-              <w:t>,’</w:t>
-            </w:r>
-            <w:proofErr w:type="spellStart"/>
-            <w:r>
-              <w:rPr>
-                <w:sz w:val="18"/>
-                <w:szCs w:val="16"/>
-                <w:lang w:val="en-US"/>
-              </w:rPr>
-              <w:t>cprov</w:t>
-            </w:r>
-            <w:proofErr w:type="spellEnd"/>
-            <w:r>
-              <w:rPr>
-                <w:sz w:val="18"/>
-                <w:szCs w:val="16"/>
-                <w:lang w:val="en-US"/>
-              </w:rPr>
-              <w:t>’)</w:t>
+              <w:t>’,’cprod,’cprov’)</w:t>
             </w:r>
           </w:p>
         </w:tc>
@@ -26485,7 +26019,7 @@
     </w:p>
     <w:tbl>
       <w:tblPr>
-        <w:tblStyle w:val="GridTable5Dark-Accent5"/>
+        <w:tblStyle w:val="Tabladecuadrcula5oscura-nfasis5"/>
         <w:tblW w:w="11522" w:type="dxa"/>
         <w:tblInd w:w="-1085" w:type="dxa"/>
         <w:tblLook w:val="04A0" w:firstRow="1" w:lastRow="0" w:firstColumn="1" w:lastColumn="0" w:noHBand="0" w:noVBand="1"/>
@@ -26540,7 +26074,6 @@
                 <w:szCs w:val="16"/>
               </w:rPr>
             </w:pPr>
-            <w:proofErr w:type="spellStart"/>
             <w:r>
               <w:rPr>
                 <w:sz w:val="18"/>
@@ -26548,7 +26081,6 @@
               </w:rPr>
               <w:t>id_envio</w:t>
             </w:r>
-            <w:proofErr w:type="spellEnd"/>
           </w:p>
         </w:tc>
         <w:tc>
@@ -26564,7 +26096,6 @@
                 <w:szCs w:val="16"/>
               </w:rPr>
             </w:pPr>
-            <w:proofErr w:type="spellStart"/>
             <w:r>
               <w:rPr>
                 <w:sz w:val="18"/>
@@ -26572,7 +26103,6 @@
               </w:rPr>
               <w:t>fecha_ap_envio</w:t>
             </w:r>
-            <w:proofErr w:type="spellEnd"/>
           </w:p>
         </w:tc>
         <w:tc>
@@ -26588,7 +26118,6 @@
                 <w:szCs w:val="16"/>
               </w:rPr>
             </w:pPr>
-            <w:proofErr w:type="spellStart"/>
             <w:r>
               <w:rPr>
                 <w:sz w:val="18"/>
@@ -26596,7 +26125,6 @@
               </w:rPr>
               <w:t>id_prod_envio</w:t>
             </w:r>
-            <w:proofErr w:type="spellEnd"/>
           </w:p>
         </w:tc>
         <w:tc>
@@ -26612,7 +26140,6 @@
                 <w:szCs w:val="16"/>
               </w:rPr>
             </w:pPr>
-            <w:proofErr w:type="spellStart"/>
             <w:r>
               <w:rPr>
                 <w:sz w:val="18"/>
@@ -26620,7 +26147,6 @@
               </w:rPr>
               <w:t>id_prov_envio</w:t>
             </w:r>
-            <w:proofErr w:type="spellEnd"/>
           </w:p>
         </w:tc>
         <w:tc>
@@ -26635,7 +26161,6 @@
                 <w:szCs w:val="16"/>
               </w:rPr>
             </w:pPr>
-            <w:proofErr w:type="spellStart"/>
             <w:r>
               <w:rPr>
                 <w:sz w:val="18"/>
@@ -26643,7 +26168,6 @@
               </w:rPr>
               <w:t>id_pago</w:t>
             </w:r>
-            <w:proofErr w:type="spellEnd"/>
           </w:p>
         </w:tc>
         <w:tc>
@@ -26659,7 +26183,6 @@
                 <w:szCs w:val="16"/>
               </w:rPr>
             </w:pPr>
-            <w:proofErr w:type="spellStart"/>
             <w:r>
               <w:rPr>
                 <w:sz w:val="18"/>
@@ -26667,7 +26190,6 @@
               </w:rPr>
               <w:t>fecha_ap_pago</w:t>
             </w:r>
-            <w:proofErr w:type="spellEnd"/>
           </w:p>
         </w:tc>
         <w:tc>
@@ -26683,7 +26205,6 @@
                 <w:szCs w:val="16"/>
               </w:rPr>
             </w:pPr>
-            <w:proofErr w:type="spellStart"/>
             <w:r>
               <w:rPr>
                 <w:sz w:val="18"/>
@@ -26691,7 +26212,6 @@
               </w:rPr>
               <w:t>Id_prod_pago</w:t>
             </w:r>
-            <w:proofErr w:type="spellEnd"/>
           </w:p>
         </w:tc>
         <w:tc>
@@ -26707,7 +26227,6 @@
                 <w:szCs w:val="16"/>
               </w:rPr>
             </w:pPr>
-            <w:proofErr w:type="spellStart"/>
             <w:r>
               <w:rPr>
                 <w:sz w:val="18"/>
@@ -26715,7 +26234,6 @@
               </w:rPr>
               <w:t>id_prov_pago</w:t>
             </w:r>
-            <w:proofErr w:type="spellEnd"/>
           </w:p>
         </w:tc>
       </w:tr>
@@ -27733,7 +27251,7 @@
     </w:p>
     <w:tbl>
       <w:tblPr>
-        <w:tblStyle w:val="GridTable5Dark-Accent5"/>
+        <w:tblStyle w:val="Tabladecuadrcula5oscura-nfasis5"/>
         <w:tblW w:w="10170" w:type="dxa"/>
         <w:tblInd w:w="-659" w:type="dxa"/>
         <w:tblLook w:val="04A0" w:firstRow="1" w:lastRow="0" w:firstColumn="1" w:lastColumn="0" w:noHBand="0" w:noVBand="1"/>
@@ -27809,7 +27327,6 @@
                 <w:szCs w:val="18"/>
               </w:rPr>
             </w:pPr>
-            <w:proofErr w:type="spellStart"/>
             <w:r>
               <w:rPr>
                 <w:sz w:val="20"/>
@@ -27817,7 +27334,6 @@
               </w:rPr>
               <w:t>num_pedido</w:t>
             </w:r>
-            <w:proofErr w:type="spellEnd"/>
           </w:p>
         </w:tc>
         <w:tc>
@@ -27855,7 +27371,6 @@
                 <w:szCs w:val="18"/>
               </w:rPr>
             </w:pPr>
-            <w:proofErr w:type="spellStart"/>
             <w:r>
               <w:rPr>
                 <w:sz w:val="20"/>
@@ -27863,7 +27378,6 @@
               </w:rPr>
               <w:t>id_pres_esencia</w:t>
             </w:r>
-            <w:proofErr w:type="spellEnd"/>
           </w:p>
         </w:tc>
         <w:tc>
@@ -27879,7 +27393,6 @@
                 <w:szCs w:val="18"/>
               </w:rPr>
             </w:pPr>
-            <w:proofErr w:type="spellStart"/>
             <w:r>
               <w:rPr>
                 <w:sz w:val="20"/>
@@ -27887,7 +27400,6 @@
               </w:rPr>
               <w:t>cas_esencia</w:t>
             </w:r>
-            <w:proofErr w:type="spellEnd"/>
           </w:p>
         </w:tc>
         <w:tc>
@@ -27903,7 +27415,6 @@
                 <w:szCs w:val="18"/>
               </w:rPr>
             </w:pPr>
-            <w:proofErr w:type="spellStart"/>
             <w:r>
               <w:rPr>
                 <w:sz w:val="20"/>
@@ -27911,7 +27422,6 @@
               </w:rPr>
               <w:t>id_pres_otro</w:t>
             </w:r>
-            <w:proofErr w:type="spellEnd"/>
           </w:p>
         </w:tc>
         <w:tc>
@@ -27927,7 +27437,6 @@
                 <w:szCs w:val="18"/>
               </w:rPr>
             </w:pPr>
-            <w:proofErr w:type="spellStart"/>
             <w:r>
               <w:rPr>
                 <w:sz w:val="20"/>
@@ -27935,7 +27444,6 @@
               </w:rPr>
               <w:t>cas_otro</w:t>
             </w:r>
-            <w:proofErr w:type="spellEnd"/>
           </w:p>
         </w:tc>
       </w:tr>
@@ -28289,26 +27797,18 @@
                 <w:szCs w:val="18"/>
               </w:rPr>
             </w:pPr>
-          </w:p>
-        </w:tc>
-        <w:tc>
-          <w:tcPr>
-            <w:tcW w:w="1439" w:type="dxa"/>
-          </w:tcPr>
-          <w:p>
-            <w:pPr>
-              <w:jc w:val="center"/>
-              <w:cnfStyle w:val="000000100000" w:firstRow="0" w:lastRow="0" w:firstColumn="0" w:lastColumn="0" w:oddVBand="0" w:evenVBand="0" w:oddHBand="1" w:evenHBand="0" w:firstRowFirstColumn="0" w:firstRowLastColumn="0" w:lastRowFirstColumn="0" w:lastRowLastColumn="0"/>
+            <w:r>
               <w:rPr>
                 <w:sz w:val="20"/>
                 <w:szCs w:val="18"/>
               </w:rPr>
-            </w:pPr>
-          </w:p>
-        </w:tc>
-        <w:tc>
-          <w:tcPr>
-            <w:tcW w:w="1773" w:type="dxa"/>
+              <w:t>FK1</w:t>
+            </w:r>
+          </w:p>
+        </w:tc>
+        <w:tc>
+          <w:tcPr>
+            <w:tcW w:w="1439" w:type="dxa"/>
           </w:tcPr>
           <w:p>
             <w:pPr>
@@ -28319,78 +27819,93 @@
                 <w:szCs w:val="18"/>
               </w:rPr>
             </w:pPr>
-            <w:r>
+          </w:p>
+        </w:tc>
+        <w:tc>
+          <w:tcPr>
+            <w:tcW w:w="1773" w:type="dxa"/>
+          </w:tcPr>
+          <w:p>
+            <w:pPr>
+              <w:jc w:val="center"/>
+              <w:cnfStyle w:val="000000100000" w:firstRow="0" w:lastRow="0" w:firstColumn="0" w:lastColumn="0" w:oddVBand="0" w:evenVBand="0" w:oddHBand="1" w:evenHBand="0" w:firstRowFirstColumn="0" w:firstRowLastColumn="0" w:lastRowFirstColumn="0" w:lastRowLastColumn="0"/>
               <w:rPr>
                 <w:sz w:val="20"/>
                 <w:szCs w:val="18"/>
               </w:rPr>
-              <w:t>FK1</w:t>
-            </w:r>
-          </w:p>
-        </w:tc>
-        <w:tc>
-          <w:tcPr>
-            <w:tcW w:w="1429" w:type="dxa"/>
-          </w:tcPr>
-          <w:p>
-            <w:pPr>
-              <w:jc w:val="center"/>
-              <w:cnfStyle w:val="000000100000" w:firstRow="0" w:lastRow="0" w:firstColumn="0" w:lastColumn="0" w:oddVBand="0" w:evenVBand="0" w:oddHBand="1" w:evenHBand="0" w:firstRowFirstColumn="0" w:firstRowLastColumn="0" w:lastRowFirstColumn="0" w:lastRowLastColumn="0"/>
+            </w:pPr>
+            <w:r>
               <w:rPr>
                 <w:sz w:val="20"/>
                 <w:szCs w:val="18"/>
               </w:rPr>
-            </w:pPr>
-            <w:r>
+              <w:t>FK2</w:t>
+            </w:r>
+          </w:p>
+        </w:tc>
+        <w:tc>
+          <w:tcPr>
+            <w:tcW w:w="1429" w:type="dxa"/>
+          </w:tcPr>
+          <w:p>
+            <w:pPr>
+              <w:jc w:val="center"/>
+              <w:cnfStyle w:val="000000100000" w:firstRow="0" w:lastRow="0" w:firstColumn="0" w:lastColumn="0" w:oddVBand="0" w:evenVBand="0" w:oddHBand="1" w:evenHBand="0" w:firstRowFirstColumn="0" w:firstRowLastColumn="0" w:lastRowFirstColumn="0" w:lastRowLastColumn="0"/>
               <w:rPr>
                 <w:sz w:val="20"/>
                 <w:szCs w:val="18"/>
               </w:rPr>
-              <w:t>FK1</w:t>
-            </w:r>
-          </w:p>
-        </w:tc>
-        <w:tc>
-          <w:tcPr>
-            <w:tcW w:w="1428" w:type="dxa"/>
-          </w:tcPr>
-          <w:p>
-            <w:pPr>
-              <w:jc w:val="center"/>
-              <w:cnfStyle w:val="000000100000" w:firstRow="0" w:lastRow="0" w:firstColumn="0" w:lastColumn="0" w:oddVBand="0" w:evenVBand="0" w:oddHBand="1" w:evenHBand="0" w:firstRowFirstColumn="0" w:firstRowLastColumn="0" w:lastRowFirstColumn="0" w:lastRowLastColumn="0"/>
+            </w:pPr>
+            <w:r>
               <w:rPr>
                 <w:sz w:val="20"/>
                 <w:szCs w:val="18"/>
               </w:rPr>
-            </w:pPr>
-            <w:r>
+              <w:t>FK2</w:t>
+            </w:r>
+          </w:p>
+        </w:tc>
+        <w:tc>
+          <w:tcPr>
+            <w:tcW w:w="1428" w:type="dxa"/>
+          </w:tcPr>
+          <w:p>
+            <w:pPr>
+              <w:jc w:val="center"/>
+              <w:cnfStyle w:val="000000100000" w:firstRow="0" w:lastRow="0" w:firstColumn="0" w:lastColumn="0" w:oddVBand="0" w:evenVBand="0" w:oddHBand="1" w:evenHBand="0" w:firstRowFirstColumn="0" w:firstRowLastColumn="0" w:lastRowFirstColumn="0" w:lastRowLastColumn="0"/>
               <w:rPr>
                 <w:sz w:val="20"/>
                 <w:szCs w:val="18"/>
               </w:rPr>
-              <w:t>FK2</w:t>
-            </w:r>
-          </w:p>
-        </w:tc>
-        <w:tc>
-          <w:tcPr>
-            <w:tcW w:w="1083" w:type="dxa"/>
-          </w:tcPr>
-          <w:p>
-            <w:pPr>
-              <w:jc w:val="center"/>
-              <w:cnfStyle w:val="000000100000" w:firstRow="0" w:lastRow="0" w:firstColumn="0" w:lastColumn="0" w:oddVBand="0" w:evenVBand="0" w:oddHBand="1" w:evenHBand="0" w:firstRowFirstColumn="0" w:firstRowLastColumn="0" w:lastRowFirstColumn="0" w:lastRowLastColumn="0"/>
+            </w:pPr>
+            <w:r>
               <w:rPr>
                 <w:sz w:val="20"/>
                 <w:szCs w:val="18"/>
               </w:rPr>
-            </w:pPr>
-            <w:r>
+              <w:t>FK3</w:t>
+            </w:r>
+          </w:p>
+        </w:tc>
+        <w:tc>
+          <w:tcPr>
+            <w:tcW w:w="1083" w:type="dxa"/>
+          </w:tcPr>
+          <w:p>
+            <w:pPr>
+              <w:jc w:val="center"/>
+              <w:cnfStyle w:val="000000100000" w:firstRow="0" w:lastRow="0" w:firstColumn="0" w:lastColumn="0" w:oddVBand="0" w:evenVBand="0" w:oddHBand="1" w:evenHBand="0" w:firstRowFirstColumn="0" w:firstRowLastColumn="0" w:lastRowFirstColumn="0" w:lastRowLastColumn="0"/>
               <w:rPr>
                 <w:sz w:val="20"/>
                 <w:szCs w:val="18"/>
               </w:rPr>
-              <w:t>FK2</w:t>
+            </w:pPr>
+            <w:r>
+              <w:rPr>
+                <w:sz w:val="20"/>
+                <w:szCs w:val="18"/>
+              </w:rPr>
+              <w:t>FK3</w:t>
             </w:r>
           </w:p>
         </w:tc>
@@ -28863,7 +28378,7 @@
     </w:p>
     <w:tbl>
       <w:tblPr>
-        <w:tblStyle w:val="GridTable5Dark-Accent5"/>
+        <w:tblStyle w:val="Tabladecuadrcula5oscura-nfasis5"/>
         <w:tblW w:w="0" w:type="auto"/>
         <w:tblInd w:w="-659" w:type="dxa"/>
         <w:tblLook w:val="04A0" w:firstRow="1" w:lastRow="0" w:firstColumn="1" w:lastColumn="0" w:noHBand="0" w:noVBand="1"/>
@@ -28902,11 +28417,9 @@
               <w:jc w:val="center"/>
               <w:cnfStyle w:val="100000000000" w:firstRow="1" w:lastRow="0" w:firstColumn="0" w:lastColumn="0" w:oddVBand="0" w:evenVBand="0" w:oddHBand="0" w:evenHBand="0" w:firstRowFirstColumn="0" w:firstRowLastColumn="0" w:lastRowFirstColumn="0" w:lastRowLastColumn="0"/>
             </w:pPr>
-            <w:proofErr w:type="spellStart"/>
             <w:r>
               <w:t>num_pago</w:t>
             </w:r>
-            <w:proofErr w:type="spellEnd"/>
           </w:p>
         </w:tc>
         <w:tc>
@@ -28918,11 +28431,9 @@
               <w:jc w:val="center"/>
               <w:cnfStyle w:val="100000000000" w:firstRow="1" w:lastRow="0" w:firstColumn="0" w:lastColumn="0" w:oddVBand="0" w:evenVBand="0" w:oddHBand="0" w:evenHBand="0" w:firstRowFirstColumn="0" w:firstRowLastColumn="0" w:lastRowFirstColumn="0" w:lastRowLastColumn="0"/>
             </w:pPr>
-            <w:proofErr w:type="spellStart"/>
             <w:r>
               <w:t>num_pedido</w:t>
             </w:r>
-            <w:proofErr w:type="spellEnd"/>
           </w:p>
         </w:tc>
         <w:tc>
@@ -28934,11 +28445,9 @@
               <w:jc w:val="center"/>
               <w:cnfStyle w:val="100000000000" w:firstRow="1" w:lastRow="0" w:firstColumn="0" w:lastColumn="0" w:oddVBand="0" w:evenVBand="0" w:oddHBand="0" w:evenHBand="0" w:firstRowFirstColumn="0" w:firstRowLastColumn="0" w:lastRowFirstColumn="0" w:lastRowLastColumn="0"/>
             </w:pPr>
-            <w:proofErr w:type="spellStart"/>
             <w:r>
               <w:t>fecha_pago</w:t>
             </w:r>
-            <w:proofErr w:type="spellEnd"/>
           </w:p>
         </w:tc>
         <w:tc>
@@ -29451,7 +28960,7 @@
     <w:p/>
     <w:tbl>
       <w:tblPr>
-        <w:tblStyle w:val="GridTable4-Accent5"/>
+        <w:tblStyle w:val="Tabladecuadrcula4-nfasis5"/>
         <w:tblW w:w="0" w:type="auto"/>
         <w:tblLook w:val="04A0" w:firstRow="1" w:lastRow="0" w:firstColumn="1" w:lastColumn="0" w:noHBand="0" w:noVBand="1"/>
       </w:tblPr>
@@ -29555,41 +29064,26 @@
               <w:jc w:val="center"/>
               <w:cnfStyle w:val="000000100000" w:firstRow="0" w:lastRow="0" w:firstColumn="0" w:lastColumn="0" w:oddVBand="0" w:evenVBand="0" w:oddHBand="1" w:evenHBand="0" w:firstRowFirstColumn="0" w:firstRowLastColumn="0" w:lastRowFirstColumn="0" w:lastRowLastColumn="0"/>
             </w:pPr>
-            <w:proofErr w:type="spellStart"/>
-            <w:r>
-              <w:t>an</w:t>
-            </w:r>
-            <w:proofErr w:type="spellEnd"/>
-            <w:r>
-              <w:t xml:space="preserve"> = América del Norte</w:t>
-            </w:r>
-          </w:p>
-          <w:p>
-            <w:pPr>
-              <w:jc w:val="center"/>
-              <w:cnfStyle w:val="000000100000" w:firstRow="0" w:lastRow="0" w:firstColumn="0" w:lastColumn="0" w:oddVBand="0" w:evenVBand="0" w:oddHBand="1" w:evenHBand="0" w:firstRowFirstColumn="0" w:firstRowLastColumn="0" w:lastRowFirstColumn="0" w:lastRowLastColumn="0"/>
-            </w:pPr>
-            <w:proofErr w:type="spellStart"/>
-            <w:r>
-              <w:t>eu</w:t>
-            </w:r>
-            <w:proofErr w:type="spellEnd"/>
-            <w:r>
-              <w:t xml:space="preserve"> = Europa</w:t>
-            </w:r>
-          </w:p>
-          <w:p>
-            <w:pPr>
-              <w:jc w:val="center"/>
-              <w:cnfStyle w:val="000000100000" w:firstRow="0" w:lastRow="0" w:firstColumn="0" w:lastColumn="0" w:oddVBand="0" w:evenVBand="0" w:oddHBand="1" w:evenHBand="0" w:firstRowFirstColumn="0" w:firstRowLastColumn="0" w:lastRowFirstColumn="0" w:lastRowLastColumn="0"/>
-            </w:pPr>
-            <w:proofErr w:type="spellStart"/>
-            <w:r>
-              <w:t>ap</w:t>
-            </w:r>
-            <w:proofErr w:type="spellEnd"/>
-            <w:r>
-              <w:t xml:space="preserve"> = Asia Pacifico</w:t>
+            <w:r>
+              <w:t>an = América del Norte</w:t>
+            </w:r>
+          </w:p>
+          <w:p>
+            <w:pPr>
+              <w:jc w:val="center"/>
+              <w:cnfStyle w:val="000000100000" w:firstRow="0" w:lastRow="0" w:firstColumn="0" w:lastColumn="0" w:oddVBand="0" w:evenVBand="0" w:oddHBand="1" w:evenHBand="0" w:firstRowFirstColumn="0" w:firstRowLastColumn="0" w:lastRowFirstColumn="0" w:lastRowLastColumn="0"/>
+            </w:pPr>
+            <w:r>
+              <w:t>eu = Europa</w:t>
+            </w:r>
+          </w:p>
+          <w:p>
+            <w:pPr>
+              <w:jc w:val="center"/>
+              <w:cnfStyle w:val="000000100000" w:firstRow="0" w:lastRow="0" w:firstColumn="0" w:lastColumn="0" w:oddVBand="0" w:evenVBand="0" w:oddHBand="1" w:evenHBand="0" w:firstRowFirstColumn="0" w:firstRowLastColumn="0" w:lastRowFirstColumn="0" w:lastRowLastColumn="0"/>
+            </w:pPr>
+            <w:r>
+              <w:t>ap = Asia Pacifico</w:t>
             </w:r>
           </w:p>
           <w:p>
@@ -29616,7 +29110,6 @@
             <w:pPr>
               <w:jc w:val="center"/>
             </w:pPr>
-            <w:proofErr w:type="spellStart"/>
             <w:r>
               <w:rPr>
                 <w:b w:val="0"/>
@@ -29624,7 +29117,6 @@
               </w:rPr>
               <w:t>Miembros_IFRA</w:t>
             </w:r>
-            <w:proofErr w:type="spellEnd"/>
           </w:p>
           <w:p>
             <w:pPr>
@@ -29701,7 +29193,6 @@
             <w:pPr>
               <w:jc w:val="center"/>
             </w:pPr>
-            <w:proofErr w:type="spellStart"/>
             <w:r>
               <w:rPr>
                 <w:b w:val="0"/>
@@ -29709,7 +29200,6 @@
               </w:rPr>
               <w:t>Metodos_de_Pagos</w:t>
             </w:r>
-            <w:proofErr w:type="spellEnd"/>
           </w:p>
           <w:p>
             <w:pPr>
@@ -29774,7 +29264,6 @@
             <w:pPr>
               <w:jc w:val="center"/>
             </w:pPr>
-            <w:proofErr w:type="spellStart"/>
             <w:r>
               <w:rPr>
                 <w:b w:val="0"/>
@@ -29782,7 +29271,6 @@
               </w:rPr>
               <w:t>Metodos_de_Envios</w:t>
             </w:r>
-            <w:proofErr w:type="spellEnd"/>
           </w:p>
           <w:p>
             <w:pPr>
@@ -29859,7 +29347,6 @@
             <w:pPr>
               <w:jc w:val="center"/>
             </w:pPr>
-            <w:proofErr w:type="spellStart"/>
             <w:r>
               <w:rPr>
                 <w:b w:val="0"/>
@@ -29867,7 +29354,6 @@
               </w:rPr>
               <w:t>Hist_Formulas</w:t>
             </w:r>
-            <w:proofErr w:type="spellEnd"/>
           </w:p>
           <w:p>
             <w:pPr>
@@ -30012,13 +29498,8 @@
               <w:jc w:val="center"/>
               <w:cnfStyle w:val="000000000000" w:firstRow="0" w:lastRow="0" w:firstColumn="0" w:lastColumn="0" w:oddVBand="0" w:evenVBand="0" w:oddHBand="0" w:evenHBand="0" w:firstRowFirstColumn="0" w:firstRowLastColumn="0" w:lastRowFirstColumn="0" w:lastRowLastColumn="0"/>
             </w:pPr>
-            <w:proofErr w:type="spellStart"/>
-            <w:r>
-              <w:t>jo</w:t>
-            </w:r>
-            <w:proofErr w:type="spellEnd"/>
-            <w:r>
-              <w:t xml:space="preserve"> = Joven</w:t>
+            <w:r>
+              <w:t>jo = Joven</w:t>
             </w:r>
           </w:p>
           <w:p>
@@ -30099,60 +29580,35 @@
               <w:jc w:val="center"/>
               <w:cnfStyle w:val="000000100000" w:firstRow="0" w:lastRow="0" w:firstColumn="0" w:lastColumn="0" w:oddVBand="0" w:evenVBand="0" w:oddHBand="1" w:evenHBand="0" w:firstRowFirstColumn="0" w:firstRowLastColumn="0" w:lastRowFirstColumn="0" w:lastRowLastColumn="0"/>
             </w:pPr>
-            <w:proofErr w:type="spellStart"/>
-            <w:r>
-              <w:t>EdS</w:t>
-            </w:r>
-            <w:proofErr w:type="spellEnd"/>
-            <w:r>
-              <w:t xml:space="preserve"> = Eau du Splash</w:t>
-            </w:r>
-          </w:p>
-          <w:p>
-            <w:pPr>
-              <w:jc w:val="center"/>
-              <w:cnfStyle w:val="000000100000" w:firstRow="0" w:lastRow="0" w:firstColumn="0" w:lastColumn="0" w:oddVBand="0" w:evenVBand="0" w:oddHBand="1" w:evenHBand="0" w:firstRowFirstColumn="0" w:firstRowLastColumn="0" w:lastRowFirstColumn="0" w:lastRowLastColumn="0"/>
-            </w:pPr>
-            <w:proofErr w:type="spellStart"/>
-            <w:r>
-              <w:t>EdT</w:t>
-            </w:r>
-            <w:proofErr w:type="spellEnd"/>
-            <w:r>
-              <w:t xml:space="preserve"> = Eau du Toilette</w:t>
-            </w:r>
-          </w:p>
-          <w:p>
-            <w:pPr>
-              <w:jc w:val="center"/>
-              <w:cnfStyle w:val="000000100000" w:firstRow="0" w:lastRow="0" w:firstColumn="0" w:lastColumn="0" w:oddVBand="0" w:evenVBand="0" w:oddHBand="1" w:evenHBand="0" w:firstRowFirstColumn="0" w:firstRowLastColumn="0" w:lastRowFirstColumn="0" w:lastRowLastColumn="0"/>
-            </w:pPr>
-            <w:proofErr w:type="spellStart"/>
-            <w:r>
-              <w:t>EdC</w:t>
-            </w:r>
-            <w:proofErr w:type="spellEnd"/>
-            <w:r>
-              <w:t xml:space="preserve"> = Eau du </w:t>
-            </w:r>
-            <w:proofErr w:type="spellStart"/>
-            <w:r>
-              <w:t>Cologne</w:t>
-            </w:r>
-            <w:proofErr w:type="spellEnd"/>
-          </w:p>
-          <w:p>
-            <w:pPr>
-              <w:jc w:val="center"/>
-              <w:cnfStyle w:val="000000100000" w:firstRow="0" w:lastRow="0" w:firstColumn="0" w:lastColumn="0" w:oddVBand="0" w:evenVBand="0" w:oddHBand="1" w:evenHBand="0" w:firstRowFirstColumn="0" w:firstRowLastColumn="0" w:lastRowFirstColumn="0" w:lastRowLastColumn="0"/>
-            </w:pPr>
-            <w:proofErr w:type="spellStart"/>
-            <w:r>
-              <w:t>EdP</w:t>
-            </w:r>
-            <w:proofErr w:type="spellEnd"/>
-            <w:r>
-              <w:t xml:space="preserve"> = Eau du Perfume</w:t>
+            <w:r>
+              <w:t>EdS = Eau du Splash</w:t>
+            </w:r>
+          </w:p>
+          <w:p>
+            <w:pPr>
+              <w:jc w:val="center"/>
+              <w:cnfStyle w:val="000000100000" w:firstRow="0" w:lastRow="0" w:firstColumn="0" w:lastColumn="0" w:oddVBand="0" w:evenVBand="0" w:oddHBand="1" w:evenHBand="0" w:firstRowFirstColumn="0" w:firstRowLastColumn="0" w:lastRowFirstColumn="0" w:lastRowLastColumn="0"/>
+            </w:pPr>
+            <w:r>
+              <w:t>EdT = Eau du Toilette</w:t>
+            </w:r>
+          </w:p>
+          <w:p>
+            <w:pPr>
+              <w:jc w:val="center"/>
+              <w:cnfStyle w:val="000000100000" w:firstRow="0" w:lastRow="0" w:firstColumn="0" w:lastColumn="0" w:oddVBand="0" w:evenVBand="0" w:oddHBand="1" w:evenHBand="0" w:firstRowFirstColumn="0" w:firstRowLastColumn="0" w:lastRowFirstColumn="0" w:lastRowLastColumn="0"/>
+            </w:pPr>
+            <w:r>
+              <w:t>EdC = Eau du Cologne</w:t>
+            </w:r>
+          </w:p>
+          <w:p>
+            <w:pPr>
+              <w:jc w:val="center"/>
+              <w:cnfStyle w:val="000000100000" w:firstRow="0" w:lastRow="0" w:firstColumn="0" w:lastColumn="0" w:oddVBand="0" w:evenVBand="0" w:oddHBand="1" w:evenHBand="0" w:firstRowFirstColumn="0" w:firstRowLastColumn="0" w:lastRowFirstColumn="0" w:lastRowLastColumn="0"/>
+            </w:pPr>
+            <w:r>
+              <w:t>EdP = Eau du Perfume</w:t>
             </w:r>
           </w:p>
           <w:p>
@@ -30176,7 +29632,7 @@
     <w:p/>
     <w:tbl>
       <w:tblPr>
-        <w:tblStyle w:val="GridTable4-Accent5"/>
+        <w:tblStyle w:val="Tabladecuadrcula4-nfasis5"/>
         <w:tblW w:w="0" w:type="auto"/>
         <w:tblLook w:val="04A0" w:firstRow="1" w:lastRow="0" w:firstColumn="1" w:lastColumn="0" w:noHBand="0" w:noVBand="1"/>
       </w:tblPr>
@@ -30239,7 +29695,6 @@
             <w:pPr>
               <w:jc w:val="center"/>
             </w:pPr>
-            <w:proofErr w:type="spellStart"/>
             <w:r>
               <w:rPr>
                 <w:b w:val="0"/>
@@ -30247,7 +29702,6 @@
               </w:rPr>
               <w:t>Esencias_Perfumes</w:t>
             </w:r>
-            <w:proofErr w:type="spellEnd"/>
           </w:p>
           <w:p>
             <w:pPr>
@@ -30257,7 +29711,6 @@
                 <w:bCs w:val="0"/>
               </w:rPr>
             </w:pPr>
-            <w:proofErr w:type="spellStart"/>
             <w:r>
               <w:rPr>
                 <w:b w:val="0"/>
@@ -30265,7 +29718,6 @@
               </w:rPr>
               <w:t>Ingredientes_Esencias</w:t>
             </w:r>
-            <w:proofErr w:type="spellEnd"/>
           </w:p>
           <w:p>
             <w:pPr>
@@ -30456,41 +29908,26 @@
               <w:jc w:val="center"/>
               <w:cnfStyle w:val="000000100000" w:firstRow="0" w:lastRow="0" w:firstColumn="0" w:lastColumn="0" w:oddVBand="0" w:evenVBand="0" w:oddHBand="1" w:evenHBand="0" w:firstRowFirstColumn="0" w:firstRowLastColumn="0" w:lastRowFirstColumn="0" w:lastRowLastColumn="0"/>
             </w:pPr>
-            <w:proofErr w:type="spellStart"/>
-            <w:r>
-              <w:t>e</w:t>
-            </w:r>
-            <w:proofErr w:type="spellEnd"/>
-            <w:r>
-              <w:t xml:space="preserve"> = Enviado</w:t>
-            </w:r>
-          </w:p>
-          <w:p>
-            <w:pPr>
-              <w:jc w:val="center"/>
-              <w:cnfStyle w:val="000000100000" w:firstRow="0" w:lastRow="0" w:firstColumn="0" w:lastColumn="0" w:oddVBand="0" w:evenVBand="0" w:oddHBand="1" w:evenHBand="0" w:firstRowFirstColumn="0" w:firstRowLastColumn="0" w:lastRowFirstColumn="0" w:lastRowLastColumn="0"/>
-            </w:pPr>
-            <w:proofErr w:type="spellStart"/>
-            <w:r>
-              <w:t>cprov</w:t>
-            </w:r>
-            <w:proofErr w:type="spellEnd"/>
-            <w:r>
-              <w:t xml:space="preserve"> = Cancelado por Proveedor</w:t>
-            </w:r>
-          </w:p>
-          <w:p>
-            <w:pPr>
-              <w:jc w:val="center"/>
-              <w:cnfStyle w:val="000000100000" w:firstRow="0" w:lastRow="0" w:firstColumn="0" w:lastColumn="0" w:oddVBand="0" w:evenVBand="0" w:oddHBand="1" w:evenHBand="0" w:firstRowFirstColumn="0" w:firstRowLastColumn="0" w:lastRowFirstColumn="0" w:lastRowLastColumn="0"/>
-            </w:pPr>
-            <w:proofErr w:type="spellStart"/>
-            <w:r>
-              <w:t>cprod</w:t>
-            </w:r>
-            <w:proofErr w:type="spellEnd"/>
-            <w:r>
-              <w:t xml:space="preserve"> = Cancelado por Productor</w:t>
+            <w:r>
+              <w:t>e = Enviado</w:t>
+            </w:r>
+          </w:p>
+          <w:p>
+            <w:pPr>
+              <w:jc w:val="center"/>
+              <w:cnfStyle w:val="000000100000" w:firstRow="0" w:lastRow="0" w:firstColumn="0" w:lastColumn="0" w:oddVBand="0" w:evenVBand="0" w:oddHBand="1" w:evenHBand="0" w:firstRowFirstColumn="0" w:firstRowLastColumn="0" w:lastRowFirstColumn="0" w:lastRowLastColumn="0"/>
+            </w:pPr>
+            <w:r>
+              <w:t>cprov = Cancelado por Proveedor</w:t>
+            </w:r>
+          </w:p>
+          <w:p>
+            <w:pPr>
+              <w:jc w:val="center"/>
+              <w:cnfStyle w:val="000000100000" w:firstRow="0" w:lastRow="0" w:firstColumn="0" w:lastColumn="0" w:oddVBand="0" w:evenVBand="0" w:oddHBand="1" w:evenHBand="0" w:firstRowFirstColumn="0" w:firstRowLastColumn="0" w:lastRowFirstColumn="0" w:lastRowLastColumn="0"/>
+            </w:pPr>
+            <w:r>
+              <w:t>cprod = Cancelado por Productor</w:t>
             </w:r>
           </w:p>
           <w:p>
@@ -30514,7 +29951,7 @@
 </file>
 
 <file path=word/endnotes.xml><?xml version="1.0" encoding="utf-8"?>
-<w:endnotes xmlns:wpc="http://schemas.microsoft.com/office/word/2010/wordprocessingCanvas" xmlns:cx="http://schemas.microsoft.com/office/drawing/2014/chartex" xmlns:cx1="http://schemas.microsoft.com/office/drawing/2015/9/8/chartex" xmlns:cx2="http://schemas.microsoft.com/office/drawing/2015/10/21/chartex" xmlns:cx3="http://schemas.microsoft.com/office/drawing/2016/5/9/chartex" xmlns:cx4="http://schemas.microsoft.com/office/drawing/2016/5/10/chartex" xmlns:cx5="http://schemas.microsoft.com/office/drawing/2016/5/11/chartex" xmlns:cx6="http://schemas.microsoft.com/office/drawing/2016/5/12/chartex" xmlns:cx7="http://schemas.microsoft.com/office/drawing/2016/5/13/chartex" xmlns:cx8="http://schemas.microsoft.com/office/drawing/2016/5/14/chartex" xmlns:mc="http://schemas.openxmlformats.org/markup-compatibility/2006" xmlns:aink="http://schemas.microsoft.com/office/drawing/2016/ink" xmlns:am3d="http://schemas.microsoft.com/office/drawing/2017/model3d" xmlns:o="urn:schemas-microsoft-com:office:office" xmlns:r="http://schemas.openxmlformats.org/officeDocument/2006/relationships" xmlns:m="http://schemas.openxmlformats.org/officeDocument/2006/math" xmlns:v="urn:schemas-microsoft-com:vml" xmlns:wp14="http://schemas.microsoft.com/office/word/2010/wordprocessingDrawing" xmlns:wp="http://schemas.openxmlformats.org/drawingml/2006/wordprocessingDrawing" xmlns:w10="urn:schemas-microsoft-com:office:word" xmlns:w="http://schemas.openxmlformats.org/wordprocessingml/2006/main" xmlns:w14="http://schemas.microsoft.com/office/word/2010/wordml" xmlns:w15="http://schemas.microsoft.com/office/word/2012/wordml" xmlns:w16cex="http://schemas.microsoft.com/office/word/2018/wordml/cex" xmlns:w16cid="http://schemas.microsoft.com/office/word/2016/wordml/cid" xmlns:w16="http://schemas.microsoft.com/office/word/2018/wordml" xmlns:w16se="http://schemas.microsoft.com/office/word/2015/wordml/symex" xmlns:wpg="http://schemas.microsoft.com/office/word/2010/wordprocessingGroup" xmlns:wpi="http://schemas.microsoft.com/office/word/2010/wordprocessingInk" xmlns:wne="http://schemas.microsoft.com/office/word/2006/wordml" xmlns:wps="http://schemas.microsoft.com/office/word/2010/wordprocessingShape" mc:Ignorable="w14 w15 w16se w16cid w16 w16cex wp14">
+<w:endnotes xmlns:wpc="http://schemas.microsoft.com/office/word/2010/wordprocessingCanvas" xmlns:cx="http://schemas.microsoft.com/office/drawing/2014/chartex" xmlns:mc="http://schemas.openxmlformats.org/markup-compatibility/2006" xmlns:o="urn:schemas-microsoft-com:office:office" xmlns:r="http://schemas.openxmlformats.org/officeDocument/2006/relationships" xmlns:m="http://schemas.openxmlformats.org/officeDocument/2006/math" xmlns:v="urn:schemas-microsoft-com:vml" xmlns:wp14="http://schemas.microsoft.com/office/word/2010/wordprocessingDrawing" xmlns:wp="http://schemas.openxmlformats.org/drawingml/2006/wordprocessingDrawing" xmlns:w10="urn:schemas-microsoft-com:office:word" xmlns:w="http://schemas.openxmlformats.org/wordprocessingml/2006/main" xmlns:w14="http://schemas.microsoft.com/office/word/2010/wordml" xmlns:w15="http://schemas.microsoft.com/office/word/2012/wordml" xmlns:w16se="http://schemas.microsoft.com/office/word/2015/wordml/symex" xmlns:wpg="http://schemas.microsoft.com/office/word/2010/wordprocessingGroup" xmlns:wpi="http://schemas.microsoft.com/office/word/2010/wordprocessingInk" xmlns:wne="http://schemas.microsoft.com/office/word/2006/wordml" xmlns:wps="http://schemas.microsoft.com/office/word/2010/wordprocessingShape" mc:Ignorable="w14 w15 w16se wp14">
   <w:endnote w:type="separator" w:id="-1">
     <w:p>
       <w:pPr>
@@ -30539,7 +29976,7 @@
 </file>
 
 <file path=word/footnotes.xml><?xml version="1.0" encoding="utf-8"?>
-<w:footnotes xmlns:wpc="http://schemas.microsoft.com/office/word/2010/wordprocessingCanvas" xmlns:cx="http://schemas.microsoft.com/office/drawing/2014/chartex" xmlns:cx1="http://schemas.microsoft.com/office/drawing/2015/9/8/chartex" xmlns:cx2="http://schemas.microsoft.com/office/drawing/2015/10/21/chartex" xmlns:cx3="http://schemas.microsoft.com/office/drawing/2016/5/9/chartex" xmlns:cx4="http://schemas.microsoft.com/office/drawing/2016/5/10/chartex" xmlns:cx5="http://schemas.microsoft.com/office/drawing/2016/5/11/chartex" xmlns:cx6="http://schemas.microsoft.com/office/drawing/2016/5/12/chartex" xmlns:cx7="http://schemas.microsoft.com/office/drawing/2016/5/13/chartex" xmlns:cx8="http://schemas.microsoft.com/office/drawing/2016/5/14/chartex" xmlns:mc="http://schemas.openxmlformats.org/markup-compatibility/2006" xmlns:aink="http://schemas.microsoft.com/office/drawing/2016/ink" xmlns:am3d="http://schemas.microsoft.com/office/drawing/2017/model3d" xmlns:o="urn:schemas-microsoft-com:office:office" xmlns:r="http://schemas.openxmlformats.org/officeDocument/2006/relationships" xmlns:m="http://schemas.openxmlformats.org/officeDocument/2006/math" xmlns:v="urn:schemas-microsoft-com:vml" xmlns:wp14="http://schemas.microsoft.com/office/word/2010/wordprocessingDrawing" xmlns:wp="http://schemas.openxmlformats.org/drawingml/2006/wordprocessingDrawing" xmlns:w10="urn:schemas-microsoft-com:office:word" xmlns:w="http://schemas.openxmlformats.org/wordprocessingml/2006/main" xmlns:w14="http://schemas.microsoft.com/office/word/2010/wordml" xmlns:w15="http://schemas.microsoft.com/office/word/2012/wordml" xmlns:w16cex="http://schemas.microsoft.com/office/word/2018/wordml/cex" xmlns:w16cid="http://schemas.microsoft.com/office/word/2016/wordml/cid" xmlns:w16="http://schemas.microsoft.com/office/word/2018/wordml" xmlns:w16se="http://schemas.microsoft.com/office/word/2015/wordml/symex" xmlns:wpg="http://schemas.microsoft.com/office/word/2010/wordprocessingGroup" xmlns:wpi="http://schemas.microsoft.com/office/word/2010/wordprocessingInk" xmlns:wne="http://schemas.microsoft.com/office/word/2006/wordml" xmlns:wps="http://schemas.microsoft.com/office/word/2010/wordprocessingShape" mc:Ignorable="w14 w15 w16se w16cid w16 w16cex wp14">
+<w:footnotes xmlns:wpc="http://schemas.microsoft.com/office/word/2010/wordprocessingCanvas" xmlns:cx="http://schemas.microsoft.com/office/drawing/2014/chartex" xmlns:mc="http://schemas.openxmlformats.org/markup-compatibility/2006" xmlns:o="urn:schemas-microsoft-com:office:office" xmlns:r="http://schemas.openxmlformats.org/officeDocument/2006/relationships" xmlns:m="http://schemas.openxmlformats.org/officeDocument/2006/math" xmlns:v="urn:schemas-microsoft-com:vml" xmlns:wp14="http://schemas.microsoft.com/office/word/2010/wordprocessingDrawing" xmlns:wp="http://schemas.openxmlformats.org/drawingml/2006/wordprocessingDrawing" xmlns:w10="urn:schemas-microsoft-com:office:word" xmlns:w="http://schemas.openxmlformats.org/wordprocessingml/2006/main" xmlns:w14="http://schemas.microsoft.com/office/word/2010/wordml" xmlns:w15="http://schemas.microsoft.com/office/word/2012/wordml" xmlns:w16se="http://schemas.microsoft.com/office/word/2015/wordml/symex" xmlns:wpg="http://schemas.microsoft.com/office/word/2010/wordprocessingGroup" xmlns:wpi="http://schemas.microsoft.com/office/word/2010/wordprocessingInk" xmlns:wne="http://schemas.microsoft.com/office/word/2006/wordml" xmlns:wps="http://schemas.microsoft.com/office/word/2010/wordprocessingShape" mc:Ignorable="w14 w15 w16se wp14">
   <w:footnote w:type="separator" w:id="-1">
     <w:p>
       <w:pPr>
@@ -30564,7 +30001,7 @@
 </file>
 
 <file path=word/styles.xml><?xml version="1.0" encoding="utf-8"?>
-<w:styles xmlns:mc="http://schemas.openxmlformats.org/markup-compatibility/2006" xmlns:r="http://schemas.openxmlformats.org/officeDocument/2006/relationships" xmlns:w="http://schemas.openxmlformats.org/wordprocessingml/2006/main" xmlns:w14="http://schemas.microsoft.com/office/word/2010/wordml" xmlns:w15="http://schemas.microsoft.com/office/word/2012/wordml" xmlns:w16cex="http://schemas.microsoft.com/office/word/2018/wordml/cex" xmlns:w16cid="http://schemas.microsoft.com/office/word/2016/wordml/cid" xmlns:w16="http://schemas.microsoft.com/office/word/2018/wordml" xmlns:w16se="http://schemas.microsoft.com/office/word/2015/wordml/symex" mc:Ignorable="w14 w15 w16se w16cid w16 w16cex">
+<w:styles xmlns:mc="http://schemas.openxmlformats.org/markup-compatibility/2006" xmlns:r="http://schemas.openxmlformats.org/officeDocument/2006/relationships" xmlns:w="http://schemas.openxmlformats.org/wordprocessingml/2006/main" xmlns:w14="http://schemas.microsoft.com/office/word/2010/wordml" xmlns:w15="http://schemas.microsoft.com/office/word/2012/wordml" xmlns:w16se="http://schemas.microsoft.com/office/word/2015/wordml/symex" mc:Ignorable="w14 w15 w16se">
   <w:docDefaults>
     <w:rPrDefault>
       <w:rPr>
@@ -30580,7 +30017,7 @@
       </w:pPr>
     </w:pPrDefault>
   </w:docDefaults>
-  <w:latentStyles w:defLockedState="0" w:defUIPriority="99" w:defSemiHidden="0" w:defUnhideWhenUsed="0" w:defQFormat="0" w:count="376">
+  <w:latentStyles w:defLockedState="0" w:defUIPriority="99" w:defSemiHidden="0" w:defUnhideWhenUsed="0" w:defQFormat="0" w:count="371">
     <w:lsdException w:name="Normal" w:uiPriority="0" w:qFormat="1"/>
     <w:lsdException w:name="heading 1" w:uiPriority="9" w:qFormat="1"/>
     <w:lsdException w:name="heading 2" w:semiHidden="1" w:uiPriority="9" w:unhideWhenUsed="1" w:qFormat="1"/>
@@ -30952,24 +30389,19 @@
     <w:lsdException w:name="List Table 5 Dark Accent 6" w:uiPriority="50"/>
     <w:lsdException w:name="List Table 6 Colorful Accent 6" w:uiPriority="51"/>
     <w:lsdException w:name="List Table 7 Colorful Accent 6" w:uiPriority="52"/>
-    <w:lsdException w:name="Mention" w:semiHidden="1" w:unhideWhenUsed="1"/>
-    <w:lsdException w:name="Smart Hyperlink" w:semiHidden="1" w:unhideWhenUsed="1"/>
-    <w:lsdException w:name="Hashtag" w:semiHidden="1" w:unhideWhenUsed="1"/>
-    <w:lsdException w:name="Unresolved Mention" w:semiHidden="1" w:unhideWhenUsed="1"/>
-    <w:lsdException w:name="Smart Link" w:semiHidden="1" w:unhideWhenUsed="1"/>
   </w:latentStyles>
   <w:style w:type="paragraph" w:default="1" w:styleId="Normal">
     <w:name w:val="Normal"/>
     <w:qFormat/>
     <w:rsid w:val="00D5088F"/>
   </w:style>
-  <w:style w:type="character" w:default="1" w:styleId="DefaultParagraphFont">
+  <w:style w:type="character" w:default="1" w:styleId="Fuentedeprrafopredeter">
     <w:name w:val="Default Paragraph Font"/>
     <w:uiPriority w:val="1"/>
     <w:semiHidden/>
     <w:unhideWhenUsed/>
   </w:style>
-  <w:style w:type="table" w:default="1" w:styleId="TableNormal">
+  <w:style w:type="table" w:default="1" w:styleId="Tablanormal">
     <w:name w:val="Normal Table"/>
     <w:uiPriority w:val="99"/>
     <w:semiHidden/>
@@ -30984,15 +30416,15 @@
       </w:tblCellMar>
     </w:tblPr>
   </w:style>
-  <w:style w:type="numbering" w:default="1" w:styleId="NoList">
+  <w:style w:type="numbering" w:default="1" w:styleId="Sinlista">
     <w:name w:val="No List"/>
     <w:uiPriority w:val="99"/>
     <w:semiHidden/>
     <w:unhideWhenUsed/>
   </w:style>
-  <w:style w:type="table" w:styleId="TableGrid">
+  <w:style w:type="table" w:styleId="Tablaconcuadrcula">
     <w:name w:val="Table Grid"/>
-    <w:basedOn w:val="TableNormal"/>
+    <w:basedOn w:val="Tablanormal"/>
     <w:uiPriority w:val="39"/>
     <w:rsid w:val="00850C80"/>
     <w:pPr>
@@ -31009,9 +30441,9 @@
       </w:tblBorders>
     </w:tblPr>
   </w:style>
-  <w:style w:type="table" w:styleId="GridTable5Dark-Accent5">
+  <w:style w:type="table" w:styleId="Tabladecuadrcula5oscura-nfasis5">
     <w:name w:val="Grid Table 5 Dark Accent 5"/>
-    <w:basedOn w:val="TableNormal"/>
+    <w:basedOn w:val="Tablanormal"/>
     <w:uiPriority w:val="50"/>
     <w:rsid w:val="00850C80"/>
     <w:pPr>
@@ -31115,10 +30547,10 @@
       </w:tcPr>
     </w:tblStylePr>
   </w:style>
-  <w:style w:type="paragraph" w:styleId="Header">
+  <w:style w:type="paragraph" w:styleId="Encabezado">
     <w:name w:val="header"/>
     <w:basedOn w:val="Normal"/>
-    <w:link w:val="HeaderChar"/>
+    <w:link w:val="EncabezadoCar"/>
     <w:uiPriority w:val="99"/>
     <w:unhideWhenUsed/>
     <w:rsid w:val="003E5E1A"/>
@@ -31130,17 +30562,17 @@
       <w:spacing w:after="0" w:line="240" w:lineRule="auto"/>
     </w:pPr>
   </w:style>
-  <w:style w:type="character" w:customStyle="1" w:styleId="HeaderChar">
-    <w:name w:val="Header Char"/>
-    <w:basedOn w:val="DefaultParagraphFont"/>
-    <w:link w:val="Header"/>
+  <w:style w:type="character" w:customStyle="1" w:styleId="EncabezadoCar">
+    <w:name w:val="Encabezado Car"/>
+    <w:basedOn w:val="Fuentedeprrafopredeter"/>
+    <w:link w:val="Encabezado"/>
     <w:uiPriority w:val="99"/>
     <w:rsid w:val="003E5E1A"/>
   </w:style>
-  <w:style w:type="paragraph" w:styleId="Footer">
+  <w:style w:type="paragraph" w:styleId="Piedepgina">
     <w:name w:val="footer"/>
     <w:basedOn w:val="Normal"/>
-    <w:link w:val="FooterChar"/>
+    <w:link w:val="PiedepginaCar"/>
     <w:uiPriority w:val="99"/>
     <w:unhideWhenUsed/>
     <w:rsid w:val="003E5E1A"/>
@@ -31152,16 +30584,16 @@
       <w:spacing w:after="0" w:line="240" w:lineRule="auto"/>
     </w:pPr>
   </w:style>
-  <w:style w:type="character" w:customStyle="1" w:styleId="FooterChar">
-    <w:name w:val="Footer Char"/>
-    <w:basedOn w:val="DefaultParagraphFont"/>
-    <w:link w:val="Footer"/>
+  <w:style w:type="character" w:customStyle="1" w:styleId="PiedepginaCar">
+    <w:name w:val="Pie de página Car"/>
+    <w:basedOn w:val="Fuentedeprrafopredeter"/>
+    <w:link w:val="Piedepgina"/>
     <w:uiPriority w:val="99"/>
     <w:rsid w:val="003E5E1A"/>
   </w:style>
-  <w:style w:type="table" w:styleId="GridTable4-Accent5">
+  <w:style w:type="table" w:styleId="Tabladecuadrcula4-nfasis5">
     <w:name w:val="Grid Table 4 Accent 5"/>
-    <w:basedOn w:val="TableNormal"/>
+    <w:basedOn w:val="Tablanormal"/>
     <w:uiPriority w:val="49"/>
     <w:rsid w:val="00B12C84"/>
     <w:pPr>

</xml_diff>

<commit_message>
hacer parte de CREATE TABLES para los scripts SQL
</commit_message>
<xml_diff>
--- a/Corregidos/Modelo Relacional Corregido.docx
+++ b/Corregidos/Modelo Relacional Corregido.docx
@@ -1,9 +1,10 @@
 
 <file path=word/document.xml><?xml version="1.0" encoding="utf-8"?>
-<w:document xmlns:wpc="http://schemas.microsoft.com/office/word/2010/wordprocessingCanvas" xmlns:cx="http://schemas.microsoft.com/office/drawing/2014/chartex" xmlns:mc="http://schemas.openxmlformats.org/markup-compatibility/2006" xmlns:o="urn:schemas-microsoft-com:office:office" xmlns:r="http://schemas.openxmlformats.org/officeDocument/2006/relationships" xmlns:m="http://schemas.openxmlformats.org/officeDocument/2006/math" xmlns:v="urn:schemas-microsoft-com:vml" xmlns:wp14="http://schemas.microsoft.com/office/word/2010/wordprocessingDrawing" xmlns:wp="http://schemas.openxmlformats.org/drawingml/2006/wordprocessingDrawing" xmlns:w10="urn:schemas-microsoft-com:office:word" xmlns:w="http://schemas.openxmlformats.org/wordprocessingml/2006/main" xmlns:w14="http://schemas.microsoft.com/office/word/2010/wordml" xmlns:w15="http://schemas.microsoft.com/office/word/2012/wordml" xmlns:w16se="http://schemas.microsoft.com/office/word/2015/wordml/symex" xmlns:wpg="http://schemas.microsoft.com/office/word/2010/wordprocessingGroup" xmlns:wpi="http://schemas.microsoft.com/office/word/2010/wordprocessingInk" xmlns:wne="http://schemas.microsoft.com/office/word/2006/wordml" xmlns:wps="http://schemas.microsoft.com/office/word/2010/wordprocessingShape" mc:Ignorable="w14 w15 w16se wp14">
+<w:document xmlns:wpc="http://schemas.microsoft.com/office/word/2010/wordprocessingCanvas" xmlns:cx="http://schemas.microsoft.com/office/drawing/2014/chartex" xmlns:cx1="http://schemas.microsoft.com/office/drawing/2015/9/8/chartex" xmlns:cx2="http://schemas.microsoft.com/office/drawing/2015/10/21/chartex" xmlns:cx3="http://schemas.microsoft.com/office/drawing/2016/5/9/chartex" xmlns:cx4="http://schemas.microsoft.com/office/drawing/2016/5/10/chartex" xmlns:cx5="http://schemas.microsoft.com/office/drawing/2016/5/11/chartex" xmlns:cx6="http://schemas.microsoft.com/office/drawing/2016/5/12/chartex" xmlns:cx7="http://schemas.microsoft.com/office/drawing/2016/5/13/chartex" xmlns:cx8="http://schemas.microsoft.com/office/drawing/2016/5/14/chartex" xmlns:mc="http://schemas.openxmlformats.org/markup-compatibility/2006" xmlns:aink="http://schemas.microsoft.com/office/drawing/2016/ink" xmlns:am3d="http://schemas.microsoft.com/office/drawing/2017/model3d" xmlns:o="urn:schemas-microsoft-com:office:office" xmlns:r="http://schemas.openxmlformats.org/officeDocument/2006/relationships" xmlns:m="http://schemas.openxmlformats.org/officeDocument/2006/math" xmlns:v="urn:schemas-microsoft-com:vml" xmlns:wp14="http://schemas.microsoft.com/office/word/2010/wordprocessingDrawing" xmlns:wp="http://schemas.openxmlformats.org/drawingml/2006/wordprocessingDrawing" xmlns:w10="urn:schemas-microsoft-com:office:word" xmlns:w="http://schemas.openxmlformats.org/wordprocessingml/2006/main" xmlns:w14="http://schemas.microsoft.com/office/word/2010/wordml" xmlns:w15="http://schemas.microsoft.com/office/word/2012/wordml" xmlns:w16cex="http://schemas.microsoft.com/office/word/2018/wordml/cex" xmlns:w16cid="http://schemas.microsoft.com/office/word/2016/wordml/cid" xmlns:w16="http://schemas.microsoft.com/office/word/2018/wordml" xmlns:w16se="http://schemas.microsoft.com/office/word/2015/wordml/symex" xmlns:wpg="http://schemas.microsoft.com/office/word/2010/wordprocessingGroup" xmlns:wpi="http://schemas.microsoft.com/office/word/2010/wordprocessingInk" xmlns:wne="http://schemas.microsoft.com/office/word/2006/wordml" xmlns:wps="http://schemas.microsoft.com/office/word/2010/wordprocessingShape" mc:Ignorable="w14 w15 w16se w16cid w16 w16cex wp14">
   <w:body>
     <w:p>
       <w:pPr>
+        <w:ind w:firstLine="708"/>
         <w:jc w:val="center"/>
         <w:rPr>
           <w:b/>
@@ -49,7 +50,7 @@
     </w:p>
     <w:tbl>
       <w:tblPr>
-        <w:tblStyle w:val="Tabladecuadrcula5oscura-nfasis5"/>
+        <w:tblStyle w:val="GridTable5Dark-Accent5"/>
         <w:tblW w:w="0" w:type="auto"/>
         <w:tblInd w:w="-671" w:type="dxa"/>
         <w:tblLook w:val="04A0" w:firstRow="1" w:lastRow="0" w:firstColumn="1" w:lastColumn="0" w:noHBand="0" w:noVBand="1"/>
@@ -339,7 +340,21 @@
               <w:rPr>
                 <w:lang w:val="en-US"/>
               </w:rPr>
-              <w:t>check(‘al’,’an’,’eu’,</w:t>
+              <w:t>check(‘al’,’an’,’</w:t>
+            </w:r>
+            <w:proofErr w:type="spellStart"/>
+            <w:r>
+              <w:rPr>
+                <w:lang w:val="en-US"/>
+              </w:rPr>
+              <w:t>eu</w:t>
+            </w:r>
+            <w:proofErr w:type="spellEnd"/>
+            <w:r>
+              <w:rPr>
+                <w:lang w:val="en-US"/>
+              </w:rPr>
+              <w:t>’,</w:t>
             </w:r>
             <w:r>
               <w:rPr>
@@ -496,7 +511,7 @@
     </w:p>
     <w:tbl>
       <w:tblPr>
-        <w:tblStyle w:val="Tabladecuadrcula5oscura-nfasis5"/>
+        <w:tblStyle w:val="GridTable5Dark-Accent5"/>
         <w:tblW w:w="0" w:type="auto"/>
         <w:tblInd w:w="-659" w:type="dxa"/>
         <w:tblLook w:val="04A0" w:firstRow="1" w:lastRow="0" w:firstColumn="1" w:lastColumn="0" w:noHBand="0" w:noVBand="1"/>
@@ -577,9 +592,11 @@
               <w:jc w:val="center"/>
               <w:cnfStyle w:val="100000000000" w:firstRow="1" w:lastRow="0" w:firstColumn="0" w:lastColumn="0" w:oddVBand="0" w:evenVBand="0" w:oddHBand="0" w:evenHBand="0" w:firstRowFirstColumn="0" w:firstRowLastColumn="0" w:lastRowFirstColumn="0" w:lastRowLastColumn="0"/>
             </w:pPr>
+            <w:proofErr w:type="spellStart"/>
             <w:r>
               <w:t>id_asociacion</w:t>
             </w:r>
+            <w:proofErr w:type="spellEnd"/>
           </w:p>
         </w:tc>
       </w:tr>
@@ -1014,7 +1031,7 @@
     </w:p>
     <w:tbl>
       <w:tblPr>
-        <w:tblStyle w:val="Tabladecuadrcula5oscura-nfasis5"/>
+        <w:tblStyle w:val="GridTable5Dark-Accent5"/>
         <w:tblW w:w="0" w:type="auto"/>
         <w:tblInd w:w="-627" w:type="dxa"/>
         <w:tblLook w:val="04A0" w:firstRow="1" w:lastRow="0" w:firstColumn="1" w:lastColumn="0" w:noHBand="0" w:noVBand="1"/>
@@ -1026,7 +1043,7 @@
         <w:gridCol w:w="1336"/>
         <w:gridCol w:w="1336"/>
         <w:gridCol w:w="1336"/>
-        <w:gridCol w:w="1336"/>
+        <w:gridCol w:w="1804"/>
       </w:tblGrid>
       <w:tr>
         <w:trPr>
@@ -1097,9 +1114,11 @@
               <w:jc w:val="center"/>
               <w:cnfStyle w:val="100000000000" w:firstRow="1" w:lastRow="0" w:firstColumn="0" w:lastColumn="0" w:oddVBand="0" w:evenVBand="0" w:oddHBand="0" w:evenHBand="0" w:firstRowFirstColumn="0" w:firstRowLastColumn="0" w:lastRowFirstColumn="0" w:lastRowLastColumn="0"/>
             </w:pPr>
+            <w:proofErr w:type="spellStart"/>
             <w:r>
               <w:t>telefono</w:t>
             </w:r>
+            <w:proofErr w:type="spellEnd"/>
           </w:p>
         </w:tc>
         <w:tc>
@@ -1111,9 +1130,11 @@
               <w:jc w:val="center"/>
               <w:cnfStyle w:val="100000000000" w:firstRow="1" w:lastRow="0" w:firstColumn="0" w:lastColumn="0" w:oddVBand="0" w:evenVBand="0" w:oddHBand="0" w:evenHBand="0" w:firstRowFirstColumn="0" w:firstRowLastColumn="0" w:lastRowFirstColumn="0" w:lastRowLastColumn="0"/>
             </w:pPr>
+            <w:proofErr w:type="spellStart"/>
             <w:r>
               <w:t>url_web</w:t>
             </w:r>
+            <w:proofErr w:type="spellEnd"/>
           </w:p>
         </w:tc>
         <w:tc>
@@ -1125,9 +1146,14 @@
               <w:jc w:val="center"/>
               <w:cnfStyle w:val="100000000000" w:firstRow="1" w:lastRow="0" w:firstColumn="0" w:lastColumn="0" w:oddVBand="0" w:evenVBand="0" w:oddHBand="0" w:evenHBand="0" w:firstRowFirstColumn="0" w:firstRowLastColumn="0" w:lastRowFirstColumn="0" w:lastRowLastColumn="0"/>
             </w:pPr>
+            <w:proofErr w:type="spellStart"/>
             <w:r>
               <w:t>id_asoc</w:t>
             </w:r>
+            <w:r>
+              <w:t>iacion</w:t>
+            </w:r>
+            <w:proofErr w:type="spellEnd"/>
           </w:p>
         </w:tc>
       </w:tr>
@@ -1686,6 +1712,14 @@
           <w:color w:val="5B9BD5" w:themeColor="accent5"/>
         </w:rPr>
       </w:pPr>
+      <w:r>
+        <w:rPr>
+          <w:b/>
+          <w:bCs/>
+          <w:color w:val="5B9BD5" w:themeColor="accent5"/>
+        </w:rPr>
+        <w:t>i</w:t>
+      </w:r>
     </w:p>
     <w:p>
       <w:pPr>
@@ -1706,7 +1740,7 @@
     </w:p>
     <w:tbl>
       <w:tblPr>
-        <w:tblStyle w:val="Tabladecuadrcula5oscura-nfasis5"/>
+        <w:tblStyle w:val="GridTable5Dark-Accent5"/>
         <w:tblW w:w="0" w:type="auto"/>
         <w:tblInd w:w="-616" w:type="dxa"/>
         <w:tblLook w:val="04A0" w:firstRow="1" w:lastRow="0" w:firstColumn="1" w:lastColumn="0" w:noHBand="0" w:noVBand="1"/>
@@ -1718,7 +1752,7 @@
         <w:gridCol w:w="1336"/>
         <w:gridCol w:w="1336"/>
         <w:gridCol w:w="1336"/>
-        <w:gridCol w:w="1336"/>
+        <w:gridCol w:w="1804"/>
       </w:tblGrid>
       <w:tr>
         <w:trPr>
@@ -1789,9 +1823,11 @@
               <w:jc w:val="center"/>
               <w:cnfStyle w:val="100000000000" w:firstRow="1" w:lastRow="0" w:firstColumn="0" w:lastColumn="0" w:oddVBand="0" w:evenVBand="0" w:oddHBand="0" w:evenHBand="0" w:firstRowFirstColumn="0" w:firstRowLastColumn="0" w:lastRowFirstColumn="0" w:lastRowLastColumn="0"/>
             </w:pPr>
+            <w:proofErr w:type="spellStart"/>
             <w:r>
               <w:t>telefono</w:t>
             </w:r>
+            <w:proofErr w:type="spellEnd"/>
           </w:p>
         </w:tc>
         <w:tc>
@@ -1803,9 +1839,11 @@
               <w:jc w:val="center"/>
               <w:cnfStyle w:val="100000000000" w:firstRow="1" w:lastRow="0" w:firstColumn="0" w:lastColumn="0" w:oddVBand="0" w:evenVBand="0" w:oddHBand="0" w:evenHBand="0" w:firstRowFirstColumn="0" w:firstRowLastColumn="0" w:lastRowFirstColumn="0" w:lastRowLastColumn="0"/>
             </w:pPr>
+            <w:proofErr w:type="spellStart"/>
             <w:r>
               <w:t>url_web</w:t>
             </w:r>
+            <w:proofErr w:type="spellEnd"/>
           </w:p>
         </w:tc>
         <w:tc>
@@ -1817,9 +1855,14 @@
               <w:jc w:val="center"/>
               <w:cnfStyle w:val="100000000000" w:firstRow="1" w:lastRow="0" w:firstColumn="0" w:lastColumn="0" w:oddVBand="0" w:evenVBand="0" w:oddHBand="0" w:evenHBand="0" w:firstRowFirstColumn="0" w:firstRowLastColumn="0" w:lastRowFirstColumn="0" w:lastRowLastColumn="0"/>
             </w:pPr>
+            <w:proofErr w:type="spellStart"/>
             <w:r>
               <w:t>id_asoc</w:t>
             </w:r>
+            <w:r>
+              <w:t>iacion</w:t>
+            </w:r>
+            <w:proofErr w:type="spellEnd"/>
           </w:p>
         </w:tc>
       </w:tr>
@@ -2408,7 +2451,7 @@
     </w:p>
     <w:tbl>
       <w:tblPr>
-        <w:tblStyle w:val="Tabladecuadrcula5oscura-nfasis5"/>
+        <w:tblStyle w:val="GridTable5Dark-Accent5"/>
         <w:tblW w:w="10291" w:type="dxa"/>
         <w:tblInd w:w="-469" w:type="dxa"/>
         <w:tblLook w:val="04A0" w:firstRow="1" w:lastRow="0" w:firstColumn="1" w:lastColumn="0" w:noHBand="0" w:noVBand="1"/>
@@ -2463,9 +2506,11 @@
               <w:jc w:val="center"/>
               <w:cnfStyle w:val="100000000000" w:firstRow="1" w:lastRow="0" w:firstColumn="0" w:lastColumn="0" w:oddVBand="0" w:evenVBand="0" w:oddHBand="0" w:evenHBand="0" w:firstRowFirstColumn="0" w:firstRowLastColumn="0" w:lastRowFirstColumn="0" w:lastRowLastColumn="0"/>
             </w:pPr>
+            <w:proofErr w:type="spellStart"/>
             <w:r>
               <w:t>fecha_inicio</w:t>
             </w:r>
+            <w:proofErr w:type="spellEnd"/>
           </w:p>
         </w:tc>
         <w:tc>
@@ -2491,9 +2536,11 @@
               <w:jc w:val="center"/>
               <w:cnfStyle w:val="100000000000" w:firstRow="1" w:lastRow="0" w:firstColumn="0" w:lastColumn="0" w:oddVBand="0" w:evenVBand="0" w:oddHBand="0" w:evenHBand="0" w:firstRowFirstColumn="0" w:firstRowLastColumn="0" w:lastRowFirstColumn="0" w:lastRowLastColumn="0"/>
             </w:pPr>
+            <w:proofErr w:type="spellStart"/>
             <w:r>
               <w:t>fecha_fin</w:t>
             </w:r>
+            <w:proofErr w:type="spellEnd"/>
           </w:p>
         </w:tc>
         <w:tc>
@@ -2505,9 +2552,11 @@
               <w:jc w:val="center"/>
               <w:cnfStyle w:val="100000000000" w:firstRow="1" w:lastRow="0" w:firstColumn="0" w:lastColumn="0" w:oddVBand="0" w:evenVBand="0" w:oddHBand="0" w:evenHBand="0" w:firstRowFirstColumn="0" w:firstRowLastColumn="0" w:lastRowFirstColumn="0" w:lastRowLastColumn="0"/>
             </w:pPr>
+            <w:proofErr w:type="spellStart"/>
             <w:r>
               <w:t>id_proveedor</w:t>
             </w:r>
+            <w:proofErr w:type="spellEnd"/>
           </w:p>
         </w:tc>
         <w:tc>
@@ -2519,9 +2568,11 @@
               <w:jc w:val="center"/>
               <w:cnfStyle w:val="100000000000" w:firstRow="1" w:lastRow="0" w:firstColumn="0" w:lastColumn="0" w:oddVBand="0" w:evenVBand="0" w:oddHBand="0" w:evenHBand="0" w:firstRowFirstColumn="0" w:firstRowLastColumn="0" w:lastRowFirstColumn="0" w:lastRowLastColumn="0"/>
             </w:pPr>
+            <w:proofErr w:type="spellStart"/>
             <w:r>
               <w:t>Id_productor</w:t>
             </w:r>
+            <w:proofErr w:type="spellEnd"/>
           </w:p>
         </w:tc>
       </w:tr>
@@ -2841,8 +2892,21 @@
               <w:jc w:val="center"/>
               <w:cnfStyle w:val="000000000000" w:firstRow="0" w:lastRow="0" w:firstColumn="0" w:lastColumn="0" w:oddVBand="0" w:evenVBand="0" w:oddHBand="0" w:evenHBand="0" w:firstRowFirstColumn="0" w:firstRowLastColumn="0" w:lastRowFirstColumn="0" w:lastRowLastColumn="0"/>
             </w:pPr>
-            <w:r>
-              <w:t>check(‘p’,’s’,’a’)</w:t>
+            <w:proofErr w:type="spellStart"/>
+            <w:r>
+              <w:t>check</w:t>
+            </w:r>
+            <w:proofErr w:type="spellEnd"/>
+            <w:r>
+              <w:t>(‘</w:t>
+            </w:r>
+            <w:proofErr w:type="spellStart"/>
+            <w:r>
+              <w:t>p’,’s’,’a</w:t>
+            </w:r>
+            <w:proofErr w:type="spellEnd"/>
+            <w:r>
+              <w:t>’)</w:t>
             </w:r>
           </w:p>
         </w:tc>
@@ -3094,7 +3158,7 @@
     </w:p>
     <w:tbl>
       <w:tblPr>
-        <w:tblStyle w:val="Tabladecuadrcula5oscura-nfasis5"/>
+        <w:tblStyle w:val="GridTable5Dark-Accent5"/>
         <w:tblW w:w="0" w:type="auto"/>
         <w:tblInd w:w="-551" w:type="dxa"/>
         <w:tblLook w:val="04A0" w:firstRow="1" w:lastRow="0" w:firstColumn="1" w:lastColumn="0" w:noHBand="0" w:noVBand="1"/>
@@ -3149,9 +3213,11 @@
               <w:jc w:val="center"/>
               <w:cnfStyle w:val="100000000000" w:firstRow="1" w:lastRow="0" w:firstColumn="0" w:lastColumn="0" w:oddVBand="0" w:evenVBand="0" w:oddHBand="0" w:evenHBand="0" w:firstRowFirstColumn="0" w:firstRowLastColumn="0" w:lastRowFirstColumn="0" w:lastRowLastColumn="0"/>
             </w:pPr>
+            <w:proofErr w:type="spellStart"/>
             <w:r>
               <w:t>id_proveedor</w:t>
             </w:r>
+            <w:proofErr w:type="spellEnd"/>
           </w:p>
         </w:tc>
         <w:tc>
@@ -3177,9 +3243,11 @@
               <w:jc w:val="center"/>
               <w:cnfStyle w:val="100000000000" w:firstRow="1" w:lastRow="0" w:firstColumn="0" w:lastColumn="0" w:oddVBand="0" w:evenVBand="0" w:oddHBand="0" w:evenHBand="0" w:firstRowFirstColumn="0" w:firstRowLastColumn="0" w:lastRowFirstColumn="0" w:lastRowLastColumn="0"/>
             </w:pPr>
+            <w:proofErr w:type="spellStart"/>
             <w:r>
               <w:t>num_cuotas</w:t>
             </w:r>
+            <w:proofErr w:type="spellEnd"/>
           </w:p>
         </w:tc>
         <w:tc>
@@ -3528,7 +3596,15 @@
               <w:cnfStyle w:val="000000000000" w:firstRow="0" w:lastRow="0" w:firstColumn="0" w:lastColumn="0" w:oddVBand="0" w:evenVBand="0" w:oddHBand="0" w:evenHBand="0" w:firstRowFirstColumn="0" w:firstRowLastColumn="0" w:lastRowFirstColumn="0" w:lastRowLastColumn="0"/>
             </w:pPr>
             <w:r>
-              <w:t>Check(‘c’,’p’)</w:t>
+              <w:t>Check(‘</w:t>
+            </w:r>
+            <w:proofErr w:type="spellStart"/>
+            <w:r>
+              <w:t>c’,’p</w:t>
+            </w:r>
+            <w:proofErr w:type="spellEnd"/>
+            <w:r>
+              <w:t>’)</w:t>
             </w:r>
           </w:p>
         </w:tc>
@@ -3780,7 +3856,7 @@
     </w:p>
     <w:tbl>
       <w:tblPr>
-        <w:tblStyle w:val="Tabladecuadrcula5oscura-nfasis5"/>
+        <w:tblStyle w:val="GridTable5Dark-Accent5"/>
         <w:tblW w:w="0" w:type="auto"/>
         <w:tblInd w:w="-561" w:type="dxa"/>
         <w:tblLook w:val="04A0" w:firstRow="1" w:lastRow="0" w:firstColumn="1" w:lastColumn="0" w:noHBand="0" w:noVBand="1"/>
@@ -3835,9 +3911,11 @@
               <w:jc w:val="center"/>
               <w:cnfStyle w:val="100000000000" w:firstRow="1" w:lastRow="0" w:firstColumn="0" w:lastColumn="0" w:oddVBand="0" w:evenVBand="0" w:oddHBand="0" w:evenHBand="0" w:firstRowFirstColumn="0" w:firstRowLastColumn="0" w:lastRowFirstColumn="0" w:lastRowLastColumn="0"/>
             </w:pPr>
+            <w:proofErr w:type="spellStart"/>
             <w:r>
               <w:t>id_proveedor</w:t>
             </w:r>
+            <w:proofErr w:type="spellEnd"/>
           </w:p>
         </w:tc>
         <w:tc>
@@ -3849,9 +3927,11 @@
               <w:jc w:val="center"/>
               <w:cnfStyle w:val="100000000000" w:firstRow="1" w:lastRow="0" w:firstColumn="0" w:lastColumn="0" w:oddVBand="0" w:evenVBand="0" w:oddHBand="0" w:evenHBand="0" w:firstRowFirstColumn="0" w:firstRowLastColumn="0" w:lastRowFirstColumn="0" w:lastRowLastColumn="0"/>
             </w:pPr>
+            <w:proofErr w:type="spellStart"/>
             <w:r>
               <w:t>id_pais</w:t>
             </w:r>
+            <w:proofErr w:type="spellEnd"/>
           </w:p>
         </w:tc>
         <w:tc>
@@ -3863,9 +3943,11 @@
               <w:jc w:val="center"/>
               <w:cnfStyle w:val="100000000000" w:firstRow="1" w:lastRow="0" w:firstColumn="0" w:lastColumn="0" w:oddVBand="0" w:evenVBand="0" w:oddHBand="0" w:evenHBand="0" w:firstRowFirstColumn="0" w:firstRowLastColumn="0" w:lastRowFirstColumn="0" w:lastRowLastColumn="0"/>
             </w:pPr>
+            <w:proofErr w:type="spellStart"/>
             <w:r>
               <w:t>duracion</w:t>
             </w:r>
+            <w:proofErr w:type="spellEnd"/>
           </w:p>
         </w:tc>
         <w:tc>
@@ -4261,8 +4343,21 @@
               <w:jc w:val="center"/>
               <w:cnfStyle w:val="000000000000" w:firstRow="0" w:lastRow="0" w:firstColumn="0" w:lastColumn="0" w:oddVBand="0" w:evenVBand="0" w:oddHBand="0" w:evenHBand="0" w:firstRowFirstColumn="0" w:firstRowLastColumn="0" w:lastRowFirstColumn="0" w:lastRowLastColumn="0"/>
             </w:pPr>
-            <w:r>
-              <w:t>check(‘t’,’a’,’m’)</w:t>
+            <w:proofErr w:type="spellStart"/>
+            <w:r>
+              <w:t>check</w:t>
+            </w:r>
+            <w:proofErr w:type="spellEnd"/>
+            <w:r>
+              <w:t>(‘</w:t>
+            </w:r>
+            <w:proofErr w:type="spellStart"/>
+            <w:r>
+              <w:t>t’,’a’,’m</w:t>
+            </w:r>
+            <w:proofErr w:type="spellEnd"/>
+            <w:r>
+              <w:t>’)</w:t>
             </w:r>
           </w:p>
         </w:tc>
@@ -4481,7 +4576,7 @@
     </w:p>
     <w:tbl>
       <w:tblPr>
-        <w:tblStyle w:val="Tabladecuadrcula5oscura-nfasis5"/>
+        <w:tblStyle w:val="GridTable5Dark-Accent5"/>
         <w:tblW w:w="0" w:type="auto"/>
         <w:tblInd w:w="-561" w:type="dxa"/>
         <w:tblLook w:val="04A0" w:firstRow="1" w:lastRow="0" w:firstColumn="1" w:lastColumn="0" w:noHBand="0" w:noVBand="1"/>
@@ -4557,6 +4652,7 @@
                 <w:szCs w:val="20"/>
               </w:rPr>
             </w:pPr>
+            <w:proofErr w:type="spellStart"/>
             <w:r>
               <w:rPr>
                 <w:sz w:val="22"/>
@@ -4564,6 +4660,7 @@
               </w:rPr>
               <w:t>id_envio</w:t>
             </w:r>
+            <w:proofErr w:type="spellEnd"/>
           </w:p>
         </w:tc>
         <w:tc>
@@ -4579,6 +4676,7 @@
                 <w:szCs w:val="20"/>
               </w:rPr>
             </w:pPr>
+            <w:proofErr w:type="spellStart"/>
             <w:r>
               <w:rPr>
                 <w:sz w:val="22"/>
@@ -4586,6 +4684,7 @@
               </w:rPr>
               <w:t>Id_proveedor</w:t>
             </w:r>
+            <w:proofErr w:type="spellEnd"/>
           </w:p>
         </w:tc>
         <w:tc>
@@ -4601,6 +4700,7 @@
                 <w:szCs w:val="20"/>
               </w:rPr>
             </w:pPr>
+            <w:proofErr w:type="spellStart"/>
             <w:r>
               <w:rPr>
                 <w:sz w:val="22"/>
@@ -4608,6 +4708,7 @@
               </w:rPr>
               <w:t>id_pais</w:t>
             </w:r>
+            <w:proofErr w:type="spellEnd"/>
           </w:p>
         </w:tc>
         <w:tc>
@@ -4645,6 +4746,7 @@
                 <w:szCs w:val="20"/>
               </w:rPr>
             </w:pPr>
+            <w:proofErr w:type="spellStart"/>
             <w:r>
               <w:rPr>
                 <w:sz w:val="22"/>
@@ -4652,6 +4754,7 @@
               </w:rPr>
               <w:t>mod_precio</w:t>
             </w:r>
+            <w:proofErr w:type="spellEnd"/>
           </w:p>
         </w:tc>
         <w:tc>
@@ -4667,6 +4770,7 @@
                 <w:szCs w:val="20"/>
               </w:rPr>
             </w:pPr>
+            <w:proofErr w:type="spellStart"/>
             <w:r>
               <w:rPr>
                 <w:sz w:val="22"/>
@@ -4674,6 +4778,7 @@
               </w:rPr>
               <w:t>mod_duracion</w:t>
             </w:r>
+            <w:proofErr w:type="spellEnd"/>
           </w:p>
         </w:tc>
       </w:tr>
@@ -5664,7 +5769,7 @@
     </w:p>
     <w:tbl>
       <w:tblPr>
-        <w:tblStyle w:val="Tabladecuadrcula5oscura-nfasis5"/>
+        <w:tblStyle w:val="GridTable5Dark-Accent5"/>
         <w:tblW w:w="0" w:type="auto"/>
         <w:tblInd w:w="-659" w:type="dxa"/>
         <w:tblLook w:val="04A0" w:firstRow="1" w:lastRow="0" w:firstColumn="1" w:lastColumn="0" w:noHBand="0" w:noVBand="1"/>
@@ -5701,9 +5806,11 @@
               <w:jc w:val="center"/>
               <w:cnfStyle w:val="100000000000" w:firstRow="1" w:lastRow="0" w:firstColumn="0" w:lastColumn="0" w:oddVBand="0" w:evenVBand="0" w:oddHBand="0" w:evenHBand="0" w:firstRowFirstColumn="0" w:firstRowLastColumn="0" w:lastRowFirstColumn="0" w:lastRowLastColumn="0"/>
             </w:pPr>
+            <w:proofErr w:type="spellStart"/>
             <w:r>
               <w:t>id_productor</w:t>
             </w:r>
+            <w:proofErr w:type="spellEnd"/>
           </w:p>
         </w:tc>
         <w:tc>
@@ -5715,9 +5822,11 @@
               <w:jc w:val="center"/>
               <w:cnfStyle w:val="100000000000" w:firstRow="1" w:lastRow="0" w:firstColumn="0" w:lastColumn="0" w:oddVBand="0" w:evenVBand="0" w:oddHBand="0" w:evenHBand="0" w:firstRowFirstColumn="0" w:firstRowLastColumn="0" w:lastRowFirstColumn="0" w:lastRowLastColumn="0"/>
             </w:pPr>
+            <w:proofErr w:type="spellStart"/>
             <w:r>
               <w:t>id_pais</w:t>
             </w:r>
+            <w:proofErr w:type="spellEnd"/>
           </w:p>
         </w:tc>
       </w:tr>
@@ -6011,7 +6120,7 @@
     </w:p>
     <w:tbl>
       <w:tblPr>
-        <w:tblStyle w:val="Tabladecuadrcula5oscura-nfasis5"/>
+        <w:tblStyle w:val="GridTable5Dark-Accent5"/>
         <w:tblW w:w="0" w:type="auto"/>
         <w:tblInd w:w="-659" w:type="dxa"/>
         <w:tblLook w:val="04A0" w:firstRow="1" w:lastRow="0" w:firstColumn="1" w:lastColumn="0" w:noHBand="0" w:noVBand="1"/>
@@ -6051,9 +6160,11 @@
               <w:jc w:val="center"/>
               <w:cnfStyle w:val="100000000000" w:firstRow="1" w:lastRow="0" w:firstColumn="0" w:lastColumn="0" w:oddVBand="0" w:evenVBand="0" w:oddHBand="0" w:evenHBand="0" w:firstRowFirstColumn="0" w:firstRowLastColumn="0" w:lastRowFirstColumn="0" w:lastRowLastColumn="0"/>
             </w:pPr>
+            <w:proofErr w:type="spellStart"/>
             <w:r>
               <w:t>fecha_inicio</w:t>
             </w:r>
+            <w:proofErr w:type="spellEnd"/>
           </w:p>
         </w:tc>
         <w:tc>
@@ -6065,9 +6176,11 @@
               <w:jc w:val="center"/>
               <w:cnfStyle w:val="100000000000" w:firstRow="1" w:lastRow="0" w:firstColumn="0" w:lastColumn="0" w:oddVBand="0" w:evenVBand="0" w:oddHBand="0" w:evenHBand="0" w:firstRowFirstColumn="0" w:firstRowLastColumn="0" w:lastRowFirstColumn="0" w:lastRowLastColumn="0"/>
             </w:pPr>
+            <w:proofErr w:type="spellStart"/>
             <w:r>
               <w:t>id_productor</w:t>
             </w:r>
+            <w:proofErr w:type="spellEnd"/>
           </w:p>
         </w:tc>
         <w:tc>
@@ -6079,9 +6192,11 @@
               <w:jc w:val="center"/>
               <w:cnfStyle w:val="100000000000" w:firstRow="1" w:lastRow="0" w:firstColumn="0" w:lastColumn="0" w:oddVBand="0" w:evenVBand="0" w:oddHBand="0" w:evenHBand="0" w:firstRowFirstColumn="0" w:firstRowLastColumn="0" w:lastRowFirstColumn="0" w:lastRowLastColumn="0"/>
             </w:pPr>
+            <w:proofErr w:type="spellStart"/>
             <w:r>
               <w:t>rango_inicio</w:t>
             </w:r>
+            <w:proofErr w:type="spellEnd"/>
           </w:p>
         </w:tc>
         <w:tc>
@@ -6093,9 +6208,11 @@
               <w:jc w:val="center"/>
               <w:cnfStyle w:val="100000000000" w:firstRow="1" w:lastRow="0" w:firstColumn="0" w:lastColumn="0" w:oddVBand="0" w:evenVBand="0" w:oddHBand="0" w:evenHBand="0" w:firstRowFirstColumn="0" w:firstRowLastColumn="0" w:lastRowFirstColumn="0" w:lastRowLastColumn="0"/>
             </w:pPr>
+            <w:proofErr w:type="spellStart"/>
             <w:r>
               <w:t>rango_fin</w:t>
             </w:r>
+            <w:proofErr w:type="spellEnd"/>
           </w:p>
         </w:tc>
         <w:tc>
@@ -6107,9 +6224,11 @@
               <w:jc w:val="center"/>
               <w:cnfStyle w:val="100000000000" w:firstRow="1" w:lastRow="0" w:firstColumn="0" w:lastColumn="0" w:oddVBand="0" w:evenVBand="0" w:oddHBand="0" w:evenHBand="0" w:firstRowFirstColumn="0" w:firstRowLastColumn="0" w:lastRowFirstColumn="0" w:lastRowLastColumn="0"/>
             </w:pPr>
+            <w:proofErr w:type="spellStart"/>
             <w:r>
               <w:t>fecha_fin</w:t>
             </w:r>
+            <w:proofErr w:type="spellEnd"/>
           </w:p>
         </w:tc>
       </w:tr>
@@ -6581,8 +6700,6 @@
             <w:r>
               <w:t>d</w:t>
             </w:r>
-            <w:bookmarkStart w:id="0" w:name="_GoBack"/>
-            <w:bookmarkEnd w:id="0"/>
             <w:r>
               <w:t>ate</w:t>
             </w:r>
@@ -6618,7 +6735,7 @@
     </w:p>
     <w:tbl>
       <w:tblPr>
-        <w:tblStyle w:val="Tabladecuadrcula5oscura-nfasis5"/>
+        <w:tblStyle w:val="GridTable5Dark-Accent5"/>
         <w:tblW w:w="0" w:type="auto"/>
         <w:tblInd w:w="-659" w:type="dxa"/>
         <w:tblLook w:val="04A0" w:firstRow="1" w:lastRow="0" w:firstColumn="1" w:lastColumn="0" w:noHBand="0" w:noVBand="1"/>
@@ -6684,9 +6801,11 @@
               <w:jc w:val="center"/>
               <w:cnfStyle w:val="100000000000" w:firstRow="1" w:lastRow="0" w:firstColumn="0" w:lastColumn="0" w:oddVBand="0" w:evenVBand="0" w:oddHBand="0" w:evenHBand="0" w:firstRowFirstColumn="0" w:firstRowLastColumn="0" w:lastRowFirstColumn="0" w:lastRowLastColumn="0"/>
             </w:pPr>
+            <w:proofErr w:type="spellStart"/>
             <w:r>
               <w:t>descripcion</w:t>
             </w:r>
+            <w:proofErr w:type="spellEnd"/>
           </w:p>
         </w:tc>
       </w:tr>
@@ -7040,7 +7159,7 @@
     </w:p>
     <w:tbl>
       <w:tblPr>
-        <w:tblStyle w:val="Tabladecuadrcula5oscura-nfasis5"/>
+        <w:tblStyle w:val="GridTable5Dark-Accent5"/>
         <w:tblW w:w="0" w:type="auto"/>
         <w:tblInd w:w="-659" w:type="dxa"/>
         <w:tblLook w:val="04A0" w:firstRow="1" w:lastRow="0" w:firstColumn="1" w:lastColumn="0" w:noHBand="0" w:noVBand="1"/>
@@ -7081,9 +7200,11 @@
               <w:jc w:val="center"/>
               <w:cnfStyle w:val="100000000000" w:firstRow="1" w:lastRow="0" w:firstColumn="0" w:lastColumn="0" w:oddVBand="0" w:evenVBand="0" w:oddHBand="0" w:evenHBand="0" w:firstRowFirstColumn="0" w:firstRowLastColumn="0" w:lastRowFirstColumn="0" w:lastRowLastColumn="0"/>
             </w:pPr>
+            <w:proofErr w:type="spellStart"/>
             <w:r>
               <w:t>fecha_inicio</w:t>
             </w:r>
+            <w:proofErr w:type="spellEnd"/>
           </w:p>
         </w:tc>
         <w:tc>
@@ -7095,9 +7216,11 @@
               <w:jc w:val="center"/>
               <w:cnfStyle w:val="100000000000" w:firstRow="1" w:lastRow="0" w:firstColumn="0" w:lastColumn="0" w:oddVBand="0" w:evenVBand="0" w:oddHBand="0" w:evenHBand="0" w:firstRowFirstColumn="0" w:firstRowLastColumn="0" w:lastRowFirstColumn="0" w:lastRowLastColumn="0"/>
             </w:pPr>
+            <w:proofErr w:type="spellStart"/>
             <w:r>
               <w:t>id_criterio</w:t>
             </w:r>
+            <w:proofErr w:type="spellEnd"/>
           </w:p>
         </w:tc>
         <w:tc>
@@ -7109,9 +7232,11 @@
               <w:jc w:val="center"/>
               <w:cnfStyle w:val="100000000000" w:firstRow="1" w:lastRow="0" w:firstColumn="0" w:lastColumn="0" w:oddVBand="0" w:evenVBand="0" w:oddHBand="0" w:evenHBand="0" w:firstRowFirstColumn="0" w:firstRowLastColumn="0" w:lastRowFirstColumn="0" w:lastRowLastColumn="0"/>
             </w:pPr>
+            <w:proofErr w:type="spellStart"/>
             <w:r>
               <w:t>id_productor</w:t>
             </w:r>
+            <w:proofErr w:type="spellEnd"/>
           </w:p>
         </w:tc>
         <w:tc>
@@ -7151,9 +7276,11 @@
               <w:jc w:val="center"/>
               <w:cnfStyle w:val="100000000000" w:firstRow="1" w:lastRow="0" w:firstColumn="0" w:lastColumn="0" w:oddVBand="0" w:evenVBand="0" w:oddHBand="0" w:evenHBand="0" w:firstRowFirstColumn="0" w:firstRowLastColumn="0" w:lastRowFirstColumn="0" w:lastRowLastColumn="0"/>
             </w:pPr>
+            <w:proofErr w:type="spellStart"/>
             <w:r>
               <w:t>fecha_fin</w:t>
             </w:r>
+            <w:proofErr w:type="spellEnd"/>
           </w:p>
         </w:tc>
       </w:tr>
@@ -7507,8 +7634,21 @@
               <w:jc w:val="center"/>
               <w:cnfStyle w:val="000000000000" w:firstRow="0" w:lastRow="0" w:firstColumn="0" w:lastColumn="0" w:oddVBand="0" w:evenVBand="0" w:oddHBand="0" w:evenHBand="0" w:firstRowFirstColumn="0" w:firstRowLastColumn="0" w:lastRowFirstColumn="0" w:lastRowLastColumn="0"/>
             </w:pPr>
-            <w:r>
-              <w:t>check(‘i’,’a’)</w:t>
+            <w:proofErr w:type="spellStart"/>
+            <w:r>
+              <w:t>check</w:t>
+            </w:r>
+            <w:proofErr w:type="spellEnd"/>
+            <w:r>
+              <w:t>(‘</w:t>
+            </w:r>
+            <w:proofErr w:type="spellStart"/>
+            <w:r>
+              <w:t>i’,’a</w:t>
+            </w:r>
+            <w:proofErr w:type="spellEnd"/>
+            <w:r>
+              <w:t>’)</w:t>
             </w:r>
           </w:p>
         </w:tc>
@@ -7766,7 +7906,7 @@
     </w:p>
     <w:tbl>
       <w:tblPr>
-        <w:tblStyle w:val="Tabladecuadrcula5oscura-nfasis5"/>
+        <w:tblStyle w:val="GridTable5Dark-Accent5"/>
         <w:tblW w:w="0" w:type="auto"/>
         <w:tblInd w:w="-659" w:type="dxa"/>
         <w:tblLook w:val="04A0" w:firstRow="1" w:lastRow="0" w:firstColumn="1" w:lastColumn="0" w:noHBand="0" w:noVBand="1"/>
@@ -7820,9 +7960,11 @@
               <w:jc w:val="center"/>
               <w:cnfStyle w:val="100000000000" w:firstRow="1" w:lastRow="0" w:firstColumn="0" w:lastColumn="0" w:oddVBand="0" w:evenVBand="0" w:oddHBand="0" w:evenHBand="0" w:firstRowFirstColumn="0" w:firstRowLastColumn="0" w:lastRowFirstColumn="0" w:lastRowLastColumn="0"/>
             </w:pPr>
+            <w:proofErr w:type="spellStart"/>
             <w:r>
               <w:t>id_productor</w:t>
             </w:r>
+            <w:proofErr w:type="spellEnd"/>
           </w:p>
         </w:tc>
         <w:tc>
@@ -7834,9 +7976,11 @@
               <w:jc w:val="center"/>
               <w:cnfStyle w:val="100000000000" w:firstRow="1" w:lastRow="0" w:firstColumn="0" w:lastColumn="0" w:oddVBand="0" w:evenVBand="0" w:oddHBand="0" w:evenHBand="0" w:firstRowFirstColumn="0" w:firstRowLastColumn="0" w:lastRowFirstColumn="0" w:lastRowLastColumn="0"/>
             </w:pPr>
+            <w:proofErr w:type="spellStart"/>
             <w:r>
               <w:t>id_proveedor</w:t>
             </w:r>
+            <w:proofErr w:type="spellEnd"/>
           </w:p>
         </w:tc>
         <w:tc>
@@ -8185,8 +8329,21 @@
               <w:jc w:val="center"/>
               <w:cnfStyle w:val="000000000000" w:firstRow="0" w:lastRow="0" w:firstColumn="0" w:lastColumn="0" w:oddVBand="0" w:evenVBand="0" w:oddHBand="0" w:evenHBand="0" w:firstRowFirstColumn="0" w:firstRowLastColumn="0" w:lastRowFirstColumn="0" w:lastRowLastColumn="0"/>
             </w:pPr>
-            <w:r>
-              <w:t>check(‘i’,’a’)</w:t>
+            <w:proofErr w:type="spellStart"/>
+            <w:r>
+              <w:t>check</w:t>
+            </w:r>
+            <w:proofErr w:type="spellEnd"/>
+            <w:r>
+              <w:t>(‘</w:t>
+            </w:r>
+            <w:proofErr w:type="spellStart"/>
+            <w:r>
+              <w:t>i’,’a</w:t>
+            </w:r>
+            <w:proofErr w:type="spellEnd"/>
+            <w:r>
+              <w:t>’)</w:t>
             </w:r>
           </w:p>
         </w:tc>
@@ -8380,7 +8537,7 @@
     </w:p>
     <w:tbl>
       <w:tblPr>
-        <w:tblStyle w:val="Tabladecuadrcula5oscura-nfasis5"/>
+        <w:tblStyle w:val="GridTable5Dark-Accent5"/>
         <w:tblW w:w="0" w:type="auto"/>
         <w:tblInd w:w="-659" w:type="dxa"/>
         <w:tblLook w:val="04A0" w:firstRow="1" w:lastRow="0" w:firstColumn="1" w:lastColumn="0" w:noHBand="0" w:noVBand="1"/>
@@ -8417,9 +8574,11 @@
               <w:jc w:val="center"/>
               <w:cnfStyle w:val="100000000000" w:firstRow="1" w:lastRow="0" w:firstColumn="0" w:lastColumn="0" w:oddVBand="0" w:evenVBand="0" w:oddHBand="0" w:evenHBand="0" w:firstRowFirstColumn="0" w:firstRowLastColumn="0" w:lastRowFirstColumn="0" w:lastRowLastColumn="0"/>
             </w:pPr>
+            <w:proofErr w:type="spellStart"/>
             <w:r>
               <w:t>num_cas</w:t>
             </w:r>
+            <w:proofErr w:type="spellEnd"/>
           </w:p>
         </w:tc>
         <w:tc>
@@ -8718,7 +8877,7 @@
     </w:p>
     <w:tbl>
       <w:tblPr>
-        <w:tblStyle w:val="Tabladecuadrcula5oscura-nfasis5"/>
+        <w:tblStyle w:val="GridTable5Dark-Accent5"/>
         <w:tblW w:w="0" w:type="auto"/>
         <w:tblInd w:w="-659" w:type="dxa"/>
         <w:tblLook w:val="04A0" w:firstRow="1" w:lastRow="0" w:firstColumn="1" w:lastColumn="0" w:noHBand="0" w:noVBand="1"/>
@@ -8773,9 +8932,11 @@
               <w:jc w:val="center"/>
               <w:cnfStyle w:val="100000000000" w:firstRow="1" w:lastRow="0" w:firstColumn="0" w:lastColumn="0" w:oddVBand="0" w:evenVBand="0" w:oddHBand="0" w:evenHBand="0" w:firstRowFirstColumn="0" w:firstRowLastColumn="0" w:lastRowFirstColumn="0" w:lastRowLastColumn="0"/>
             </w:pPr>
+            <w:proofErr w:type="spellStart"/>
             <w:r>
               <w:t>pri_nombre</w:t>
             </w:r>
+            <w:proofErr w:type="spellEnd"/>
           </w:p>
         </w:tc>
         <w:tc>
@@ -8787,9 +8948,11 @@
               <w:jc w:val="center"/>
               <w:cnfStyle w:val="100000000000" w:firstRow="1" w:lastRow="0" w:firstColumn="0" w:lastColumn="0" w:oddVBand="0" w:evenVBand="0" w:oddHBand="0" w:evenHBand="0" w:firstRowFirstColumn="0" w:firstRowLastColumn="0" w:lastRowFirstColumn="0" w:lastRowLastColumn="0"/>
             </w:pPr>
+            <w:proofErr w:type="spellStart"/>
             <w:r>
               <w:t>pri_apellido</w:t>
             </w:r>
+            <w:proofErr w:type="spellEnd"/>
           </w:p>
         </w:tc>
         <w:tc>
@@ -8801,9 +8964,11 @@
               <w:jc w:val="center"/>
               <w:cnfStyle w:val="100000000000" w:firstRow="1" w:lastRow="0" w:firstColumn="0" w:lastColumn="0" w:oddVBand="0" w:evenVBand="0" w:oddHBand="0" w:evenHBand="0" w:firstRowFirstColumn="0" w:firstRowLastColumn="0" w:lastRowFirstColumn="0" w:lastRowLastColumn="0"/>
             </w:pPr>
+            <w:proofErr w:type="spellStart"/>
             <w:r>
               <w:t>seg_apellido</w:t>
             </w:r>
+            <w:proofErr w:type="spellEnd"/>
           </w:p>
         </w:tc>
         <w:tc>
@@ -8815,9 +8980,11 @@
               <w:jc w:val="center"/>
               <w:cnfStyle w:val="100000000000" w:firstRow="1" w:lastRow="0" w:firstColumn="0" w:lastColumn="0" w:oddVBand="0" w:evenVBand="0" w:oddHBand="0" w:evenHBand="0" w:firstRowFirstColumn="0" w:firstRowLastColumn="0" w:lastRowFirstColumn="0" w:lastRowLastColumn="0"/>
             </w:pPr>
+            <w:proofErr w:type="spellStart"/>
             <w:r>
               <w:t>id_pais</w:t>
             </w:r>
+            <w:proofErr w:type="spellEnd"/>
           </w:p>
         </w:tc>
         <w:tc>
@@ -8829,9 +8996,11 @@
               <w:jc w:val="center"/>
               <w:cnfStyle w:val="100000000000" w:firstRow="1" w:lastRow="0" w:firstColumn="0" w:lastColumn="0" w:oddVBand="0" w:evenVBand="0" w:oddHBand="0" w:evenHBand="0" w:firstRowFirstColumn="0" w:firstRowLastColumn="0" w:lastRowFirstColumn="0" w:lastRowLastColumn="0"/>
             </w:pPr>
+            <w:proofErr w:type="spellStart"/>
             <w:r>
               <w:t>seg_nombre</w:t>
             </w:r>
+            <w:proofErr w:type="spellEnd"/>
           </w:p>
         </w:tc>
       </w:tr>
@@ -9404,7 +9573,7 @@
     </w:p>
     <w:tbl>
       <w:tblPr>
-        <w:tblStyle w:val="Tabladecuadrcula5oscura-nfasis5"/>
+        <w:tblStyle w:val="GridTable5Dark-Accent5"/>
         <w:tblW w:w="0" w:type="auto"/>
         <w:tblInd w:w="-659" w:type="dxa"/>
         <w:tblLook w:val="04A0" w:firstRow="1" w:lastRow="0" w:firstColumn="1" w:lastColumn="0" w:noHBand="0" w:noVBand="1"/>
@@ -9545,6 +9714,7 @@
                 <w:szCs w:val="20"/>
               </w:rPr>
             </w:pPr>
+            <w:proofErr w:type="spellStart"/>
             <w:r>
               <w:rPr>
                 <w:sz w:val="22"/>
@@ -9552,6 +9722,7 @@
               </w:rPr>
               <w:t>monolitico</w:t>
             </w:r>
+            <w:proofErr w:type="spellEnd"/>
           </w:p>
         </w:tc>
         <w:tc>
@@ -9567,6 +9738,7 @@
                 <w:szCs w:val="20"/>
               </w:rPr>
             </w:pPr>
+            <w:proofErr w:type="spellStart"/>
             <w:r>
               <w:rPr>
                 <w:sz w:val="22"/>
@@ -9574,6 +9746,7 @@
               </w:rPr>
               <w:t>id_productor</w:t>
             </w:r>
+            <w:proofErr w:type="spellEnd"/>
           </w:p>
         </w:tc>
       </w:tr>
@@ -10047,12 +10220,37 @@
                 <w:szCs w:val="20"/>
               </w:rPr>
             </w:pPr>
-            <w:r>
-              <w:rPr>
-                <w:sz w:val="22"/>
-                <w:szCs w:val="20"/>
-              </w:rPr>
-              <w:t>check(‘m’,’f’,’u’)</w:t>
+            <w:proofErr w:type="spellStart"/>
+            <w:r>
+              <w:rPr>
+                <w:sz w:val="22"/>
+                <w:szCs w:val="20"/>
+              </w:rPr>
+              <w:t>check</w:t>
+            </w:r>
+            <w:proofErr w:type="spellEnd"/>
+            <w:r>
+              <w:rPr>
+                <w:sz w:val="22"/>
+                <w:szCs w:val="20"/>
+              </w:rPr>
+              <w:t>(‘</w:t>
+            </w:r>
+            <w:proofErr w:type="spellStart"/>
+            <w:r>
+              <w:rPr>
+                <w:sz w:val="22"/>
+                <w:szCs w:val="20"/>
+              </w:rPr>
+              <w:t>m’,’f’,’u</w:t>
+            </w:r>
+            <w:proofErr w:type="spellEnd"/>
+            <w:r>
+              <w:rPr>
+                <w:sz w:val="22"/>
+                <w:szCs w:val="20"/>
+              </w:rPr>
+              <w:t>’)</w:t>
             </w:r>
           </w:p>
         </w:tc>
@@ -10084,7 +10282,25 @@
                 <w:szCs w:val="20"/>
                 <w:lang w:val="en-US"/>
               </w:rPr>
-              <w:t>heck(‘in’,’jo’,’ad’,’at’)</w:t>
+              <w:t>heck(‘</w:t>
+            </w:r>
+            <w:proofErr w:type="spellStart"/>
+            <w:r>
+              <w:rPr>
+                <w:sz w:val="22"/>
+                <w:szCs w:val="20"/>
+                <w:lang w:val="en-US"/>
+              </w:rPr>
+              <w:t>in’,’jo’,’ad’,’at</w:t>
+            </w:r>
+            <w:proofErr w:type="spellEnd"/>
+            <w:r>
+              <w:rPr>
+                <w:sz w:val="22"/>
+                <w:szCs w:val="20"/>
+                <w:lang w:val="en-US"/>
+              </w:rPr>
+              <w:t>’)</w:t>
             </w:r>
           </w:p>
         </w:tc>
@@ -10451,7 +10667,7 @@
     </w:p>
     <w:tbl>
       <w:tblPr>
-        <w:tblStyle w:val="Tabladecuadrcula5oscura-nfasis5"/>
+        <w:tblStyle w:val="GridTable5Dark-Accent5"/>
         <w:tblW w:w="0" w:type="auto"/>
         <w:tblInd w:w="-659" w:type="dxa"/>
         <w:tblLook w:val="04A0" w:firstRow="1" w:lastRow="0" w:firstColumn="1" w:lastColumn="0" w:noHBand="0" w:noVBand="1"/>
@@ -10488,9 +10704,11 @@
               <w:jc w:val="center"/>
               <w:cnfStyle w:val="100000000000" w:firstRow="1" w:lastRow="0" w:firstColumn="0" w:lastColumn="0" w:oddVBand="0" w:evenVBand="0" w:oddHBand="0" w:evenHBand="0" w:firstRowFirstColumn="0" w:firstRowLastColumn="0" w:lastRowFirstColumn="0" w:lastRowLastColumn="0"/>
             </w:pPr>
+            <w:proofErr w:type="spellStart"/>
             <w:r>
               <w:t>id_perfume</w:t>
             </w:r>
+            <w:proofErr w:type="spellEnd"/>
           </w:p>
         </w:tc>
         <w:tc>
@@ -10502,9 +10720,11 @@
               <w:jc w:val="center"/>
               <w:cnfStyle w:val="100000000000" w:firstRow="1" w:lastRow="0" w:firstColumn="0" w:lastColumn="0" w:oddVBand="0" w:evenVBand="0" w:oddHBand="0" w:evenHBand="0" w:firstRowFirstColumn="0" w:firstRowLastColumn="0" w:lastRowFirstColumn="0" w:lastRowLastColumn="0"/>
             </w:pPr>
+            <w:proofErr w:type="spellStart"/>
             <w:r>
               <w:t>id_perfumista</w:t>
             </w:r>
+            <w:proofErr w:type="spellEnd"/>
           </w:p>
         </w:tc>
       </w:tr>
@@ -10798,7 +11018,7 @@
     </w:p>
     <w:tbl>
       <w:tblPr>
-        <w:tblStyle w:val="Tabladecuadrcula5oscura-nfasis5"/>
+        <w:tblStyle w:val="GridTable5Dark-Accent5"/>
         <w:tblW w:w="0" w:type="auto"/>
         <w:tblInd w:w="-659" w:type="dxa"/>
         <w:tblLook w:val="04A0" w:firstRow="1" w:lastRow="0" w:firstColumn="1" w:lastColumn="0" w:noHBand="0" w:noVBand="1"/>
@@ -10872,6 +11092,7 @@
                 <w:szCs w:val="20"/>
               </w:rPr>
             </w:pPr>
+            <w:proofErr w:type="spellStart"/>
             <w:r>
               <w:rPr>
                 <w:sz w:val="22"/>
@@ -10879,6 +11100,7 @@
               </w:rPr>
               <w:t>id_perfume</w:t>
             </w:r>
+            <w:proofErr w:type="spellEnd"/>
           </w:p>
         </w:tc>
         <w:tc>
@@ -10938,6 +11160,7 @@
                 <w:szCs w:val="20"/>
               </w:rPr>
             </w:pPr>
+            <w:proofErr w:type="spellStart"/>
             <w:r>
               <w:rPr>
                 <w:sz w:val="22"/>
@@ -10945,6 +11168,7 @@
               </w:rPr>
               <w:t>descripcion</w:t>
             </w:r>
+            <w:proofErr w:type="spellEnd"/>
           </w:p>
         </w:tc>
       </w:tr>
@@ -11359,6 +11583,7 @@
                 <w:szCs w:val="20"/>
               </w:rPr>
             </w:pPr>
+            <w:proofErr w:type="spellStart"/>
             <w:r>
               <w:rPr>
                 <w:sz w:val="22"/>
@@ -11371,7 +11596,79 @@
                 <w:sz w:val="22"/>
                 <w:szCs w:val="20"/>
               </w:rPr>
-              <w:t>heck(‘EdS’,’EdT’,’EdC’,’EdP’,’P’</w:t>
+              <w:t>heck</w:t>
+            </w:r>
+            <w:proofErr w:type="spellEnd"/>
+            <w:r>
+              <w:rPr>
+                <w:sz w:val="22"/>
+                <w:szCs w:val="20"/>
+              </w:rPr>
+              <w:t>(‘</w:t>
+            </w:r>
+            <w:proofErr w:type="spellStart"/>
+            <w:r>
+              <w:rPr>
+                <w:sz w:val="22"/>
+                <w:szCs w:val="20"/>
+              </w:rPr>
+              <w:t>EdS</w:t>
+            </w:r>
+            <w:proofErr w:type="spellEnd"/>
+            <w:r>
+              <w:rPr>
+                <w:sz w:val="22"/>
+                <w:szCs w:val="20"/>
+              </w:rPr>
+              <w:t>’,’</w:t>
+            </w:r>
+            <w:proofErr w:type="spellStart"/>
+            <w:r>
+              <w:rPr>
+                <w:sz w:val="22"/>
+                <w:szCs w:val="20"/>
+              </w:rPr>
+              <w:t>EdT</w:t>
+            </w:r>
+            <w:proofErr w:type="spellEnd"/>
+            <w:r>
+              <w:rPr>
+                <w:sz w:val="22"/>
+                <w:szCs w:val="20"/>
+              </w:rPr>
+              <w:t>’,’</w:t>
+            </w:r>
+            <w:proofErr w:type="spellStart"/>
+            <w:r>
+              <w:rPr>
+                <w:sz w:val="22"/>
+                <w:szCs w:val="20"/>
+              </w:rPr>
+              <w:t>EdC</w:t>
+            </w:r>
+            <w:proofErr w:type="spellEnd"/>
+            <w:r>
+              <w:rPr>
+                <w:sz w:val="22"/>
+                <w:szCs w:val="20"/>
+              </w:rPr>
+              <w:t>’,’</w:t>
+            </w:r>
+            <w:proofErr w:type="spellStart"/>
+            <w:r>
+              <w:rPr>
+                <w:sz w:val="22"/>
+                <w:szCs w:val="20"/>
+              </w:rPr>
+              <w:t>EdP</w:t>
+            </w:r>
+            <w:proofErr w:type="spellEnd"/>
+            <w:r>
+              <w:rPr>
+                <w:sz w:val="22"/>
+                <w:szCs w:val="20"/>
+              </w:rPr>
+              <w:t>’,’P’</w:t>
             </w:r>
             <w:r>
               <w:rPr>
@@ -11678,7 +11975,7 @@
     </w:p>
     <w:tbl>
       <w:tblPr>
-        <w:tblStyle w:val="Tabladecuadrcula5oscura-nfasis5"/>
+        <w:tblStyle w:val="GridTable5Dark-Accent5"/>
         <w:tblW w:w="0" w:type="auto"/>
         <w:tblInd w:w="-659" w:type="dxa"/>
         <w:tblLook w:val="04A0" w:firstRow="1" w:lastRow="0" w:firstColumn="1" w:lastColumn="0" w:noHBand="0" w:noVBand="1"/>
@@ -11731,9 +12028,11 @@
               <w:jc w:val="center"/>
               <w:cnfStyle w:val="100000000000" w:firstRow="1" w:lastRow="0" w:firstColumn="0" w:lastColumn="0" w:oddVBand="0" w:evenVBand="0" w:oddHBand="0" w:evenHBand="0" w:firstRowFirstColumn="0" w:firstRowLastColumn="0" w:lastRowFirstColumn="0" w:lastRowLastColumn="0"/>
             </w:pPr>
+            <w:proofErr w:type="spellStart"/>
             <w:r>
               <w:t>id_perfume</w:t>
             </w:r>
+            <w:proofErr w:type="spellEnd"/>
           </w:p>
         </w:tc>
         <w:tc>
@@ -11745,9 +12044,11 @@
               <w:jc w:val="center"/>
               <w:cnfStyle w:val="100000000000" w:firstRow="1" w:lastRow="0" w:firstColumn="0" w:lastColumn="0" w:oddVBand="0" w:evenVBand="0" w:oddHBand="0" w:evenHBand="0" w:firstRowFirstColumn="0" w:firstRowLastColumn="0" w:lastRowFirstColumn="0" w:lastRowLastColumn="0"/>
             </w:pPr>
+            <w:proofErr w:type="spellStart"/>
             <w:r>
               <w:t>id_intensidad</w:t>
             </w:r>
+            <w:proofErr w:type="spellEnd"/>
           </w:p>
         </w:tc>
         <w:tc>
@@ -12202,7 +12503,7 @@
     </w:p>
     <w:tbl>
       <w:tblPr>
-        <w:tblStyle w:val="Tabladecuadrcula5oscura-nfasis5"/>
+        <w:tblStyle w:val="GridTable5Dark-Accent5"/>
         <w:tblW w:w="0" w:type="auto"/>
         <w:tblInd w:w="-659" w:type="dxa"/>
         <w:tblLook w:val="04A0" w:firstRow="1" w:lastRow="0" w:firstColumn="1" w:lastColumn="0" w:noHBand="0" w:noVBand="1"/>
@@ -12241,9 +12542,11 @@
               <w:jc w:val="center"/>
               <w:cnfStyle w:val="100000000000" w:firstRow="1" w:lastRow="0" w:firstColumn="0" w:lastColumn="0" w:oddVBand="0" w:evenVBand="0" w:oddHBand="0" w:evenHBand="0" w:firstRowFirstColumn="0" w:firstRowLastColumn="0" w:lastRowFirstColumn="0" w:lastRowLastColumn="0"/>
             </w:pPr>
+            <w:proofErr w:type="spellStart"/>
             <w:r>
               <w:t>num_cas</w:t>
             </w:r>
+            <w:proofErr w:type="spellEnd"/>
           </w:p>
         </w:tc>
         <w:tc>
@@ -12283,9 +12586,11 @@
               <w:jc w:val="center"/>
               <w:cnfStyle w:val="100000000000" w:firstRow="1" w:lastRow="0" w:firstColumn="0" w:lastColumn="0" w:oddVBand="0" w:evenVBand="0" w:oddHBand="0" w:evenHBand="0" w:firstRowFirstColumn="0" w:firstRowLastColumn="0" w:lastRowFirstColumn="0" w:lastRowLastColumn="0"/>
             </w:pPr>
+            <w:proofErr w:type="spellStart"/>
             <w:r>
               <w:t>descripcion</w:t>
             </w:r>
+            <w:proofErr w:type="spellEnd"/>
           </w:p>
         </w:tc>
       </w:tr>
@@ -12536,14 +12841,24 @@
               <w:jc w:val="center"/>
               <w:cnfStyle w:val="000000000000" w:firstRow="0" w:lastRow="0" w:firstColumn="0" w:lastColumn="0" w:oddVBand="0" w:evenVBand="0" w:oddHBand="0" w:evenHBand="0" w:firstRowFirstColumn="0" w:firstRowLastColumn="0" w:lastRowFirstColumn="0" w:lastRowLastColumn="0"/>
             </w:pPr>
+            <w:proofErr w:type="spellStart"/>
             <w:r>
               <w:t>c</w:t>
             </w:r>
             <w:r>
-              <w:t>heck('</w:t>
-            </w:r>
-            <w:r>
-              <w:t>n’,’s’)</w:t>
+              <w:t>heck</w:t>
+            </w:r>
+            <w:proofErr w:type="spellEnd"/>
+            <w:r>
+              <w:t>('</w:t>
+            </w:r>
+            <w:proofErr w:type="spellStart"/>
+            <w:r>
+              <w:t>n’,’s</w:t>
+            </w:r>
+            <w:proofErr w:type="spellEnd"/>
+            <w:r>
+              <w:t>’)</w:t>
             </w:r>
           </w:p>
         </w:tc>
@@ -12751,7 +13066,7 @@
     </w:p>
     <w:tbl>
       <w:tblPr>
-        <w:tblStyle w:val="Tabladecuadrcula5oscura-nfasis5"/>
+        <w:tblStyle w:val="GridTable5Dark-Accent5"/>
         <w:tblW w:w="0" w:type="auto"/>
         <w:tblInd w:w="-659" w:type="dxa"/>
         <w:tblLook w:val="04A0" w:firstRow="1" w:lastRow="0" w:firstColumn="1" w:lastColumn="0" w:noHBand="0" w:noVBand="1"/>
@@ -12788,9 +13103,11 @@
               <w:jc w:val="center"/>
               <w:cnfStyle w:val="100000000000" w:firstRow="1" w:lastRow="0" w:firstColumn="0" w:lastColumn="0" w:oddVBand="0" w:evenVBand="0" w:oddHBand="0" w:evenHBand="0" w:firstRowFirstColumn="0" w:firstRowLastColumn="0" w:lastRowFirstColumn="0" w:lastRowLastColumn="0"/>
             </w:pPr>
+            <w:proofErr w:type="spellStart"/>
             <w:r>
               <w:t>id_perfume</w:t>
             </w:r>
+            <w:proofErr w:type="spellEnd"/>
           </w:p>
         </w:tc>
         <w:tc>
@@ -12802,9 +13119,11 @@
               <w:jc w:val="center"/>
               <w:cnfStyle w:val="100000000000" w:firstRow="1" w:lastRow="0" w:firstColumn="0" w:lastColumn="0" w:oddVBand="0" w:evenVBand="0" w:oddHBand="0" w:evenHBand="0" w:firstRowFirstColumn="0" w:firstRowLastColumn="0" w:lastRowFirstColumn="0" w:lastRowLastColumn="0"/>
             </w:pPr>
+            <w:proofErr w:type="spellStart"/>
             <w:r>
               <w:t>cas_esencia</w:t>
             </w:r>
+            <w:proofErr w:type="spellEnd"/>
           </w:p>
         </w:tc>
       </w:tr>
@@ -13098,7 +13417,7 @@
     </w:p>
     <w:tbl>
       <w:tblPr>
-        <w:tblStyle w:val="Tabladecuadrcula5oscura-nfasis5"/>
+        <w:tblStyle w:val="GridTable5Dark-Accent5"/>
         <w:tblW w:w="0" w:type="auto"/>
         <w:tblInd w:w="-659" w:type="dxa"/>
         <w:tblLook w:val="04A0" w:firstRow="1" w:lastRow="0" w:firstColumn="1" w:lastColumn="0" w:noHBand="0" w:noVBand="1"/>
@@ -13136,9 +13455,11 @@
               <w:jc w:val="center"/>
               <w:cnfStyle w:val="100000000000" w:firstRow="1" w:lastRow="0" w:firstColumn="0" w:lastColumn="0" w:oddVBand="0" w:evenVBand="0" w:oddHBand="0" w:evenHBand="0" w:firstRowFirstColumn="0" w:firstRowLastColumn="0" w:lastRowFirstColumn="0" w:lastRowLastColumn="0"/>
             </w:pPr>
+            <w:proofErr w:type="spellStart"/>
             <w:r>
               <w:t>id_perfume</w:t>
             </w:r>
+            <w:proofErr w:type="spellEnd"/>
           </w:p>
         </w:tc>
         <w:tc>
@@ -13150,9 +13471,11 @@
               <w:jc w:val="center"/>
               <w:cnfStyle w:val="100000000000" w:firstRow="1" w:lastRow="0" w:firstColumn="0" w:lastColumn="0" w:oddVBand="0" w:evenVBand="0" w:oddHBand="0" w:evenHBand="0" w:firstRowFirstColumn="0" w:firstRowLastColumn="0" w:lastRowFirstColumn="0" w:lastRowLastColumn="0"/>
             </w:pPr>
+            <w:proofErr w:type="spellStart"/>
             <w:r>
               <w:t>cas_esencia</w:t>
             </w:r>
+            <w:proofErr w:type="spellEnd"/>
           </w:p>
         </w:tc>
         <w:tc>
@@ -13390,8 +13713,21 @@
               <w:jc w:val="center"/>
               <w:cnfStyle w:val="000000000000" w:firstRow="0" w:lastRow="0" w:firstColumn="0" w:lastColumn="0" w:oddVBand="0" w:evenVBand="0" w:oddHBand="0" w:evenHBand="0" w:firstRowFirstColumn="0" w:firstRowLastColumn="0" w:lastRowFirstColumn="0" w:lastRowLastColumn="0"/>
             </w:pPr>
-            <w:r>
-              <w:t>check(‘s’,’c’,’f’)</w:t>
+            <w:proofErr w:type="spellStart"/>
+            <w:r>
+              <w:t>check</w:t>
+            </w:r>
+            <w:proofErr w:type="spellEnd"/>
+            <w:r>
+              <w:t>(‘</w:t>
+            </w:r>
+            <w:proofErr w:type="spellStart"/>
+            <w:r>
+              <w:t>s’,’c’,’f</w:t>
+            </w:r>
+            <w:proofErr w:type="spellEnd"/>
+            <w:r>
+              <w:t>’)</w:t>
             </w:r>
           </w:p>
         </w:tc>
@@ -13535,7 +13871,7 @@
     </w:p>
     <w:tbl>
       <w:tblPr>
-        <w:tblStyle w:val="Tabladecuadrcula5oscura-nfasis5"/>
+        <w:tblStyle w:val="GridTable5Dark-Accent5"/>
         <w:tblW w:w="0" w:type="auto"/>
         <w:tblInd w:w="-659" w:type="dxa"/>
         <w:tblLook w:val="04A0" w:firstRow="1" w:lastRow="0" w:firstColumn="1" w:lastColumn="0" w:noHBand="0" w:noVBand="1"/>
@@ -13876,7 +14212,7 @@
     </w:p>
     <w:tbl>
       <w:tblPr>
-        <w:tblStyle w:val="Tabladecuadrcula5oscura-nfasis5"/>
+        <w:tblStyle w:val="GridTable5Dark-Accent5"/>
         <w:tblW w:w="0" w:type="auto"/>
         <w:tblInd w:w="-659" w:type="dxa"/>
         <w:tblLook w:val="04A0" w:firstRow="1" w:lastRow="0" w:firstColumn="1" w:lastColumn="0" w:noHBand="0" w:noVBand="1"/>
@@ -13913,9 +14249,11 @@
               <w:jc w:val="center"/>
               <w:cnfStyle w:val="100000000000" w:firstRow="1" w:lastRow="0" w:firstColumn="0" w:lastColumn="0" w:oddVBand="0" w:evenVBand="0" w:oddHBand="0" w:evenHBand="0" w:firstRowFirstColumn="0" w:firstRowLastColumn="0" w:lastRowFirstColumn="0" w:lastRowLastColumn="0"/>
             </w:pPr>
+            <w:proofErr w:type="spellStart"/>
             <w:r>
               <w:t>cas_esencia</w:t>
             </w:r>
+            <w:proofErr w:type="spellEnd"/>
           </w:p>
         </w:tc>
         <w:tc>
@@ -13927,9 +14265,11 @@
               <w:jc w:val="center"/>
               <w:cnfStyle w:val="100000000000" w:firstRow="1" w:lastRow="0" w:firstColumn="0" w:lastColumn="0" w:oddVBand="0" w:evenVBand="0" w:oddHBand="0" w:evenHBand="0" w:firstRowFirstColumn="0" w:firstRowLastColumn="0" w:lastRowFirstColumn="0" w:lastRowLastColumn="0"/>
             </w:pPr>
+            <w:proofErr w:type="spellStart"/>
             <w:r>
               <w:t>id_familia</w:t>
             </w:r>
+            <w:proofErr w:type="spellEnd"/>
           </w:p>
         </w:tc>
       </w:tr>
@@ -14251,7 +14591,7 @@
     </w:p>
     <w:tbl>
       <w:tblPr>
-        <w:tblStyle w:val="Tabladecuadrcula5oscura-nfasis5"/>
+        <w:tblStyle w:val="GridTable5Dark-Accent5"/>
         <w:tblW w:w="0" w:type="auto"/>
         <w:tblInd w:w="-659" w:type="dxa"/>
         <w:tblLook w:val="04A0" w:firstRow="1" w:lastRow="0" w:firstColumn="1" w:lastColumn="0" w:noHBand="0" w:noVBand="1"/>
@@ -14288,9 +14628,11 @@
               <w:jc w:val="center"/>
               <w:cnfStyle w:val="100000000000" w:firstRow="1" w:lastRow="0" w:firstColumn="0" w:lastColumn="0" w:oddVBand="0" w:evenVBand="0" w:oddHBand="0" w:evenHBand="0" w:firstRowFirstColumn="0" w:firstRowLastColumn="0" w:lastRowFirstColumn="0" w:lastRowLastColumn="0"/>
             </w:pPr>
+            <w:proofErr w:type="spellStart"/>
             <w:r>
               <w:t>id_perfume</w:t>
             </w:r>
+            <w:proofErr w:type="spellEnd"/>
           </w:p>
         </w:tc>
         <w:tc>
@@ -14302,9 +14644,11 @@
               <w:jc w:val="center"/>
               <w:cnfStyle w:val="100000000000" w:firstRow="1" w:lastRow="0" w:firstColumn="0" w:lastColumn="0" w:oddVBand="0" w:evenVBand="0" w:oddHBand="0" w:evenHBand="0" w:firstRowFirstColumn="0" w:firstRowLastColumn="0" w:lastRowFirstColumn="0" w:lastRowLastColumn="0"/>
             </w:pPr>
+            <w:proofErr w:type="spellStart"/>
             <w:r>
               <w:t>id_familia</w:t>
             </w:r>
+            <w:proofErr w:type="spellEnd"/>
           </w:p>
         </w:tc>
       </w:tr>
@@ -14598,7 +14942,7 @@
     </w:p>
     <w:tbl>
       <w:tblPr>
-        <w:tblStyle w:val="Tabladecuadrcula5oscura-nfasis5"/>
+        <w:tblStyle w:val="GridTable5Dark-Accent5"/>
         <w:tblW w:w="0" w:type="auto"/>
         <w:tblInd w:w="-659" w:type="dxa"/>
         <w:tblLook w:val="04A0" w:firstRow="1" w:lastRow="0" w:firstColumn="1" w:lastColumn="0" w:noHBand="0" w:noVBand="1"/>
@@ -14939,7 +15283,7 @@
     </w:p>
     <w:tbl>
       <w:tblPr>
-        <w:tblStyle w:val="Tabladecuadrcula5oscura-nfasis5"/>
+        <w:tblStyle w:val="GridTable5Dark-Accent5"/>
         <w:tblW w:w="0" w:type="auto"/>
         <w:tblInd w:w="-659" w:type="dxa"/>
         <w:tblLook w:val="04A0" w:firstRow="1" w:lastRow="0" w:firstColumn="1" w:lastColumn="0" w:noHBand="0" w:noVBand="1"/>
@@ -14976,9 +15320,11 @@
               <w:jc w:val="center"/>
               <w:cnfStyle w:val="100000000000" w:firstRow="1" w:lastRow="0" w:firstColumn="0" w:lastColumn="0" w:oddVBand="0" w:evenVBand="0" w:oddHBand="0" w:evenHBand="0" w:firstRowFirstColumn="0" w:firstRowLastColumn="0" w:lastRowFirstColumn="0" w:lastRowLastColumn="0"/>
             </w:pPr>
+            <w:proofErr w:type="spellStart"/>
             <w:r>
               <w:t>id_palabra</w:t>
             </w:r>
+            <w:proofErr w:type="spellEnd"/>
           </w:p>
         </w:tc>
         <w:tc>
@@ -14990,9 +15336,11 @@
               <w:jc w:val="center"/>
               <w:cnfStyle w:val="100000000000" w:firstRow="1" w:lastRow="0" w:firstColumn="0" w:lastColumn="0" w:oddVBand="0" w:evenVBand="0" w:oddHBand="0" w:evenHBand="0" w:firstRowFirstColumn="0" w:firstRowLastColumn="0" w:lastRowFirstColumn="0" w:lastRowLastColumn="0"/>
             </w:pPr>
+            <w:proofErr w:type="spellStart"/>
             <w:r>
               <w:t>id_familia</w:t>
             </w:r>
+            <w:proofErr w:type="spellEnd"/>
           </w:p>
         </w:tc>
       </w:tr>
@@ -15286,7 +15634,7 @@
     </w:p>
     <w:tbl>
       <w:tblPr>
-        <w:tblStyle w:val="Tabladecuadrcula5oscura-nfasis5"/>
+        <w:tblStyle w:val="GridTable5Dark-Accent5"/>
         <w:tblW w:w="0" w:type="auto"/>
         <w:tblInd w:w="-659" w:type="dxa"/>
         <w:tblLook w:val="04A0" w:firstRow="1" w:lastRow="0" w:firstColumn="1" w:lastColumn="0" w:noHBand="0" w:noVBand="1"/>
@@ -15325,9 +15673,11 @@
               <w:jc w:val="center"/>
               <w:cnfStyle w:val="100000000000" w:firstRow="1" w:lastRow="0" w:firstColumn="0" w:lastColumn="0" w:oddVBand="0" w:evenVBand="0" w:oddHBand="0" w:evenHBand="0" w:firstRowFirstColumn="0" w:firstRowLastColumn="0" w:lastRowFirstColumn="0" w:lastRowLastColumn="0"/>
             </w:pPr>
+            <w:proofErr w:type="spellStart"/>
             <w:r>
               <w:t>cas_otro_ing</w:t>
             </w:r>
+            <w:proofErr w:type="spellEnd"/>
           </w:p>
         </w:tc>
         <w:tc>
@@ -15353,9 +15703,11 @@
               <w:jc w:val="center"/>
               <w:cnfStyle w:val="100000000000" w:firstRow="1" w:lastRow="0" w:firstColumn="0" w:lastColumn="0" w:oddVBand="0" w:evenVBand="0" w:oddHBand="0" w:evenHBand="0" w:firstRowFirstColumn="0" w:firstRowLastColumn="0" w:lastRowFirstColumn="0" w:lastRowLastColumn="0"/>
             </w:pPr>
+            <w:proofErr w:type="spellStart"/>
             <w:r>
               <w:t>descripcion</w:t>
             </w:r>
+            <w:proofErr w:type="spellEnd"/>
           </w:p>
         </w:tc>
         <w:tc>
@@ -15367,9 +15719,11 @@
               <w:jc w:val="center"/>
               <w:cnfStyle w:val="100000000000" w:firstRow="1" w:lastRow="0" w:firstColumn="0" w:lastColumn="0" w:oddVBand="0" w:evenVBand="0" w:oddHBand="0" w:evenHBand="0" w:firstRowFirstColumn="0" w:firstRowLastColumn="0" w:lastRowFirstColumn="0" w:lastRowLastColumn="0"/>
             </w:pPr>
+            <w:proofErr w:type="spellStart"/>
             <w:r>
               <w:t>id_proveedor</w:t>
             </w:r>
+            <w:proofErr w:type="spellEnd"/>
           </w:p>
         </w:tc>
       </w:tr>
@@ -15824,12 +16178,36 @@
           <w:color w:val="5B9BD5" w:themeColor="accent5"/>
         </w:rPr>
         <w:lastRenderedPageBreak/>
-        <w:t>PRESENTACIONES_OTROS_INGREDIENTES</w:t>
+        <w:t>PRESENT</w:t>
+      </w:r>
+      <w:r>
+        <w:rPr>
+          <w:b/>
+          <w:bCs/>
+          <w:color w:val="5B9BD5" w:themeColor="accent5"/>
+        </w:rPr>
+        <w:t>S</w:t>
+      </w:r>
+      <w:r>
+        <w:rPr>
+          <w:b/>
+          <w:bCs/>
+          <w:color w:val="5B9BD5" w:themeColor="accent5"/>
+        </w:rPr>
+        <w:t>_OTROS_ING</w:t>
+      </w:r>
+      <w:r>
+        <w:rPr>
+          <w:b/>
+          <w:bCs/>
+          <w:color w:val="5B9BD5" w:themeColor="accent5"/>
+        </w:rPr>
+        <w:t>S</w:t>
       </w:r>
     </w:p>
     <w:tbl>
       <w:tblPr>
-        <w:tblStyle w:val="Tabladecuadrcula5oscura-nfasis5"/>
+        <w:tblStyle w:val="GridTable5Dark-Accent5"/>
         <w:tblW w:w="0" w:type="auto"/>
         <w:tblInd w:w="-659" w:type="dxa"/>
         <w:tblLook w:val="04A0" w:firstRow="1" w:lastRow="0" w:firstColumn="1" w:lastColumn="0" w:noHBand="0" w:noVBand="1"/>
@@ -15882,9 +16260,11 @@
               <w:jc w:val="center"/>
               <w:cnfStyle w:val="100000000000" w:firstRow="1" w:lastRow="0" w:firstColumn="0" w:lastColumn="0" w:oddVBand="0" w:evenVBand="0" w:oddHBand="0" w:evenHBand="0" w:firstRowFirstColumn="0" w:firstRowLastColumn="0" w:lastRowFirstColumn="0" w:lastRowLastColumn="0"/>
             </w:pPr>
+            <w:proofErr w:type="spellStart"/>
             <w:r>
               <w:t>cas_otro_ing</w:t>
             </w:r>
+            <w:proofErr w:type="spellEnd"/>
           </w:p>
         </w:tc>
         <w:tc>
@@ -16347,7 +16727,7 @@
     </w:p>
     <w:tbl>
       <w:tblPr>
-        <w:tblStyle w:val="Tabladecuadrcula5oscura-nfasis5"/>
+        <w:tblStyle w:val="GridTable5Dark-Accent5"/>
         <w:tblW w:w="0" w:type="auto"/>
         <w:tblInd w:w="-659" w:type="dxa"/>
         <w:tblLook w:val="04A0" w:firstRow="1" w:lastRow="0" w:firstColumn="1" w:lastColumn="0" w:noHBand="0" w:noVBand="1"/>
@@ -16384,9 +16764,11 @@
               <w:jc w:val="center"/>
               <w:cnfStyle w:val="100000000000" w:firstRow="1" w:lastRow="0" w:firstColumn="0" w:lastColumn="0" w:oddVBand="0" w:evenVBand="0" w:oddHBand="0" w:evenHBand="0" w:firstRowFirstColumn="0" w:firstRowLastColumn="0" w:lastRowFirstColumn="0" w:lastRowLastColumn="0"/>
             </w:pPr>
+            <w:proofErr w:type="spellStart"/>
             <w:r>
               <w:t>id_perfume</w:t>
             </w:r>
+            <w:proofErr w:type="spellEnd"/>
           </w:p>
         </w:tc>
         <w:tc>
@@ -16398,9 +16780,11 @@
               <w:jc w:val="center"/>
               <w:cnfStyle w:val="100000000000" w:firstRow="1" w:lastRow="0" w:firstColumn="0" w:lastColumn="0" w:oddVBand="0" w:evenVBand="0" w:oddHBand="0" w:evenHBand="0" w:firstRowFirstColumn="0" w:firstRowLastColumn="0" w:lastRowFirstColumn="0" w:lastRowLastColumn="0"/>
             </w:pPr>
+            <w:proofErr w:type="spellStart"/>
             <w:r>
               <w:t>cas_otro_ing</w:t>
             </w:r>
+            <w:proofErr w:type="spellEnd"/>
           </w:p>
         </w:tc>
       </w:tr>
@@ -16694,7 +17078,7 @@
     </w:p>
     <w:tbl>
       <w:tblPr>
-        <w:tblStyle w:val="Tabladecuadrcula5oscura-nfasis5"/>
+        <w:tblStyle w:val="GridTable5Dark-Accent5"/>
         <w:tblW w:w="0" w:type="auto"/>
         <w:tblInd w:w="-659" w:type="dxa"/>
         <w:tblLook w:val="04A0" w:firstRow="1" w:lastRow="0" w:firstColumn="1" w:lastColumn="0" w:noHBand="0" w:noVBand="1"/>
@@ -16747,6 +17131,7 @@
                 <w:szCs w:val="20"/>
               </w:rPr>
             </w:pPr>
+            <w:proofErr w:type="spellStart"/>
             <w:r>
               <w:rPr>
                 <w:sz w:val="22"/>
@@ -16754,6 +17139,7 @@
               </w:rPr>
               <w:t>cas_ing_esencia</w:t>
             </w:r>
+            <w:proofErr w:type="spellEnd"/>
           </w:p>
         </w:tc>
         <w:tc>
@@ -16813,6 +17199,7 @@
                 <w:szCs w:val="20"/>
               </w:rPr>
             </w:pPr>
+            <w:proofErr w:type="spellStart"/>
             <w:r>
               <w:rPr>
                 <w:sz w:val="22"/>
@@ -16820,6 +17207,7 @@
               </w:rPr>
               <w:t>id_proveedor</w:t>
             </w:r>
+            <w:proofErr w:type="spellEnd"/>
           </w:p>
         </w:tc>
         <w:tc>
@@ -16835,6 +17223,7 @@
                 <w:szCs w:val="20"/>
               </w:rPr>
             </w:pPr>
+            <w:proofErr w:type="spellStart"/>
             <w:r>
               <w:rPr>
                 <w:sz w:val="22"/>
@@ -16842,6 +17231,7 @@
               </w:rPr>
               <w:t>nombre_quim</w:t>
             </w:r>
+            <w:proofErr w:type="spellEnd"/>
           </w:p>
         </w:tc>
         <w:tc>
@@ -16857,6 +17247,7 @@
                 <w:szCs w:val="20"/>
               </w:rPr>
             </w:pPr>
+            <w:proofErr w:type="spellStart"/>
             <w:r>
               <w:rPr>
                 <w:sz w:val="22"/>
@@ -16864,6 +17255,7 @@
               </w:rPr>
               <w:t>pto_inf</w:t>
             </w:r>
+            <w:proofErr w:type="spellEnd"/>
           </w:p>
         </w:tc>
       </w:tr>
@@ -17323,12 +17715,37 @@
                 <w:szCs w:val="20"/>
               </w:rPr>
             </w:pPr>
-            <w:r>
-              <w:rPr>
-                <w:sz w:val="22"/>
-                <w:szCs w:val="20"/>
-              </w:rPr>
-              <w:t>check(‘n’,’s’)</w:t>
+            <w:proofErr w:type="spellStart"/>
+            <w:r>
+              <w:rPr>
+                <w:sz w:val="22"/>
+                <w:szCs w:val="20"/>
+              </w:rPr>
+              <w:t>check</w:t>
+            </w:r>
+            <w:proofErr w:type="spellEnd"/>
+            <w:r>
+              <w:rPr>
+                <w:sz w:val="22"/>
+                <w:szCs w:val="20"/>
+              </w:rPr>
+              <w:t>(‘</w:t>
+            </w:r>
+            <w:proofErr w:type="spellStart"/>
+            <w:r>
+              <w:rPr>
+                <w:sz w:val="22"/>
+                <w:szCs w:val="20"/>
+              </w:rPr>
+              <w:t>n’,’s</w:t>
+            </w:r>
+            <w:proofErr w:type="spellEnd"/>
+            <w:r>
+              <w:rPr>
+                <w:sz w:val="22"/>
+                <w:szCs w:val="20"/>
+              </w:rPr>
+              <w:t>’)</w:t>
             </w:r>
           </w:p>
         </w:tc>
@@ -17663,7 +18080,7 @@
     </w:p>
     <w:tbl>
       <w:tblPr>
-        <w:tblStyle w:val="Tabladecuadrcula5oscura-nfasis5"/>
+        <w:tblStyle w:val="GridTable5Dark-Accent5"/>
         <w:tblW w:w="0" w:type="auto"/>
         <w:tblInd w:w="-659" w:type="dxa"/>
         <w:tblLook w:val="04A0" w:firstRow="1" w:lastRow="0" w:firstColumn="1" w:lastColumn="0" w:noHBand="0" w:noVBand="1"/>
@@ -17738,6 +18155,7 @@
                 <w:szCs w:val="20"/>
               </w:rPr>
             </w:pPr>
+            <w:proofErr w:type="spellStart"/>
             <w:r>
               <w:rPr>
                 <w:sz w:val="22"/>
@@ -17745,6 +18163,7 @@
               </w:rPr>
               <w:t>proc_creac</w:t>
             </w:r>
+            <w:proofErr w:type="spellEnd"/>
           </w:p>
         </w:tc>
         <w:tc>
@@ -17760,6 +18179,7 @@
                 <w:szCs w:val="20"/>
               </w:rPr>
             </w:pPr>
+            <w:proofErr w:type="spellStart"/>
             <w:r>
               <w:rPr>
                 <w:sz w:val="22"/>
@@ -17767,6 +18187,7 @@
               </w:rPr>
               <w:t>parte_proc</w:t>
             </w:r>
+            <w:proofErr w:type="spellEnd"/>
           </w:p>
         </w:tc>
         <w:tc>
@@ -17782,6 +18203,7 @@
                 <w:szCs w:val="20"/>
               </w:rPr>
             </w:pPr>
+            <w:proofErr w:type="spellStart"/>
             <w:r>
               <w:rPr>
                 <w:sz w:val="22"/>
@@ -17789,6 +18211,7 @@
               </w:rPr>
               <w:t>vida_util</w:t>
             </w:r>
+            <w:proofErr w:type="spellEnd"/>
           </w:p>
         </w:tc>
         <w:tc>
@@ -17804,6 +18227,7 @@
                 <w:szCs w:val="20"/>
               </w:rPr>
             </w:pPr>
+            <w:proofErr w:type="spellStart"/>
             <w:r>
               <w:rPr>
                 <w:sz w:val="22"/>
@@ -17811,6 +18235,7 @@
               </w:rPr>
               <w:t>num_einecs</w:t>
             </w:r>
+            <w:proofErr w:type="spellEnd"/>
           </w:p>
         </w:tc>
         <w:tc>
@@ -18639,12 +19064,28 @@
           <w:color w:val="5B9BD5" w:themeColor="accent5"/>
         </w:rPr>
         <w:lastRenderedPageBreak/>
-        <w:t>INGREDIENTES_ESENCIAS_PAISES</w:t>
+        <w:t>ING</w:t>
+      </w:r>
+      <w:r>
+        <w:rPr>
+          <w:b/>
+          <w:bCs/>
+          <w:color w:val="5B9BD5" w:themeColor="accent5"/>
+        </w:rPr>
+        <w:t>S</w:t>
+      </w:r>
+      <w:r>
+        <w:rPr>
+          <w:b/>
+          <w:bCs/>
+          <w:color w:val="5B9BD5" w:themeColor="accent5"/>
+        </w:rPr>
+        <w:t>_ESENCIAS_PAISES</w:t>
       </w:r>
     </w:p>
     <w:tbl>
       <w:tblPr>
-        <w:tblStyle w:val="Tabladecuadrcula5oscura-nfasis5"/>
+        <w:tblStyle w:val="GridTable5Dark-Accent5"/>
         <w:tblW w:w="0" w:type="auto"/>
         <w:tblInd w:w="-659" w:type="dxa"/>
         <w:tblLook w:val="04A0" w:firstRow="1" w:lastRow="0" w:firstColumn="1" w:lastColumn="0" w:noHBand="0" w:noVBand="1"/>
@@ -18681,9 +19122,11 @@
               <w:jc w:val="center"/>
               <w:cnfStyle w:val="100000000000" w:firstRow="1" w:lastRow="0" w:firstColumn="0" w:lastColumn="0" w:oddVBand="0" w:evenVBand="0" w:oddHBand="0" w:evenHBand="0" w:firstRowFirstColumn="0" w:firstRowLastColumn="0" w:lastRowFirstColumn="0" w:lastRowLastColumn="0"/>
             </w:pPr>
+            <w:proofErr w:type="spellStart"/>
             <w:r>
               <w:t>id_pais</w:t>
             </w:r>
+            <w:proofErr w:type="spellEnd"/>
           </w:p>
         </w:tc>
         <w:tc>
@@ -18695,9 +19138,11 @@
               <w:jc w:val="center"/>
               <w:cnfStyle w:val="100000000000" w:firstRow="1" w:lastRow="0" w:firstColumn="0" w:lastColumn="0" w:oddVBand="0" w:evenVBand="0" w:oddHBand="0" w:evenHBand="0" w:firstRowFirstColumn="0" w:firstRowLastColumn="0" w:lastRowFirstColumn="0" w:lastRowLastColumn="0"/>
             </w:pPr>
+            <w:proofErr w:type="spellStart"/>
             <w:r>
               <w:t>cas_ing_esencia</w:t>
             </w:r>
+            <w:proofErr w:type="spellEnd"/>
           </w:p>
         </w:tc>
       </w:tr>
@@ -18986,12 +19431,44 @@
           <w:bCs/>
           <w:color w:val="5B9BD5" w:themeColor="accent5"/>
         </w:rPr>
-        <w:t>PRESENTACIONES_INGREDIENTES_ESENCIAS</w:t>
+        <w:t>PRESENT</w:t>
+      </w:r>
+      <w:r>
+        <w:rPr>
+          <w:b/>
+          <w:bCs/>
+          <w:color w:val="5B9BD5" w:themeColor="accent5"/>
+        </w:rPr>
+        <w:t>S</w:t>
+      </w:r>
+      <w:r>
+        <w:rPr>
+          <w:b/>
+          <w:bCs/>
+          <w:color w:val="5B9BD5" w:themeColor="accent5"/>
+        </w:rPr>
+        <w:t>_ING</w:t>
+      </w:r>
+      <w:r>
+        <w:rPr>
+          <w:b/>
+          <w:bCs/>
+          <w:color w:val="5B9BD5" w:themeColor="accent5"/>
+        </w:rPr>
+        <w:t>S</w:t>
+      </w:r>
+      <w:r>
+        <w:rPr>
+          <w:b/>
+          <w:bCs/>
+          <w:color w:val="5B9BD5" w:themeColor="accent5"/>
+        </w:rPr>
+        <w:t>_ESENCIAS</w:t>
       </w:r>
     </w:p>
     <w:tbl>
       <w:tblPr>
-        <w:tblStyle w:val="Tabladecuadrcula5oscura-nfasis5"/>
+        <w:tblStyle w:val="GridTable5Dark-Accent5"/>
         <w:tblW w:w="0" w:type="auto"/>
         <w:tblInd w:w="-659" w:type="dxa"/>
         <w:tblLook w:val="04A0" w:firstRow="1" w:lastRow="0" w:firstColumn="1" w:lastColumn="0" w:noHBand="0" w:noVBand="1"/>
@@ -19044,9 +19521,11 @@
               <w:jc w:val="center"/>
               <w:cnfStyle w:val="100000000000" w:firstRow="1" w:lastRow="0" w:firstColumn="0" w:lastColumn="0" w:oddVBand="0" w:evenVBand="0" w:oddHBand="0" w:evenHBand="0" w:firstRowFirstColumn="0" w:firstRowLastColumn="0" w:lastRowFirstColumn="0" w:lastRowLastColumn="0"/>
             </w:pPr>
+            <w:proofErr w:type="spellStart"/>
             <w:r>
               <w:t>cas_ing_esencia</w:t>
             </w:r>
+            <w:proofErr w:type="spellEnd"/>
           </w:p>
         </w:tc>
         <w:tc>
@@ -19504,12 +19983,36 @@
           <w:bCs/>
           <w:color w:val="5B9BD5" w:themeColor="accent5"/>
         </w:rPr>
-        <w:t>ING_ESENCIAS_OTROS_ING</w:t>
+        <w:t>ING</w:t>
+      </w:r>
+      <w:r>
+        <w:rPr>
+          <w:b/>
+          <w:bCs/>
+          <w:color w:val="5B9BD5" w:themeColor="accent5"/>
+        </w:rPr>
+        <w:t>S</w:t>
+      </w:r>
+      <w:r>
+        <w:rPr>
+          <w:b/>
+          <w:bCs/>
+          <w:color w:val="5B9BD5" w:themeColor="accent5"/>
+        </w:rPr>
+        <w:t>_ESENCIAS_OTROS_ING</w:t>
+      </w:r>
+      <w:r>
+        <w:rPr>
+          <w:b/>
+          <w:bCs/>
+          <w:color w:val="5B9BD5" w:themeColor="accent5"/>
+        </w:rPr>
+        <w:t>S</w:t>
       </w:r>
     </w:p>
     <w:tbl>
       <w:tblPr>
-        <w:tblStyle w:val="Tabladecuadrcula5oscura-nfasis5"/>
+        <w:tblStyle w:val="GridTable5Dark-Accent5"/>
         <w:tblW w:w="0" w:type="auto"/>
         <w:tblInd w:w="-659" w:type="dxa"/>
         <w:tblLook w:val="04A0" w:firstRow="1" w:lastRow="0" w:firstColumn="1" w:lastColumn="0" w:noHBand="0" w:noVBand="1"/>
@@ -19546,9 +20049,11 @@
               <w:jc w:val="center"/>
               <w:cnfStyle w:val="100000000000" w:firstRow="1" w:lastRow="0" w:firstColumn="0" w:lastColumn="0" w:oddVBand="0" w:evenVBand="0" w:oddHBand="0" w:evenHBand="0" w:firstRowFirstColumn="0" w:firstRowLastColumn="0" w:lastRowFirstColumn="0" w:lastRowLastColumn="0"/>
             </w:pPr>
+            <w:proofErr w:type="spellStart"/>
             <w:r>
               <w:t>cas_otro_ing</w:t>
             </w:r>
+            <w:proofErr w:type="spellEnd"/>
           </w:p>
         </w:tc>
         <w:tc>
@@ -19560,9 +20065,11 @@
               <w:jc w:val="center"/>
               <w:cnfStyle w:val="100000000000" w:firstRow="1" w:lastRow="0" w:firstColumn="0" w:lastColumn="0" w:oddVBand="0" w:evenVBand="0" w:oddHBand="0" w:evenHBand="0" w:firstRowFirstColumn="0" w:firstRowLastColumn="0" w:lastRowFirstColumn="0" w:lastRowLastColumn="0"/>
             </w:pPr>
+            <w:proofErr w:type="spellStart"/>
             <w:r>
               <w:t>cas_ing_esencia</w:t>
             </w:r>
+            <w:proofErr w:type="spellEnd"/>
           </w:p>
         </w:tc>
       </w:tr>
@@ -19851,12 +20358,28 @@
           <w:bCs/>
           <w:color w:val="5B9BD5" w:themeColor="accent5"/>
         </w:rPr>
-        <w:t>ING_ESENCIAS_FAMILIAS</w:t>
+        <w:t>ING</w:t>
+      </w:r>
+      <w:r>
+        <w:rPr>
+          <w:b/>
+          <w:bCs/>
+          <w:color w:val="5B9BD5" w:themeColor="accent5"/>
+        </w:rPr>
+        <w:t>S</w:t>
+      </w:r>
+      <w:r>
+        <w:rPr>
+          <w:b/>
+          <w:bCs/>
+          <w:color w:val="5B9BD5" w:themeColor="accent5"/>
+        </w:rPr>
+        <w:t>_ESENCIAS_FAMILIAS</w:t>
       </w:r>
     </w:p>
     <w:tbl>
       <w:tblPr>
-        <w:tblStyle w:val="Tabladecuadrcula5oscura-nfasis5"/>
+        <w:tblStyle w:val="GridTable5Dark-Accent5"/>
         <w:tblW w:w="0" w:type="auto"/>
         <w:tblInd w:w="-659" w:type="dxa"/>
         <w:tblLook w:val="04A0" w:firstRow="1" w:lastRow="0" w:firstColumn="1" w:lastColumn="0" w:noHBand="0" w:noVBand="1"/>
@@ -19893,9 +20416,11 @@
               <w:jc w:val="center"/>
               <w:cnfStyle w:val="100000000000" w:firstRow="1" w:lastRow="0" w:firstColumn="0" w:lastColumn="0" w:oddVBand="0" w:evenVBand="0" w:oddHBand="0" w:evenHBand="0" w:firstRowFirstColumn="0" w:firstRowLastColumn="0" w:lastRowFirstColumn="0" w:lastRowLastColumn="0"/>
             </w:pPr>
+            <w:proofErr w:type="spellStart"/>
             <w:r>
               <w:t>id_familia</w:t>
             </w:r>
+            <w:proofErr w:type="spellEnd"/>
           </w:p>
         </w:tc>
         <w:tc>
@@ -19907,9 +20432,11 @@
               <w:jc w:val="center"/>
               <w:cnfStyle w:val="100000000000" w:firstRow="1" w:lastRow="0" w:firstColumn="0" w:lastColumn="0" w:oddVBand="0" w:evenVBand="0" w:oddHBand="0" w:evenHBand="0" w:firstRowFirstColumn="0" w:firstRowLastColumn="0" w:lastRowFirstColumn="0" w:lastRowLastColumn="0"/>
             </w:pPr>
+            <w:proofErr w:type="spellStart"/>
             <w:r>
               <w:t>cas_ing_esencia</w:t>
             </w:r>
+            <w:proofErr w:type="spellEnd"/>
           </w:p>
         </w:tc>
       </w:tr>
@@ -20231,7 +20758,7 @@
     </w:p>
     <w:tbl>
       <w:tblPr>
-        <w:tblStyle w:val="Tabladecuadrcula5oscura-nfasis5"/>
+        <w:tblStyle w:val="GridTable5Dark-Accent5"/>
         <w:tblW w:w="10194" w:type="dxa"/>
         <w:tblInd w:w="-659" w:type="dxa"/>
         <w:tblLook w:val="04A0" w:firstRow="1" w:lastRow="0" w:firstColumn="1" w:lastColumn="0" w:noHBand="0" w:noVBand="1"/>
@@ -20284,6 +20811,7 @@
                 <w:szCs w:val="20"/>
               </w:rPr>
             </w:pPr>
+            <w:proofErr w:type="spellStart"/>
             <w:r>
               <w:rPr>
                 <w:sz w:val="22"/>
@@ -20291,6 +20819,7 @@
               </w:rPr>
               <w:t>fecha_apertura</w:t>
             </w:r>
+            <w:proofErr w:type="spellEnd"/>
           </w:p>
         </w:tc>
         <w:tc>
@@ -20306,6 +20835,7 @@
                 <w:szCs w:val="20"/>
               </w:rPr>
             </w:pPr>
+            <w:proofErr w:type="spellStart"/>
             <w:r>
               <w:rPr>
                 <w:sz w:val="22"/>
@@ -20313,6 +20843,7 @@
               </w:rPr>
               <w:t>id_proveedor</w:t>
             </w:r>
+            <w:proofErr w:type="spellEnd"/>
           </w:p>
         </w:tc>
         <w:tc>
@@ -20328,6 +20859,7 @@
                 <w:szCs w:val="20"/>
               </w:rPr>
             </w:pPr>
+            <w:proofErr w:type="spellStart"/>
             <w:r>
               <w:rPr>
                 <w:sz w:val="22"/>
@@ -20335,6 +20867,7 @@
               </w:rPr>
               <w:t>id_productor</w:t>
             </w:r>
+            <w:proofErr w:type="spellEnd"/>
           </w:p>
         </w:tc>
         <w:tc>
@@ -20379,6 +20912,7 @@
                 <w:szCs w:val="20"/>
               </w:rPr>
             </w:pPr>
+            <w:proofErr w:type="spellStart"/>
             <w:r>
               <w:rPr>
                 <w:sz w:val="22"/>
@@ -20386,6 +20920,7 @@
               </w:rPr>
               <w:t>cancelacion</w:t>
             </w:r>
+            <w:proofErr w:type="spellEnd"/>
           </w:p>
         </w:tc>
         <w:tc>
@@ -20401,6 +20936,7 @@
                 <w:szCs w:val="20"/>
               </w:rPr>
             </w:pPr>
+            <w:proofErr w:type="spellStart"/>
             <w:r>
               <w:rPr>
                 <w:sz w:val="22"/>
@@ -20415,6 +20951,7 @@
               </w:rPr>
               <w:t>azon_cierre</w:t>
             </w:r>
+            <w:proofErr w:type="spellEnd"/>
           </w:p>
         </w:tc>
       </w:tr>
@@ -21245,7 +21782,7 @@
     </w:p>
     <w:tbl>
       <w:tblPr>
-        <w:tblStyle w:val="Tabladecuadrcula5oscura-nfasis5"/>
+        <w:tblStyle w:val="GridTable5Dark-Accent5"/>
         <w:tblW w:w="0" w:type="auto"/>
         <w:tblInd w:w="-659" w:type="dxa"/>
         <w:tblLook w:val="04A0" w:firstRow="1" w:lastRow="0" w:firstColumn="1" w:lastColumn="0" w:noHBand="0" w:noVBand="1"/>
@@ -21299,9 +21836,11 @@
               <w:jc w:val="center"/>
               <w:cnfStyle w:val="100000000000" w:firstRow="1" w:lastRow="0" w:firstColumn="0" w:lastColumn="0" w:oddVBand="0" w:evenVBand="0" w:oddHBand="0" w:evenHBand="0" w:firstRowFirstColumn="0" w:firstRowLastColumn="0" w:lastRowFirstColumn="0" w:lastRowLastColumn="0"/>
             </w:pPr>
+            <w:proofErr w:type="spellStart"/>
             <w:r>
               <w:t>fecha_apertura</w:t>
             </w:r>
+            <w:proofErr w:type="spellEnd"/>
           </w:p>
         </w:tc>
         <w:tc>
@@ -21313,9 +21852,11 @@
               <w:jc w:val="center"/>
               <w:cnfStyle w:val="100000000000" w:firstRow="1" w:lastRow="0" w:firstColumn="0" w:lastColumn="0" w:oddVBand="0" w:evenVBand="0" w:oddHBand="0" w:evenHBand="0" w:firstRowFirstColumn="0" w:firstRowLastColumn="0" w:lastRowFirstColumn="0" w:lastRowLastColumn="0"/>
             </w:pPr>
+            <w:proofErr w:type="spellStart"/>
             <w:r>
               <w:t>id_proveedor</w:t>
             </w:r>
+            <w:proofErr w:type="spellEnd"/>
           </w:p>
         </w:tc>
         <w:tc>
@@ -21327,9 +21868,11 @@
               <w:jc w:val="center"/>
               <w:cnfStyle w:val="100000000000" w:firstRow="1" w:lastRow="0" w:firstColumn="0" w:lastColumn="0" w:oddVBand="0" w:evenVBand="0" w:oddHBand="0" w:evenHBand="0" w:firstRowFirstColumn="0" w:firstRowLastColumn="0" w:lastRowFirstColumn="0" w:lastRowLastColumn="0"/>
             </w:pPr>
+            <w:proofErr w:type="spellStart"/>
             <w:r>
               <w:t>id_productor</w:t>
             </w:r>
+            <w:proofErr w:type="spellEnd"/>
           </w:p>
         </w:tc>
         <w:tc>
@@ -21341,9 +21884,11 @@
               <w:jc w:val="center"/>
               <w:cnfStyle w:val="100000000000" w:firstRow="1" w:lastRow="0" w:firstColumn="0" w:lastColumn="0" w:oddVBand="0" w:evenVBand="0" w:oddHBand="0" w:evenHBand="0" w:firstRowFirstColumn="0" w:firstRowLastColumn="0" w:lastRowFirstColumn="0" w:lastRowLastColumn="0"/>
             </w:pPr>
+            <w:proofErr w:type="spellStart"/>
             <w:r>
               <w:t>fecha_renovacion</w:t>
             </w:r>
+            <w:proofErr w:type="spellEnd"/>
           </w:p>
         </w:tc>
       </w:tr>
@@ -21862,21 +22407,21 @@
     </w:p>
     <w:tbl>
       <w:tblPr>
-        <w:tblStyle w:val="Tabladecuadrcula5oscura-nfasis5"/>
+        <w:tblStyle w:val="GridTable5Dark-Accent5"/>
         <w:tblW w:w="10996" w:type="dxa"/>
         <w:tblInd w:w="-659" w:type="dxa"/>
         <w:tblLook w:val="04A0" w:firstRow="1" w:lastRow="0" w:firstColumn="1" w:lastColumn="0" w:noHBand="0" w:noVBand="1"/>
       </w:tblPr>
       <w:tblGrid>
-        <w:gridCol w:w="961"/>
-        <w:gridCol w:w="895"/>
-        <w:gridCol w:w="1650"/>
-        <w:gridCol w:w="1483"/>
-        <w:gridCol w:w="1450"/>
-        <w:gridCol w:w="895"/>
-        <w:gridCol w:w="1217"/>
-        <w:gridCol w:w="1050"/>
-        <w:gridCol w:w="1395"/>
+        <w:gridCol w:w="899"/>
+        <w:gridCol w:w="840"/>
+        <w:gridCol w:w="1507"/>
+        <w:gridCol w:w="1442"/>
+        <w:gridCol w:w="1349"/>
+        <w:gridCol w:w="840"/>
+        <w:gridCol w:w="1135"/>
+        <w:gridCol w:w="1337"/>
+        <w:gridCol w:w="1647"/>
       </w:tblGrid>
       <w:tr>
         <w:trPr>
@@ -21891,14 +22436,14 @@
             <w:pPr>
               <w:jc w:val="center"/>
               <w:rPr>
-                <w:sz w:val="20"/>
-                <w:szCs w:val="18"/>
-              </w:rPr>
-            </w:pPr>
-            <w:r>
-              <w:rPr>
-                <w:sz w:val="20"/>
-                <w:szCs w:val="18"/>
+                <w:sz w:val="18"/>
+                <w:szCs w:val="16"/>
+              </w:rPr>
+            </w:pPr>
+            <w:r>
+              <w:rPr>
+                <w:sz w:val="18"/>
+                <w:szCs w:val="16"/>
               </w:rPr>
               <w:t>atributo</w:t>
             </w:r>
@@ -21913,14 +22458,14 @@
               <w:jc w:val="center"/>
               <w:cnfStyle w:val="100000000000" w:firstRow="1" w:lastRow="0" w:firstColumn="0" w:lastColumn="0" w:oddVBand="0" w:evenVBand="0" w:oddHBand="0" w:evenHBand="0" w:firstRowFirstColumn="0" w:firstRowLastColumn="0" w:lastRowFirstColumn="0" w:lastRowLastColumn="0"/>
               <w:rPr>
-                <w:sz w:val="20"/>
-                <w:szCs w:val="18"/>
-              </w:rPr>
-            </w:pPr>
-            <w:r>
-              <w:rPr>
-                <w:sz w:val="20"/>
-                <w:szCs w:val="18"/>
+                <w:sz w:val="18"/>
+                <w:szCs w:val="16"/>
+              </w:rPr>
+            </w:pPr>
+            <w:r>
+              <w:rPr>
+                <w:sz w:val="18"/>
+                <w:szCs w:val="16"/>
               </w:rPr>
               <w:t>id</w:t>
             </w:r>
@@ -21935,17 +22480,19 @@
               <w:jc w:val="center"/>
               <w:cnfStyle w:val="100000000000" w:firstRow="1" w:lastRow="0" w:firstColumn="0" w:lastColumn="0" w:oddVBand="0" w:evenVBand="0" w:oddHBand="0" w:evenHBand="0" w:firstRowFirstColumn="0" w:firstRowLastColumn="0" w:lastRowFirstColumn="0" w:lastRowLastColumn="0"/>
               <w:rPr>
-                <w:sz w:val="20"/>
-                <w:szCs w:val="18"/>
-              </w:rPr>
-            </w:pPr>
-            <w:r>
-              <w:rPr>
-                <w:sz w:val="20"/>
-                <w:szCs w:val="18"/>
+                <w:sz w:val="18"/>
+                <w:szCs w:val="16"/>
+              </w:rPr>
+            </w:pPr>
+            <w:proofErr w:type="spellStart"/>
+            <w:r>
+              <w:rPr>
+                <w:sz w:val="18"/>
+                <w:szCs w:val="16"/>
               </w:rPr>
               <w:t>fecha_apertura</w:t>
             </w:r>
+            <w:proofErr w:type="spellEnd"/>
           </w:p>
         </w:tc>
         <w:tc>
@@ -21957,17 +22504,19 @@
               <w:jc w:val="center"/>
               <w:cnfStyle w:val="100000000000" w:firstRow="1" w:lastRow="0" w:firstColumn="0" w:lastColumn="0" w:oddVBand="0" w:evenVBand="0" w:oddHBand="0" w:evenHBand="0" w:firstRowFirstColumn="0" w:firstRowLastColumn="0" w:lastRowFirstColumn="0" w:lastRowLastColumn="0"/>
               <w:rPr>
-                <w:sz w:val="20"/>
-                <w:szCs w:val="18"/>
-              </w:rPr>
-            </w:pPr>
-            <w:r>
-              <w:rPr>
-                <w:sz w:val="20"/>
-                <w:szCs w:val="18"/>
+                <w:sz w:val="18"/>
+                <w:szCs w:val="16"/>
+              </w:rPr>
+            </w:pPr>
+            <w:proofErr w:type="spellStart"/>
+            <w:r>
+              <w:rPr>
+                <w:sz w:val="18"/>
+                <w:szCs w:val="16"/>
               </w:rPr>
               <w:t>id_proveedor</w:t>
             </w:r>
+            <w:proofErr w:type="spellEnd"/>
           </w:p>
         </w:tc>
         <w:tc>
@@ -21979,17 +22528,19 @@
               <w:jc w:val="center"/>
               <w:cnfStyle w:val="100000000000" w:firstRow="1" w:lastRow="0" w:firstColumn="0" w:lastColumn="0" w:oddVBand="0" w:evenVBand="0" w:oddHBand="0" w:evenHBand="0" w:firstRowFirstColumn="0" w:firstRowLastColumn="0" w:lastRowFirstColumn="0" w:lastRowLastColumn="0"/>
               <w:rPr>
-                <w:sz w:val="20"/>
-                <w:szCs w:val="18"/>
-              </w:rPr>
-            </w:pPr>
-            <w:r>
-              <w:rPr>
-                <w:sz w:val="20"/>
-                <w:szCs w:val="18"/>
+                <w:sz w:val="18"/>
+                <w:szCs w:val="16"/>
+              </w:rPr>
+            </w:pPr>
+            <w:proofErr w:type="spellStart"/>
+            <w:r>
+              <w:rPr>
+                <w:sz w:val="18"/>
+                <w:szCs w:val="16"/>
               </w:rPr>
               <w:t>id_productor</w:t>
             </w:r>
+            <w:proofErr w:type="spellEnd"/>
           </w:p>
         </w:tc>
         <w:tc>
@@ -22001,14 +22552,14 @@
               <w:jc w:val="center"/>
               <w:cnfStyle w:val="100000000000" w:firstRow="1" w:lastRow="0" w:firstColumn="0" w:lastColumn="0" w:oddVBand="0" w:evenVBand="0" w:oddHBand="0" w:evenHBand="0" w:firstRowFirstColumn="0" w:firstRowLastColumn="0" w:lastRowFirstColumn="0" w:lastRowLastColumn="0"/>
               <w:rPr>
-                <w:sz w:val="20"/>
-                <w:szCs w:val="18"/>
-              </w:rPr>
-            </w:pPr>
-            <w:r>
-              <w:rPr>
-                <w:sz w:val="20"/>
-                <w:szCs w:val="18"/>
+                <w:sz w:val="18"/>
+                <w:szCs w:val="16"/>
+              </w:rPr>
+            </w:pPr>
+            <w:r>
+              <w:rPr>
+                <w:sz w:val="18"/>
+                <w:szCs w:val="16"/>
               </w:rPr>
               <w:t>precio</w:t>
             </w:r>
@@ -22023,14 +22574,14 @@
               <w:jc w:val="center"/>
               <w:cnfStyle w:val="100000000000" w:firstRow="1" w:lastRow="0" w:firstColumn="0" w:lastColumn="0" w:oddVBand="0" w:evenVBand="0" w:oddHBand="0" w:evenHBand="0" w:firstRowFirstColumn="0" w:firstRowLastColumn="0" w:lastRowFirstColumn="0" w:lastRowLastColumn="0"/>
               <w:rPr>
-                <w:sz w:val="20"/>
-                <w:szCs w:val="18"/>
-              </w:rPr>
-            </w:pPr>
-            <w:r>
-              <w:rPr>
-                <w:sz w:val="20"/>
-                <w:szCs w:val="18"/>
+                <w:sz w:val="18"/>
+                <w:szCs w:val="16"/>
+              </w:rPr>
+            </w:pPr>
+            <w:r>
+              <w:rPr>
+                <w:sz w:val="18"/>
+                <w:szCs w:val="16"/>
               </w:rPr>
               <w:t>descuento</w:t>
             </w:r>
@@ -22045,24 +22596,33 @@
               <w:jc w:val="center"/>
               <w:cnfStyle w:val="100000000000" w:firstRow="1" w:lastRow="0" w:firstColumn="0" w:lastColumn="0" w:oddVBand="0" w:evenVBand="0" w:oddHBand="0" w:evenHBand="0" w:firstRowFirstColumn="0" w:firstRowLastColumn="0" w:lastRowFirstColumn="0" w:lastRowLastColumn="0"/>
               <w:rPr>
-                <w:sz w:val="20"/>
-                <w:szCs w:val="18"/>
-              </w:rPr>
-            </w:pPr>
-            <w:r>
-              <w:rPr>
-                <w:sz w:val="20"/>
-                <w:szCs w:val="18"/>
+                <w:sz w:val="18"/>
+                <w:szCs w:val="16"/>
+              </w:rPr>
+            </w:pPr>
+            <w:proofErr w:type="spellStart"/>
+            <w:r>
+              <w:rPr>
+                <w:sz w:val="18"/>
+                <w:szCs w:val="16"/>
               </w:rPr>
               <w:t>c</w:t>
             </w:r>
             <w:r>
               <w:rPr>
-                <w:sz w:val="20"/>
-                <w:szCs w:val="18"/>
+                <w:sz w:val="18"/>
+                <w:szCs w:val="16"/>
               </w:rPr>
               <w:t>as_otro</w:t>
             </w:r>
+            <w:r>
+              <w:rPr>
+                <w:sz w:val="18"/>
+                <w:szCs w:val="16"/>
+              </w:rPr>
+              <w:t>_ing</w:t>
+            </w:r>
+            <w:proofErr w:type="spellEnd"/>
           </w:p>
         </w:tc>
         <w:tc>
@@ -22074,31 +22634,47 @@
               <w:jc w:val="center"/>
               <w:cnfStyle w:val="100000000000" w:firstRow="1" w:lastRow="0" w:firstColumn="0" w:lastColumn="0" w:oddVBand="0" w:evenVBand="0" w:oddHBand="0" w:evenHBand="0" w:firstRowFirstColumn="0" w:firstRowLastColumn="0" w:lastRowFirstColumn="0" w:lastRowLastColumn="0"/>
               <w:rPr>
-                <w:sz w:val="20"/>
-                <w:szCs w:val="18"/>
-              </w:rPr>
-            </w:pPr>
-            <w:r>
-              <w:rPr>
-                <w:sz w:val="20"/>
-                <w:szCs w:val="18"/>
+                <w:sz w:val="18"/>
+                <w:szCs w:val="16"/>
+              </w:rPr>
+            </w:pPr>
+            <w:proofErr w:type="spellStart"/>
+            <w:r>
+              <w:rPr>
+                <w:sz w:val="18"/>
+                <w:szCs w:val="16"/>
               </w:rPr>
               <w:t>c</w:t>
             </w:r>
             <w:r>
               <w:rPr>
-                <w:sz w:val="20"/>
-                <w:szCs w:val="18"/>
-              </w:rPr>
-              <w:t>as_esen</w:t>
-            </w:r>
-            <w:r>
-              <w:rPr>
-                <w:sz w:val="20"/>
-                <w:szCs w:val="18"/>
+                <w:sz w:val="18"/>
+                <w:szCs w:val="16"/>
+              </w:rPr>
+              <w:t>as_</w:t>
+            </w:r>
+            <w:r>
+              <w:rPr>
+                <w:sz w:val="18"/>
+                <w:szCs w:val="16"/>
+              </w:rPr>
+              <w:t>ing_</w:t>
+            </w:r>
+            <w:r>
+              <w:rPr>
+                <w:sz w:val="18"/>
+                <w:szCs w:val="16"/>
+              </w:rPr>
+              <w:t>esen</w:t>
+            </w:r>
+            <w:r>
+              <w:rPr>
+                <w:sz w:val="18"/>
+                <w:szCs w:val="16"/>
               </w:rPr>
               <w:t>cia</w:t>
             </w:r>
+            <w:proofErr w:type="spellEnd"/>
           </w:p>
         </w:tc>
       </w:tr>
@@ -22115,14 +22691,14 @@
             <w:pPr>
               <w:jc w:val="center"/>
               <w:rPr>
-                <w:sz w:val="20"/>
-                <w:szCs w:val="18"/>
-              </w:rPr>
-            </w:pPr>
-            <w:r>
-              <w:rPr>
-                <w:sz w:val="20"/>
-                <w:szCs w:val="18"/>
+                <w:sz w:val="18"/>
+                <w:szCs w:val="16"/>
+              </w:rPr>
+            </w:pPr>
+            <w:r>
+              <w:rPr>
+                <w:sz w:val="18"/>
+                <w:szCs w:val="16"/>
               </w:rPr>
               <w:t>PK</w:t>
             </w:r>
@@ -22137,14 +22713,14 @@
               <w:jc w:val="center"/>
               <w:cnfStyle w:val="000000100000" w:firstRow="0" w:lastRow="0" w:firstColumn="0" w:lastColumn="0" w:oddVBand="0" w:evenVBand="0" w:oddHBand="1" w:evenHBand="0" w:firstRowFirstColumn="0" w:firstRowLastColumn="0" w:lastRowFirstColumn="0" w:lastRowLastColumn="0"/>
               <w:rPr>
-                <w:sz w:val="20"/>
-                <w:szCs w:val="18"/>
-              </w:rPr>
-            </w:pPr>
-            <w:r>
-              <w:rPr>
-                <w:sz w:val="20"/>
-                <w:szCs w:val="18"/>
+                <w:sz w:val="18"/>
+                <w:szCs w:val="16"/>
+              </w:rPr>
+            </w:pPr>
+            <w:r>
+              <w:rPr>
+                <w:sz w:val="18"/>
+                <w:szCs w:val="16"/>
               </w:rPr>
               <w:t>PK1</w:t>
             </w:r>
@@ -22159,14 +22735,14 @@
               <w:jc w:val="center"/>
               <w:cnfStyle w:val="000000100000" w:firstRow="0" w:lastRow="0" w:firstColumn="0" w:lastColumn="0" w:oddVBand="0" w:evenVBand="0" w:oddHBand="1" w:evenHBand="0" w:firstRowFirstColumn="0" w:firstRowLastColumn="0" w:lastRowFirstColumn="0" w:lastRowLastColumn="0"/>
               <w:rPr>
-                <w:sz w:val="20"/>
-                <w:szCs w:val="18"/>
-              </w:rPr>
-            </w:pPr>
-            <w:r>
-              <w:rPr>
-                <w:sz w:val="20"/>
-                <w:szCs w:val="18"/>
+                <w:sz w:val="18"/>
+                <w:szCs w:val="16"/>
+              </w:rPr>
+            </w:pPr>
+            <w:r>
+              <w:rPr>
+                <w:sz w:val="18"/>
+                <w:szCs w:val="16"/>
               </w:rPr>
               <w:t>PK1</w:t>
             </w:r>
@@ -22181,14 +22757,14 @@
               <w:jc w:val="center"/>
               <w:cnfStyle w:val="000000100000" w:firstRow="0" w:lastRow="0" w:firstColumn="0" w:lastColumn="0" w:oddVBand="0" w:evenVBand="0" w:oddHBand="1" w:evenHBand="0" w:firstRowFirstColumn="0" w:firstRowLastColumn="0" w:lastRowFirstColumn="0" w:lastRowLastColumn="0"/>
               <w:rPr>
-                <w:sz w:val="20"/>
-                <w:szCs w:val="18"/>
-              </w:rPr>
-            </w:pPr>
-            <w:r>
-              <w:rPr>
-                <w:sz w:val="20"/>
-                <w:szCs w:val="18"/>
+                <w:sz w:val="18"/>
+                <w:szCs w:val="16"/>
+              </w:rPr>
+            </w:pPr>
+            <w:r>
+              <w:rPr>
+                <w:sz w:val="18"/>
+                <w:szCs w:val="16"/>
               </w:rPr>
               <w:t>PK1</w:t>
             </w:r>
@@ -22203,14 +22779,14 @@
               <w:jc w:val="center"/>
               <w:cnfStyle w:val="000000100000" w:firstRow="0" w:lastRow="0" w:firstColumn="0" w:lastColumn="0" w:oddVBand="0" w:evenVBand="0" w:oddHBand="1" w:evenHBand="0" w:firstRowFirstColumn="0" w:firstRowLastColumn="0" w:lastRowFirstColumn="0" w:lastRowLastColumn="0"/>
               <w:rPr>
-                <w:sz w:val="20"/>
-                <w:szCs w:val="18"/>
-              </w:rPr>
-            </w:pPr>
-            <w:r>
-              <w:rPr>
-                <w:sz w:val="20"/>
-                <w:szCs w:val="18"/>
+                <w:sz w:val="18"/>
+                <w:szCs w:val="16"/>
+              </w:rPr>
+            </w:pPr>
+            <w:r>
+              <w:rPr>
+                <w:sz w:val="18"/>
+                <w:szCs w:val="16"/>
               </w:rPr>
               <w:t>PK1</w:t>
             </w:r>
@@ -22225,8 +22801,8 @@
               <w:jc w:val="center"/>
               <w:cnfStyle w:val="000000100000" w:firstRow="0" w:lastRow="0" w:firstColumn="0" w:lastColumn="0" w:oddVBand="0" w:evenVBand="0" w:oddHBand="1" w:evenHBand="0" w:firstRowFirstColumn="0" w:firstRowLastColumn="0" w:lastRowFirstColumn="0" w:lastRowLastColumn="0"/>
               <w:rPr>
-                <w:sz w:val="20"/>
-                <w:szCs w:val="18"/>
+                <w:sz w:val="18"/>
+                <w:szCs w:val="16"/>
               </w:rPr>
             </w:pPr>
           </w:p>
@@ -22240,8 +22816,8 @@
               <w:jc w:val="center"/>
               <w:cnfStyle w:val="000000100000" w:firstRow="0" w:lastRow="0" w:firstColumn="0" w:lastColumn="0" w:oddVBand="0" w:evenVBand="0" w:oddHBand="1" w:evenHBand="0" w:firstRowFirstColumn="0" w:firstRowLastColumn="0" w:lastRowFirstColumn="0" w:lastRowLastColumn="0"/>
               <w:rPr>
-                <w:sz w:val="20"/>
-                <w:szCs w:val="18"/>
+                <w:sz w:val="18"/>
+                <w:szCs w:val="16"/>
               </w:rPr>
             </w:pPr>
           </w:p>
@@ -22255,8 +22831,8 @@
               <w:jc w:val="center"/>
               <w:cnfStyle w:val="000000100000" w:firstRow="0" w:lastRow="0" w:firstColumn="0" w:lastColumn="0" w:oddVBand="0" w:evenVBand="0" w:oddHBand="1" w:evenHBand="0" w:firstRowFirstColumn="0" w:firstRowLastColumn="0" w:lastRowFirstColumn="0" w:lastRowLastColumn="0"/>
               <w:rPr>
-                <w:sz w:val="20"/>
-                <w:szCs w:val="18"/>
+                <w:sz w:val="18"/>
+                <w:szCs w:val="16"/>
               </w:rPr>
             </w:pPr>
           </w:p>
@@ -22270,8 +22846,8 @@
               <w:jc w:val="center"/>
               <w:cnfStyle w:val="000000100000" w:firstRow="0" w:lastRow="0" w:firstColumn="0" w:lastColumn="0" w:oddVBand="0" w:evenVBand="0" w:oddHBand="1" w:evenHBand="0" w:firstRowFirstColumn="0" w:firstRowLastColumn="0" w:lastRowFirstColumn="0" w:lastRowLastColumn="0"/>
               <w:rPr>
-                <w:sz w:val="20"/>
-                <w:szCs w:val="18"/>
+                <w:sz w:val="18"/>
+                <w:szCs w:val="16"/>
               </w:rPr>
             </w:pPr>
           </w:p>
@@ -22287,14 +22863,14 @@
             <w:pPr>
               <w:jc w:val="center"/>
               <w:rPr>
-                <w:sz w:val="20"/>
-                <w:szCs w:val="18"/>
-              </w:rPr>
-            </w:pPr>
-            <w:r>
-              <w:rPr>
-                <w:sz w:val="20"/>
-                <w:szCs w:val="18"/>
+                <w:sz w:val="18"/>
+                <w:szCs w:val="16"/>
+              </w:rPr>
+            </w:pPr>
+            <w:r>
+              <w:rPr>
+                <w:sz w:val="18"/>
+                <w:szCs w:val="16"/>
               </w:rPr>
               <w:t>NN</w:t>
             </w:r>
@@ -22309,14 +22885,14 @@
               <w:jc w:val="center"/>
               <w:cnfStyle w:val="000000000000" w:firstRow="0" w:lastRow="0" w:firstColumn="0" w:lastColumn="0" w:oddVBand="0" w:evenVBand="0" w:oddHBand="0" w:evenHBand="0" w:firstRowFirstColumn="0" w:firstRowLastColumn="0" w:lastRowFirstColumn="0" w:lastRowLastColumn="0"/>
               <w:rPr>
-                <w:sz w:val="20"/>
-                <w:szCs w:val="18"/>
-              </w:rPr>
-            </w:pPr>
-            <w:r>
-              <w:rPr>
-                <w:sz w:val="20"/>
-                <w:szCs w:val="18"/>
+                <w:sz w:val="18"/>
+                <w:szCs w:val="16"/>
+              </w:rPr>
+            </w:pPr>
+            <w:r>
+              <w:rPr>
+                <w:sz w:val="18"/>
+                <w:szCs w:val="16"/>
               </w:rPr>
               <w:t>NN</w:t>
             </w:r>
@@ -22331,14 +22907,14 @@
               <w:jc w:val="center"/>
               <w:cnfStyle w:val="000000000000" w:firstRow="0" w:lastRow="0" w:firstColumn="0" w:lastColumn="0" w:oddVBand="0" w:evenVBand="0" w:oddHBand="0" w:evenHBand="0" w:firstRowFirstColumn="0" w:firstRowLastColumn="0" w:lastRowFirstColumn="0" w:lastRowLastColumn="0"/>
               <w:rPr>
-                <w:sz w:val="20"/>
-                <w:szCs w:val="18"/>
-              </w:rPr>
-            </w:pPr>
-            <w:r>
-              <w:rPr>
-                <w:sz w:val="20"/>
-                <w:szCs w:val="18"/>
+                <w:sz w:val="18"/>
+                <w:szCs w:val="16"/>
+              </w:rPr>
+            </w:pPr>
+            <w:r>
+              <w:rPr>
+                <w:sz w:val="18"/>
+                <w:szCs w:val="16"/>
               </w:rPr>
               <w:t>NN</w:t>
             </w:r>
@@ -22353,14 +22929,14 @@
               <w:jc w:val="center"/>
               <w:cnfStyle w:val="000000000000" w:firstRow="0" w:lastRow="0" w:firstColumn="0" w:lastColumn="0" w:oddVBand="0" w:evenVBand="0" w:oddHBand="0" w:evenHBand="0" w:firstRowFirstColumn="0" w:firstRowLastColumn="0" w:lastRowFirstColumn="0" w:lastRowLastColumn="0"/>
               <w:rPr>
-                <w:sz w:val="20"/>
-                <w:szCs w:val="18"/>
-              </w:rPr>
-            </w:pPr>
-            <w:r>
-              <w:rPr>
-                <w:sz w:val="20"/>
-                <w:szCs w:val="18"/>
+                <w:sz w:val="18"/>
+                <w:szCs w:val="16"/>
+              </w:rPr>
+            </w:pPr>
+            <w:r>
+              <w:rPr>
+                <w:sz w:val="18"/>
+                <w:szCs w:val="16"/>
               </w:rPr>
               <w:t>NN</w:t>
             </w:r>
@@ -22375,14 +22951,14 @@
               <w:jc w:val="center"/>
               <w:cnfStyle w:val="000000000000" w:firstRow="0" w:lastRow="0" w:firstColumn="0" w:lastColumn="0" w:oddVBand="0" w:evenVBand="0" w:oddHBand="0" w:evenHBand="0" w:firstRowFirstColumn="0" w:firstRowLastColumn="0" w:lastRowFirstColumn="0" w:lastRowLastColumn="0"/>
               <w:rPr>
-                <w:sz w:val="20"/>
-                <w:szCs w:val="18"/>
-              </w:rPr>
-            </w:pPr>
-            <w:r>
-              <w:rPr>
-                <w:sz w:val="20"/>
-                <w:szCs w:val="18"/>
+                <w:sz w:val="18"/>
+                <w:szCs w:val="16"/>
+              </w:rPr>
+            </w:pPr>
+            <w:r>
+              <w:rPr>
+                <w:sz w:val="18"/>
+                <w:szCs w:val="16"/>
               </w:rPr>
               <w:t>NN</w:t>
             </w:r>
@@ -22397,8 +22973,8 @@
               <w:jc w:val="center"/>
               <w:cnfStyle w:val="000000000000" w:firstRow="0" w:lastRow="0" w:firstColumn="0" w:lastColumn="0" w:oddVBand="0" w:evenVBand="0" w:oddHBand="0" w:evenHBand="0" w:firstRowFirstColumn="0" w:firstRowLastColumn="0" w:lastRowFirstColumn="0" w:lastRowLastColumn="0"/>
               <w:rPr>
-                <w:sz w:val="20"/>
-                <w:szCs w:val="18"/>
+                <w:sz w:val="18"/>
+                <w:szCs w:val="16"/>
               </w:rPr>
             </w:pPr>
           </w:p>
@@ -22412,8 +22988,8 @@
               <w:jc w:val="center"/>
               <w:cnfStyle w:val="000000000000" w:firstRow="0" w:lastRow="0" w:firstColumn="0" w:lastColumn="0" w:oddVBand="0" w:evenVBand="0" w:oddHBand="0" w:evenHBand="0" w:firstRowFirstColumn="0" w:firstRowLastColumn="0" w:lastRowFirstColumn="0" w:lastRowLastColumn="0"/>
               <w:rPr>
-                <w:sz w:val="20"/>
-                <w:szCs w:val="18"/>
+                <w:sz w:val="18"/>
+                <w:szCs w:val="16"/>
               </w:rPr>
             </w:pPr>
           </w:p>
@@ -22427,8 +23003,8 @@
               <w:jc w:val="center"/>
               <w:cnfStyle w:val="000000000000" w:firstRow="0" w:lastRow="0" w:firstColumn="0" w:lastColumn="0" w:oddVBand="0" w:evenVBand="0" w:oddHBand="0" w:evenHBand="0" w:firstRowFirstColumn="0" w:firstRowLastColumn="0" w:lastRowFirstColumn="0" w:lastRowLastColumn="0"/>
               <w:rPr>
-                <w:sz w:val="20"/>
-                <w:szCs w:val="18"/>
+                <w:sz w:val="18"/>
+                <w:szCs w:val="16"/>
               </w:rPr>
             </w:pPr>
           </w:p>
@@ -22442,8 +23018,8 @@
               <w:jc w:val="center"/>
               <w:cnfStyle w:val="000000000000" w:firstRow="0" w:lastRow="0" w:firstColumn="0" w:lastColumn="0" w:oddVBand="0" w:evenVBand="0" w:oddHBand="0" w:evenHBand="0" w:firstRowFirstColumn="0" w:firstRowLastColumn="0" w:lastRowFirstColumn="0" w:lastRowLastColumn="0"/>
               <w:rPr>
-                <w:sz w:val="20"/>
-                <w:szCs w:val="18"/>
+                <w:sz w:val="18"/>
+                <w:szCs w:val="16"/>
               </w:rPr>
             </w:pPr>
           </w:p>
@@ -22462,14 +23038,14 @@
             <w:pPr>
               <w:jc w:val="center"/>
               <w:rPr>
-                <w:sz w:val="20"/>
-                <w:szCs w:val="18"/>
-              </w:rPr>
-            </w:pPr>
-            <w:r>
-              <w:rPr>
-                <w:sz w:val="20"/>
-                <w:szCs w:val="18"/>
+                <w:sz w:val="18"/>
+                <w:szCs w:val="16"/>
+              </w:rPr>
+            </w:pPr>
+            <w:r>
+              <w:rPr>
+                <w:sz w:val="18"/>
+                <w:szCs w:val="16"/>
               </w:rPr>
               <w:t>FK</w:t>
             </w:r>
@@ -22484,8 +23060,8 @@
               <w:jc w:val="center"/>
               <w:cnfStyle w:val="000000100000" w:firstRow="0" w:lastRow="0" w:firstColumn="0" w:lastColumn="0" w:oddVBand="0" w:evenVBand="0" w:oddHBand="1" w:evenHBand="0" w:firstRowFirstColumn="0" w:firstRowLastColumn="0" w:lastRowFirstColumn="0" w:lastRowLastColumn="0"/>
               <w:rPr>
-                <w:sz w:val="20"/>
-                <w:szCs w:val="18"/>
+                <w:sz w:val="18"/>
+                <w:szCs w:val="16"/>
               </w:rPr>
             </w:pPr>
           </w:p>
@@ -22499,14 +23075,14 @@
               <w:jc w:val="center"/>
               <w:cnfStyle w:val="000000100000" w:firstRow="0" w:lastRow="0" w:firstColumn="0" w:lastColumn="0" w:oddVBand="0" w:evenVBand="0" w:oddHBand="1" w:evenHBand="0" w:firstRowFirstColumn="0" w:firstRowLastColumn="0" w:lastRowFirstColumn="0" w:lastRowLastColumn="0"/>
               <w:rPr>
-                <w:sz w:val="20"/>
-                <w:szCs w:val="18"/>
-              </w:rPr>
-            </w:pPr>
-            <w:r>
-              <w:rPr>
-                <w:sz w:val="20"/>
-                <w:szCs w:val="18"/>
+                <w:sz w:val="18"/>
+                <w:szCs w:val="16"/>
+              </w:rPr>
+            </w:pPr>
+            <w:r>
+              <w:rPr>
+                <w:sz w:val="18"/>
+                <w:szCs w:val="16"/>
               </w:rPr>
               <w:t>FK1</w:t>
             </w:r>
@@ -22521,14 +23097,14 @@
               <w:jc w:val="center"/>
               <w:cnfStyle w:val="000000100000" w:firstRow="0" w:lastRow="0" w:firstColumn="0" w:lastColumn="0" w:oddVBand="0" w:evenVBand="0" w:oddHBand="1" w:evenHBand="0" w:firstRowFirstColumn="0" w:firstRowLastColumn="0" w:lastRowFirstColumn="0" w:lastRowLastColumn="0"/>
               <w:rPr>
-                <w:sz w:val="20"/>
-                <w:szCs w:val="18"/>
-              </w:rPr>
-            </w:pPr>
-            <w:r>
-              <w:rPr>
-                <w:sz w:val="20"/>
-                <w:szCs w:val="18"/>
+                <w:sz w:val="18"/>
+                <w:szCs w:val="16"/>
+              </w:rPr>
+            </w:pPr>
+            <w:r>
+              <w:rPr>
+                <w:sz w:val="18"/>
+                <w:szCs w:val="16"/>
               </w:rPr>
               <w:t>FK1</w:t>
             </w:r>
@@ -22543,14 +23119,14 @@
               <w:jc w:val="center"/>
               <w:cnfStyle w:val="000000100000" w:firstRow="0" w:lastRow="0" w:firstColumn="0" w:lastColumn="0" w:oddVBand="0" w:evenVBand="0" w:oddHBand="1" w:evenHBand="0" w:firstRowFirstColumn="0" w:firstRowLastColumn="0" w:lastRowFirstColumn="0" w:lastRowLastColumn="0"/>
               <w:rPr>
-                <w:sz w:val="20"/>
-                <w:szCs w:val="18"/>
-              </w:rPr>
-            </w:pPr>
-            <w:r>
-              <w:rPr>
-                <w:sz w:val="20"/>
-                <w:szCs w:val="18"/>
+                <w:sz w:val="18"/>
+                <w:szCs w:val="16"/>
+              </w:rPr>
+            </w:pPr>
+            <w:r>
+              <w:rPr>
+                <w:sz w:val="18"/>
+                <w:szCs w:val="16"/>
               </w:rPr>
               <w:t>FK1</w:t>
             </w:r>
@@ -22565,8 +23141,8 @@
               <w:jc w:val="center"/>
               <w:cnfStyle w:val="000000100000" w:firstRow="0" w:lastRow="0" w:firstColumn="0" w:lastColumn="0" w:oddVBand="0" w:evenVBand="0" w:oddHBand="1" w:evenHBand="0" w:firstRowFirstColumn="0" w:firstRowLastColumn="0" w:lastRowFirstColumn="0" w:lastRowLastColumn="0"/>
               <w:rPr>
-                <w:sz w:val="20"/>
-                <w:szCs w:val="18"/>
+                <w:sz w:val="18"/>
+                <w:szCs w:val="16"/>
               </w:rPr>
             </w:pPr>
           </w:p>
@@ -22580,8 +23156,8 @@
               <w:jc w:val="center"/>
               <w:cnfStyle w:val="000000100000" w:firstRow="0" w:lastRow="0" w:firstColumn="0" w:lastColumn="0" w:oddVBand="0" w:evenVBand="0" w:oddHBand="1" w:evenHBand="0" w:firstRowFirstColumn="0" w:firstRowLastColumn="0" w:lastRowFirstColumn="0" w:lastRowLastColumn="0"/>
               <w:rPr>
-                <w:sz w:val="20"/>
-                <w:szCs w:val="18"/>
+                <w:sz w:val="18"/>
+                <w:szCs w:val="16"/>
               </w:rPr>
             </w:pPr>
           </w:p>
@@ -22595,14 +23171,14 @@
               <w:jc w:val="center"/>
               <w:cnfStyle w:val="000000100000" w:firstRow="0" w:lastRow="0" w:firstColumn="0" w:lastColumn="0" w:oddVBand="0" w:evenVBand="0" w:oddHBand="1" w:evenHBand="0" w:firstRowFirstColumn="0" w:firstRowLastColumn="0" w:lastRowFirstColumn="0" w:lastRowLastColumn="0"/>
               <w:rPr>
-                <w:sz w:val="20"/>
-                <w:szCs w:val="18"/>
-              </w:rPr>
-            </w:pPr>
-            <w:r>
-              <w:rPr>
-                <w:sz w:val="20"/>
-                <w:szCs w:val="18"/>
+                <w:sz w:val="18"/>
+                <w:szCs w:val="16"/>
+              </w:rPr>
+            </w:pPr>
+            <w:r>
+              <w:rPr>
+                <w:sz w:val="18"/>
+                <w:szCs w:val="16"/>
               </w:rPr>
               <w:t>FK2</w:t>
             </w:r>
@@ -22617,14 +23193,14 @@
               <w:jc w:val="center"/>
               <w:cnfStyle w:val="000000100000" w:firstRow="0" w:lastRow="0" w:firstColumn="0" w:lastColumn="0" w:oddVBand="0" w:evenVBand="0" w:oddHBand="1" w:evenHBand="0" w:firstRowFirstColumn="0" w:firstRowLastColumn="0" w:lastRowFirstColumn="0" w:lastRowLastColumn="0"/>
               <w:rPr>
-                <w:sz w:val="20"/>
-                <w:szCs w:val="18"/>
-              </w:rPr>
-            </w:pPr>
-            <w:r>
-              <w:rPr>
-                <w:sz w:val="20"/>
-                <w:szCs w:val="18"/>
+                <w:sz w:val="18"/>
+                <w:szCs w:val="16"/>
+              </w:rPr>
+            </w:pPr>
+            <w:r>
+              <w:rPr>
+                <w:sz w:val="18"/>
+                <w:szCs w:val="16"/>
               </w:rPr>
               <w:t>FK3</w:t>
             </w:r>
@@ -22641,14 +23217,14 @@
             <w:pPr>
               <w:jc w:val="center"/>
               <w:rPr>
-                <w:sz w:val="20"/>
-                <w:szCs w:val="18"/>
-              </w:rPr>
-            </w:pPr>
-            <w:r>
-              <w:rPr>
-                <w:sz w:val="20"/>
-                <w:szCs w:val="18"/>
+                <w:sz w:val="18"/>
+                <w:szCs w:val="16"/>
+              </w:rPr>
+            </w:pPr>
+            <w:r>
+              <w:rPr>
+                <w:sz w:val="18"/>
+                <w:szCs w:val="16"/>
               </w:rPr>
               <w:t>Check</w:t>
             </w:r>
@@ -22663,8 +23239,8 @@
               <w:jc w:val="center"/>
               <w:cnfStyle w:val="000000000000" w:firstRow="0" w:lastRow="0" w:firstColumn="0" w:lastColumn="0" w:oddVBand="0" w:evenVBand="0" w:oddHBand="0" w:evenHBand="0" w:firstRowFirstColumn="0" w:firstRowLastColumn="0" w:lastRowFirstColumn="0" w:lastRowLastColumn="0"/>
               <w:rPr>
-                <w:sz w:val="20"/>
-                <w:szCs w:val="18"/>
+                <w:sz w:val="18"/>
+                <w:szCs w:val="16"/>
               </w:rPr>
             </w:pPr>
           </w:p>
@@ -22678,8 +23254,8 @@
               <w:jc w:val="center"/>
               <w:cnfStyle w:val="000000000000" w:firstRow="0" w:lastRow="0" w:firstColumn="0" w:lastColumn="0" w:oddVBand="0" w:evenVBand="0" w:oddHBand="0" w:evenHBand="0" w:firstRowFirstColumn="0" w:firstRowLastColumn="0" w:lastRowFirstColumn="0" w:lastRowLastColumn="0"/>
               <w:rPr>
-                <w:sz w:val="20"/>
-                <w:szCs w:val="18"/>
+                <w:sz w:val="18"/>
+                <w:szCs w:val="16"/>
               </w:rPr>
             </w:pPr>
           </w:p>
@@ -22693,8 +23269,8 @@
               <w:jc w:val="center"/>
               <w:cnfStyle w:val="000000000000" w:firstRow="0" w:lastRow="0" w:firstColumn="0" w:lastColumn="0" w:oddVBand="0" w:evenVBand="0" w:oddHBand="0" w:evenHBand="0" w:firstRowFirstColumn="0" w:firstRowLastColumn="0" w:lastRowFirstColumn="0" w:lastRowLastColumn="0"/>
               <w:rPr>
-                <w:sz w:val="20"/>
-                <w:szCs w:val="18"/>
+                <w:sz w:val="18"/>
+                <w:szCs w:val="16"/>
               </w:rPr>
             </w:pPr>
           </w:p>
@@ -22708,8 +23284,8 @@
               <w:jc w:val="center"/>
               <w:cnfStyle w:val="000000000000" w:firstRow="0" w:lastRow="0" w:firstColumn="0" w:lastColumn="0" w:oddVBand="0" w:evenVBand="0" w:oddHBand="0" w:evenHBand="0" w:firstRowFirstColumn="0" w:firstRowLastColumn="0" w:lastRowFirstColumn="0" w:lastRowLastColumn="0"/>
               <w:rPr>
-                <w:sz w:val="20"/>
-                <w:szCs w:val="18"/>
+                <w:sz w:val="18"/>
+                <w:szCs w:val="16"/>
               </w:rPr>
             </w:pPr>
           </w:p>
@@ -22723,8 +23299,8 @@
               <w:jc w:val="center"/>
               <w:cnfStyle w:val="000000000000" w:firstRow="0" w:lastRow="0" w:firstColumn="0" w:lastColumn="0" w:oddVBand="0" w:evenVBand="0" w:oddHBand="0" w:evenHBand="0" w:firstRowFirstColumn="0" w:firstRowLastColumn="0" w:lastRowFirstColumn="0" w:lastRowLastColumn="0"/>
               <w:rPr>
-                <w:sz w:val="20"/>
-                <w:szCs w:val="18"/>
+                <w:sz w:val="18"/>
+                <w:szCs w:val="16"/>
               </w:rPr>
             </w:pPr>
           </w:p>
@@ -22738,8 +23314,8 @@
               <w:jc w:val="center"/>
               <w:cnfStyle w:val="000000000000" w:firstRow="0" w:lastRow="0" w:firstColumn="0" w:lastColumn="0" w:oddVBand="0" w:evenVBand="0" w:oddHBand="0" w:evenHBand="0" w:firstRowFirstColumn="0" w:firstRowLastColumn="0" w:lastRowFirstColumn="0" w:lastRowLastColumn="0"/>
               <w:rPr>
-                <w:sz w:val="20"/>
-                <w:szCs w:val="18"/>
+                <w:sz w:val="18"/>
+                <w:szCs w:val="16"/>
               </w:rPr>
             </w:pPr>
           </w:p>
@@ -22753,8 +23329,8 @@
               <w:jc w:val="center"/>
               <w:cnfStyle w:val="000000000000" w:firstRow="0" w:lastRow="0" w:firstColumn="0" w:lastColumn="0" w:oddVBand="0" w:evenVBand="0" w:oddHBand="0" w:evenHBand="0" w:firstRowFirstColumn="0" w:firstRowLastColumn="0" w:lastRowFirstColumn="0" w:lastRowLastColumn="0"/>
               <w:rPr>
-                <w:sz w:val="20"/>
-                <w:szCs w:val="18"/>
+                <w:sz w:val="18"/>
+                <w:szCs w:val="16"/>
               </w:rPr>
             </w:pPr>
           </w:p>
@@ -22768,8 +23344,8 @@
               <w:jc w:val="center"/>
               <w:cnfStyle w:val="000000000000" w:firstRow="0" w:lastRow="0" w:firstColumn="0" w:lastColumn="0" w:oddVBand="0" w:evenVBand="0" w:oddHBand="0" w:evenHBand="0" w:firstRowFirstColumn="0" w:firstRowLastColumn="0" w:lastRowFirstColumn="0" w:lastRowLastColumn="0"/>
               <w:rPr>
-                <w:sz w:val="20"/>
-                <w:szCs w:val="18"/>
+                <w:sz w:val="18"/>
+                <w:szCs w:val="16"/>
               </w:rPr>
             </w:pPr>
           </w:p>
@@ -22788,14 +23364,14 @@
             <w:pPr>
               <w:jc w:val="center"/>
               <w:rPr>
-                <w:sz w:val="20"/>
-                <w:szCs w:val="18"/>
-              </w:rPr>
-            </w:pPr>
-            <w:r>
-              <w:rPr>
-                <w:sz w:val="20"/>
-                <w:szCs w:val="18"/>
+                <w:sz w:val="18"/>
+                <w:szCs w:val="16"/>
+              </w:rPr>
+            </w:pPr>
+            <w:r>
+              <w:rPr>
+                <w:sz w:val="18"/>
+                <w:szCs w:val="16"/>
               </w:rPr>
               <w:t>Unique</w:t>
             </w:r>
@@ -22810,8 +23386,8 @@
               <w:jc w:val="center"/>
               <w:cnfStyle w:val="000000100000" w:firstRow="0" w:lastRow="0" w:firstColumn="0" w:lastColumn="0" w:oddVBand="0" w:evenVBand="0" w:oddHBand="1" w:evenHBand="0" w:firstRowFirstColumn="0" w:firstRowLastColumn="0" w:lastRowFirstColumn="0" w:lastRowLastColumn="0"/>
               <w:rPr>
-                <w:sz w:val="20"/>
-                <w:szCs w:val="18"/>
+                <w:sz w:val="18"/>
+                <w:szCs w:val="16"/>
               </w:rPr>
             </w:pPr>
           </w:p>
@@ -22825,8 +23401,8 @@
               <w:jc w:val="center"/>
               <w:cnfStyle w:val="000000100000" w:firstRow="0" w:lastRow="0" w:firstColumn="0" w:lastColumn="0" w:oddVBand="0" w:evenVBand="0" w:oddHBand="1" w:evenHBand="0" w:firstRowFirstColumn="0" w:firstRowLastColumn="0" w:lastRowFirstColumn="0" w:lastRowLastColumn="0"/>
               <w:rPr>
-                <w:sz w:val="20"/>
-                <w:szCs w:val="18"/>
+                <w:sz w:val="18"/>
+                <w:szCs w:val="16"/>
               </w:rPr>
             </w:pPr>
           </w:p>
@@ -22840,8 +23416,8 @@
               <w:jc w:val="center"/>
               <w:cnfStyle w:val="000000100000" w:firstRow="0" w:lastRow="0" w:firstColumn="0" w:lastColumn="0" w:oddVBand="0" w:evenVBand="0" w:oddHBand="1" w:evenHBand="0" w:firstRowFirstColumn="0" w:firstRowLastColumn="0" w:lastRowFirstColumn="0" w:lastRowLastColumn="0"/>
               <w:rPr>
-                <w:sz w:val="20"/>
-                <w:szCs w:val="18"/>
+                <w:sz w:val="18"/>
+                <w:szCs w:val="16"/>
               </w:rPr>
             </w:pPr>
           </w:p>
@@ -22855,8 +23431,8 @@
               <w:jc w:val="center"/>
               <w:cnfStyle w:val="000000100000" w:firstRow="0" w:lastRow="0" w:firstColumn="0" w:lastColumn="0" w:oddVBand="0" w:evenVBand="0" w:oddHBand="1" w:evenHBand="0" w:firstRowFirstColumn="0" w:firstRowLastColumn="0" w:lastRowFirstColumn="0" w:lastRowLastColumn="0"/>
               <w:rPr>
-                <w:sz w:val="20"/>
-                <w:szCs w:val="18"/>
+                <w:sz w:val="18"/>
+                <w:szCs w:val="16"/>
               </w:rPr>
             </w:pPr>
           </w:p>
@@ -22870,8 +23446,8 @@
               <w:jc w:val="center"/>
               <w:cnfStyle w:val="000000100000" w:firstRow="0" w:lastRow="0" w:firstColumn="0" w:lastColumn="0" w:oddVBand="0" w:evenVBand="0" w:oddHBand="1" w:evenHBand="0" w:firstRowFirstColumn="0" w:firstRowLastColumn="0" w:lastRowFirstColumn="0" w:lastRowLastColumn="0"/>
               <w:rPr>
-                <w:sz w:val="20"/>
-                <w:szCs w:val="18"/>
+                <w:sz w:val="18"/>
+                <w:szCs w:val="16"/>
               </w:rPr>
             </w:pPr>
           </w:p>
@@ -22885,8 +23461,8 @@
               <w:jc w:val="center"/>
               <w:cnfStyle w:val="000000100000" w:firstRow="0" w:lastRow="0" w:firstColumn="0" w:lastColumn="0" w:oddVBand="0" w:evenVBand="0" w:oddHBand="1" w:evenHBand="0" w:firstRowFirstColumn="0" w:firstRowLastColumn="0" w:lastRowFirstColumn="0" w:lastRowLastColumn="0"/>
               <w:rPr>
-                <w:sz w:val="20"/>
-                <w:szCs w:val="18"/>
+                <w:sz w:val="18"/>
+                <w:szCs w:val="16"/>
               </w:rPr>
             </w:pPr>
           </w:p>
@@ -22900,8 +23476,8 @@
               <w:jc w:val="center"/>
               <w:cnfStyle w:val="000000100000" w:firstRow="0" w:lastRow="0" w:firstColumn="0" w:lastColumn="0" w:oddVBand="0" w:evenVBand="0" w:oddHBand="1" w:evenHBand="0" w:firstRowFirstColumn="0" w:firstRowLastColumn="0" w:lastRowFirstColumn="0" w:lastRowLastColumn="0"/>
               <w:rPr>
-                <w:sz w:val="20"/>
-                <w:szCs w:val="18"/>
+                <w:sz w:val="18"/>
+                <w:szCs w:val="16"/>
               </w:rPr>
             </w:pPr>
           </w:p>
@@ -22915,8 +23491,8 @@
               <w:jc w:val="center"/>
               <w:cnfStyle w:val="000000100000" w:firstRow="0" w:lastRow="0" w:firstColumn="0" w:lastColumn="0" w:oddVBand="0" w:evenVBand="0" w:oddHBand="1" w:evenHBand="0" w:firstRowFirstColumn="0" w:firstRowLastColumn="0" w:lastRowFirstColumn="0" w:lastRowLastColumn="0"/>
               <w:rPr>
-                <w:sz w:val="20"/>
-                <w:szCs w:val="18"/>
+                <w:sz w:val="18"/>
+                <w:szCs w:val="16"/>
               </w:rPr>
             </w:pPr>
           </w:p>
@@ -22932,14 +23508,14 @@
             <w:pPr>
               <w:jc w:val="center"/>
               <w:rPr>
-                <w:sz w:val="20"/>
-                <w:szCs w:val="18"/>
-              </w:rPr>
-            </w:pPr>
-            <w:r>
-              <w:rPr>
-                <w:sz w:val="20"/>
-                <w:szCs w:val="18"/>
+                <w:sz w:val="18"/>
+                <w:szCs w:val="16"/>
+              </w:rPr>
+            </w:pPr>
+            <w:r>
+              <w:rPr>
+                <w:sz w:val="18"/>
+                <w:szCs w:val="16"/>
               </w:rPr>
               <w:t>Type</w:t>
             </w:r>
@@ -22954,14 +23530,14 @@
               <w:jc w:val="center"/>
               <w:cnfStyle w:val="000000000000" w:firstRow="0" w:lastRow="0" w:firstColumn="0" w:lastColumn="0" w:oddVBand="0" w:evenVBand="0" w:oddHBand="0" w:evenHBand="0" w:firstRowFirstColumn="0" w:firstRowLastColumn="0" w:lastRowFirstColumn="0" w:lastRowLastColumn="0"/>
               <w:rPr>
-                <w:sz w:val="20"/>
-                <w:szCs w:val="18"/>
-              </w:rPr>
-            </w:pPr>
-            <w:r>
-              <w:rPr>
-                <w:sz w:val="20"/>
-                <w:szCs w:val="18"/>
+                <w:sz w:val="18"/>
+                <w:szCs w:val="16"/>
+              </w:rPr>
+            </w:pPr>
+            <w:r>
+              <w:rPr>
+                <w:sz w:val="18"/>
+                <w:szCs w:val="16"/>
               </w:rPr>
               <w:t>number</w:t>
             </w:r>
@@ -22976,14 +23552,14 @@
               <w:jc w:val="center"/>
               <w:cnfStyle w:val="000000000000" w:firstRow="0" w:lastRow="0" w:firstColumn="0" w:lastColumn="0" w:oddVBand="0" w:evenVBand="0" w:oddHBand="0" w:evenHBand="0" w:firstRowFirstColumn="0" w:firstRowLastColumn="0" w:lastRowFirstColumn="0" w:lastRowLastColumn="0"/>
               <w:rPr>
-                <w:sz w:val="20"/>
-                <w:szCs w:val="18"/>
-              </w:rPr>
-            </w:pPr>
-            <w:r>
-              <w:rPr>
-                <w:sz w:val="20"/>
-                <w:szCs w:val="18"/>
+                <w:sz w:val="18"/>
+                <w:szCs w:val="16"/>
+              </w:rPr>
+            </w:pPr>
+            <w:r>
+              <w:rPr>
+                <w:sz w:val="18"/>
+                <w:szCs w:val="16"/>
               </w:rPr>
               <w:t>date</w:t>
             </w:r>
@@ -22998,14 +23574,14 @@
               <w:jc w:val="center"/>
               <w:cnfStyle w:val="000000000000" w:firstRow="0" w:lastRow="0" w:firstColumn="0" w:lastColumn="0" w:oddVBand="0" w:evenVBand="0" w:oddHBand="0" w:evenHBand="0" w:firstRowFirstColumn="0" w:firstRowLastColumn="0" w:lastRowFirstColumn="0" w:lastRowLastColumn="0"/>
               <w:rPr>
-                <w:sz w:val="20"/>
-                <w:szCs w:val="18"/>
-              </w:rPr>
-            </w:pPr>
-            <w:r>
-              <w:rPr>
-                <w:sz w:val="20"/>
-                <w:szCs w:val="18"/>
+                <w:sz w:val="18"/>
+                <w:szCs w:val="16"/>
+              </w:rPr>
+            </w:pPr>
+            <w:r>
+              <w:rPr>
+                <w:sz w:val="18"/>
+                <w:szCs w:val="16"/>
               </w:rPr>
               <w:t>number</w:t>
             </w:r>
@@ -23020,14 +23596,14 @@
               <w:jc w:val="center"/>
               <w:cnfStyle w:val="000000000000" w:firstRow="0" w:lastRow="0" w:firstColumn="0" w:lastColumn="0" w:oddVBand="0" w:evenVBand="0" w:oddHBand="0" w:evenHBand="0" w:firstRowFirstColumn="0" w:firstRowLastColumn="0" w:lastRowFirstColumn="0" w:lastRowLastColumn="0"/>
               <w:rPr>
-                <w:sz w:val="20"/>
-                <w:szCs w:val="18"/>
-              </w:rPr>
-            </w:pPr>
-            <w:r>
-              <w:rPr>
-                <w:sz w:val="20"/>
-                <w:szCs w:val="18"/>
+                <w:sz w:val="18"/>
+                <w:szCs w:val="16"/>
+              </w:rPr>
+            </w:pPr>
+            <w:r>
+              <w:rPr>
+                <w:sz w:val="18"/>
+                <w:szCs w:val="16"/>
               </w:rPr>
               <w:t>number</w:t>
             </w:r>
@@ -23042,14 +23618,14 @@
               <w:jc w:val="center"/>
               <w:cnfStyle w:val="000000000000" w:firstRow="0" w:lastRow="0" w:firstColumn="0" w:lastColumn="0" w:oddVBand="0" w:evenVBand="0" w:oddHBand="0" w:evenHBand="0" w:firstRowFirstColumn="0" w:firstRowLastColumn="0" w:lastRowFirstColumn="0" w:lastRowLastColumn="0"/>
               <w:rPr>
-                <w:sz w:val="20"/>
-                <w:szCs w:val="18"/>
-              </w:rPr>
-            </w:pPr>
-            <w:r>
-              <w:rPr>
-                <w:sz w:val="20"/>
-                <w:szCs w:val="18"/>
+                <w:sz w:val="18"/>
+                <w:szCs w:val="16"/>
+              </w:rPr>
+            </w:pPr>
+            <w:r>
+              <w:rPr>
+                <w:sz w:val="18"/>
+                <w:szCs w:val="16"/>
               </w:rPr>
               <w:t>number</w:t>
             </w:r>
@@ -23064,14 +23640,14 @@
               <w:jc w:val="center"/>
               <w:cnfStyle w:val="000000000000" w:firstRow="0" w:lastRow="0" w:firstColumn="0" w:lastColumn="0" w:oddVBand="0" w:evenVBand="0" w:oddHBand="0" w:evenHBand="0" w:firstRowFirstColumn="0" w:firstRowLastColumn="0" w:lastRowFirstColumn="0" w:lastRowLastColumn="0"/>
               <w:rPr>
-                <w:sz w:val="20"/>
-                <w:szCs w:val="18"/>
-              </w:rPr>
-            </w:pPr>
-            <w:r>
-              <w:rPr>
-                <w:sz w:val="20"/>
-                <w:szCs w:val="18"/>
+                <w:sz w:val="18"/>
+                <w:szCs w:val="16"/>
+              </w:rPr>
+            </w:pPr>
+            <w:r>
+              <w:rPr>
+                <w:sz w:val="18"/>
+                <w:szCs w:val="16"/>
               </w:rPr>
               <w:t>number</w:t>
             </w:r>
@@ -23086,14 +23662,14 @@
               <w:jc w:val="center"/>
               <w:cnfStyle w:val="000000000000" w:firstRow="0" w:lastRow="0" w:firstColumn="0" w:lastColumn="0" w:oddVBand="0" w:evenVBand="0" w:oddHBand="0" w:evenHBand="0" w:firstRowFirstColumn="0" w:firstRowLastColumn="0" w:lastRowFirstColumn="0" w:lastRowLastColumn="0"/>
               <w:rPr>
-                <w:sz w:val="20"/>
-                <w:szCs w:val="18"/>
-              </w:rPr>
-            </w:pPr>
-            <w:r>
-              <w:rPr>
-                <w:sz w:val="20"/>
-                <w:szCs w:val="18"/>
+                <w:sz w:val="18"/>
+                <w:szCs w:val="16"/>
+              </w:rPr>
+            </w:pPr>
+            <w:r>
+              <w:rPr>
+                <w:sz w:val="18"/>
+                <w:szCs w:val="16"/>
               </w:rPr>
               <w:t>number</w:t>
             </w:r>
@@ -23108,14 +23684,14 @@
               <w:jc w:val="center"/>
               <w:cnfStyle w:val="000000000000" w:firstRow="0" w:lastRow="0" w:firstColumn="0" w:lastColumn="0" w:oddVBand="0" w:evenVBand="0" w:oddHBand="0" w:evenHBand="0" w:firstRowFirstColumn="0" w:firstRowLastColumn="0" w:lastRowFirstColumn="0" w:lastRowLastColumn="0"/>
               <w:rPr>
-                <w:sz w:val="20"/>
-                <w:szCs w:val="18"/>
-              </w:rPr>
-            </w:pPr>
-            <w:r>
-              <w:rPr>
-                <w:sz w:val="20"/>
-                <w:szCs w:val="18"/>
+                <w:sz w:val="18"/>
+                <w:szCs w:val="16"/>
+              </w:rPr>
+            </w:pPr>
+            <w:r>
+              <w:rPr>
+                <w:sz w:val="18"/>
+                <w:szCs w:val="16"/>
               </w:rPr>
               <w:t>number</w:t>
             </w:r>
@@ -23151,7 +23727,7 @@
     </w:p>
     <w:tbl>
       <w:tblPr>
-        <w:tblStyle w:val="Tabladecuadrcula5oscura-nfasis5"/>
+        <w:tblStyle w:val="GridTable5Dark-Accent5"/>
         <w:tblW w:w="0" w:type="auto"/>
         <w:tblInd w:w="-659" w:type="dxa"/>
         <w:tblLook w:val="04A0" w:firstRow="1" w:lastRow="0" w:firstColumn="1" w:lastColumn="0" w:noHBand="0" w:noVBand="1"/>
@@ -23226,6 +23802,7 @@
                 <w:szCs w:val="20"/>
               </w:rPr>
             </w:pPr>
+            <w:proofErr w:type="spellStart"/>
             <w:r>
               <w:rPr>
                 <w:sz w:val="22"/>
@@ -23233,6 +23810,7 @@
               </w:rPr>
               <w:t>fecha_cont</w:t>
             </w:r>
+            <w:proofErr w:type="spellEnd"/>
           </w:p>
         </w:tc>
         <w:tc>
@@ -23248,6 +23826,7 @@
                 <w:szCs w:val="20"/>
               </w:rPr>
             </w:pPr>
+            <w:proofErr w:type="spellStart"/>
             <w:r>
               <w:rPr>
                 <w:sz w:val="22"/>
@@ -23255,6 +23834,7 @@
               </w:rPr>
               <w:t>id_proveedor</w:t>
             </w:r>
+            <w:proofErr w:type="spellEnd"/>
           </w:p>
         </w:tc>
         <w:tc>
@@ -23270,6 +23850,7 @@
                 <w:szCs w:val="20"/>
               </w:rPr>
             </w:pPr>
+            <w:proofErr w:type="spellStart"/>
             <w:r>
               <w:rPr>
                 <w:sz w:val="22"/>
@@ -23277,6 +23858,7 @@
               </w:rPr>
               <w:t>id_productor</w:t>
             </w:r>
+            <w:proofErr w:type="spellEnd"/>
           </w:p>
         </w:tc>
         <w:tc>
@@ -23292,6 +23874,7 @@
                 <w:szCs w:val="20"/>
               </w:rPr>
             </w:pPr>
+            <w:proofErr w:type="spellStart"/>
             <w:r>
               <w:rPr>
                 <w:sz w:val="22"/>
@@ -23299,6 +23882,7 @@
               </w:rPr>
               <w:t>id_pago</w:t>
             </w:r>
+            <w:proofErr w:type="spellEnd"/>
           </w:p>
         </w:tc>
         <w:tc>
@@ -23314,6 +23898,7 @@
                 <w:szCs w:val="20"/>
               </w:rPr>
             </w:pPr>
+            <w:proofErr w:type="spellStart"/>
             <w:r>
               <w:rPr>
                 <w:sz w:val="22"/>
@@ -23321,6 +23906,7 @@
               </w:rPr>
               <w:t>Id_prov_pago</w:t>
             </w:r>
+            <w:proofErr w:type="spellEnd"/>
           </w:p>
         </w:tc>
       </w:tr>
@@ -24162,7 +24748,7 @@
     </w:p>
     <w:tbl>
       <w:tblPr>
-        <w:tblStyle w:val="Tabladecuadrcula5oscura-nfasis5"/>
+        <w:tblStyle w:val="GridTable5Dark-Accent5"/>
         <w:tblW w:w="0" w:type="auto"/>
         <w:tblInd w:w="-659" w:type="dxa"/>
         <w:tblLook w:val="04A0" w:firstRow="1" w:lastRow="0" w:firstColumn="1" w:lastColumn="0" w:noHBand="0" w:noVBand="1"/>
@@ -24212,6 +24798,7 @@
                 <w:szCs w:val="20"/>
               </w:rPr>
             </w:pPr>
+            <w:proofErr w:type="spellStart"/>
             <w:r>
               <w:rPr>
                 <w:sz w:val="22"/>
@@ -24233,6 +24820,7 @@
               </w:rPr>
               <w:t>_envio</w:t>
             </w:r>
+            <w:proofErr w:type="spellEnd"/>
           </w:p>
         </w:tc>
         <w:tc>
@@ -24248,6 +24836,7 @@
                 <w:szCs w:val="20"/>
               </w:rPr>
             </w:pPr>
+            <w:proofErr w:type="spellStart"/>
             <w:r>
               <w:rPr>
                 <w:sz w:val="22"/>
@@ -24255,6 +24844,7 @@
               </w:rPr>
               <w:t>id_prov_envio</w:t>
             </w:r>
+            <w:proofErr w:type="spellEnd"/>
           </w:p>
         </w:tc>
         <w:tc>
@@ -24270,6 +24860,7 @@
                 <w:szCs w:val="20"/>
               </w:rPr>
             </w:pPr>
+            <w:proofErr w:type="spellStart"/>
             <w:r>
               <w:rPr>
                 <w:sz w:val="22"/>
@@ -24284,6 +24875,7 @@
               </w:rPr>
               <w:t>ais_envio</w:t>
             </w:r>
+            <w:proofErr w:type="spellEnd"/>
           </w:p>
         </w:tc>
       </w:tr>
@@ -24773,7 +25365,7 @@
     </w:p>
     <w:tbl>
       <w:tblPr>
-        <w:tblStyle w:val="Tabladecuadrcula5oscura-nfasis5"/>
+        <w:tblStyle w:val="GridTable5Dark-Accent5"/>
         <w:tblW w:w="11419" w:type="dxa"/>
         <w:tblInd w:w="-1034" w:type="dxa"/>
         <w:tblLook w:val="04A0" w:firstRow="1" w:lastRow="0" w:firstColumn="1" w:lastColumn="0" w:noHBand="0" w:noVBand="1"/>
@@ -24828,6 +25420,7 @@
                 <w:szCs w:val="16"/>
               </w:rPr>
             </w:pPr>
+            <w:proofErr w:type="spellStart"/>
             <w:r>
               <w:rPr>
                 <w:sz w:val="18"/>
@@ -24835,6 +25428,7 @@
               </w:rPr>
               <w:t>num_pedido</w:t>
             </w:r>
+            <w:proofErr w:type="spellEnd"/>
           </w:p>
         </w:tc>
         <w:tc>
@@ -24850,6 +25444,7 @@
                 <w:szCs w:val="16"/>
               </w:rPr>
             </w:pPr>
+            <w:proofErr w:type="spellStart"/>
             <w:r>
               <w:rPr>
                 <w:sz w:val="18"/>
@@ -24857,6 +25452,7 @@
               </w:rPr>
               <w:t>fecha_pedido</w:t>
             </w:r>
+            <w:proofErr w:type="spellEnd"/>
           </w:p>
         </w:tc>
         <w:tc>
@@ -24894,6 +25490,7 @@
                 <w:szCs w:val="16"/>
               </w:rPr>
             </w:pPr>
+            <w:proofErr w:type="spellStart"/>
             <w:r>
               <w:rPr>
                 <w:sz w:val="18"/>
@@ -24901,6 +25498,7 @@
               </w:rPr>
               <w:t>id_proveedor</w:t>
             </w:r>
+            <w:proofErr w:type="spellEnd"/>
           </w:p>
         </w:tc>
         <w:tc>
@@ -24916,6 +25514,7 @@
                 <w:szCs w:val="16"/>
               </w:rPr>
             </w:pPr>
+            <w:proofErr w:type="spellStart"/>
             <w:r>
               <w:rPr>
                 <w:sz w:val="18"/>
@@ -24923,6 +25522,7 @@
               </w:rPr>
               <w:t>id_productor</w:t>
             </w:r>
+            <w:proofErr w:type="spellEnd"/>
           </w:p>
         </w:tc>
         <w:tc>
@@ -24938,6 +25538,7 @@
                 <w:szCs w:val="16"/>
               </w:rPr>
             </w:pPr>
+            <w:proofErr w:type="spellStart"/>
             <w:r>
               <w:rPr>
                 <w:sz w:val="18"/>
@@ -24945,6 +25546,7 @@
               </w:rPr>
               <w:t>fecha_envio</w:t>
             </w:r>
+            <w:proofErr w:type="spellEnd"/>
           </w:p>
         </w:tc>
         <w:tc>
@@ -25575,7 +26177,43 @@
                 <w:szCs w:val="16"/>
                 <w:lang w:val="en-US"/>
               </w:rPr>
-              <w:t>’,’cprod,’cprov’)</w:t>
+              <w:t>’,’</w:t>
+            </w:r>
+            <w:proofErr w:type="spellStart"/>
+            <w:r>
+              <w:rPr>
+                <w:sz w:val="18"/>
+                <w:szCs w:val="16"/>
+                <w:lang w:val="en-US"/>
+              </w:rPr>
+              <w:t>cprod</w:t>
+            </w:r>
+            <w:proofErr w:type="spellEnd"/>
+            <w:r>
+              <w:rPr>
+                <w:sz w:val="18"/>
+                <w:szCs w:val="16"/>
+                <w:lang w:val="en-US"/>
+              </w:rPr>
+              <w:t>,’</w:t>
+            </w:r>
+            <w:proofErr w:type="spellStart"/>
+            <w:r>
+              <w:rPr>
+                <w:sz w:val="18"/>
+                <w:szCs w:val="16"/>
+                <w:lang w:val="en-US"/>
+              </w:rPr>
+              <w:t>cprov</w:t>
+            </w:r>
+            <w:proofErr w:type="spellEnd"/>
+            <w:r>
+              <w:rPr>
+                <w:sz w:val="18"/>
+                <w:szCs w:val="16"/>
+                <w:lang w:val="en-US"/>
+              </w:rPr>
+              <w:t>’)</w:t>
             </w:r>
           </w:p>
         </w:tc>
@@ -26019,7 +26657,7 @@
     </w:p>
     <w:tbl>
       <w:tblPr>
-        <w:tblStyle w:val="Tabladecuadrcula5oscura-nfasis5"/>
+        <w:tblStyle w:val="GridTable5Dark-Accent5"/>
         <w:tblW w:w="11522" w:type="dxa"/>
         <w:tblInd w:w="-1085" w:type="dxa"/>
         <w:tblLook w:val="04A0" w:firstRow="1" w:lastRow="0" w:firstColumn="1" w:lastColumn="0" w:noHBand="0" w:noVBand="1"/>
@@ -26074,6 +26712,7 @@
                 <w:szCs w:val="16"/>
               </w:rPr>
             </w:pPr>
+            <w:proofErr w:type="spellStart"/>
             <w:r>
               <w:rPr>
                 <w:sz w:val="18"/>
@@ -26081,6 +26720,7 @@
               </w:rPr>
               <w:t>id_envio</w:t>
             </w:r>
+            <w:proofErr w:type="spellEnd"/>
           </w:p>
         </w:tc>
         <w:tc>
@@ -26096,6 +26736,7 @@
                 <w:szCs w:val="16"/>
               </w:rPr>
             </w:pPr>
+            <w:proofErr w:type="spellStart"/>
             <w:r>
               <w:rPr>
                 <w:sz w:val="18"/>
@@ -26103,6 +26744,7 @@
               </w:rPr>
               <w:t>fecha_ap_envio</w:t>
             </w:r>
+            <w:proofErr w:type="spellEnd"/>
           </w:p>
         </w:tc>
         <w:tc>
@@ -26118,6 +26760,7 @@
                 <w:szCs w:val="16"/>
               </w:rPr>
             </w:pPr>
+            <w:proofErr w:type="spellStart"/>
             <w:r>
               <w:rPr>
                 <w:sz w:val="18"/>
@@ -26125,6 +26768,7 @@
               </w:rPr>
               <w:t>id_prod_envio</w:t>
             </w:r>
+            <w:proofErr w:type="spellEnd"/>
           </w:p>
         </w:tc>
         <w:tc>
@@ -26140,6 +26784,7 @@
                 <w:szCs w:val="16"/>
               </w:rPr>
             </w:pPr>
+            <w:proofErr w:type="spellStart"/>
             <w:r>
               <w:rPr>
                 <w:sz w:val="18"/>
@@ -26147,6 +26792,7 @@
               </w:rPr>
               <w:t>id_prov_envio</w:t>
             </w:r>
+            <w:proofErr w:type="spellEnd"/>
           </w:p>
         </w:tc>
         <w:tc>
@@ -26161,6 +26807,7 @@
                 <w:szCs w:val="16"/>
               </w:rPr>
             </w:pPr>
+            <w:proofErr w:type="spellStart"/>
             <w:r>
               <w:rPr>
                 <w:sz w:val="18"/>
@@ -26168,6 +26815,7 @@
               </w:rPr>
               <w:t>id_pago</w:t>
             </w:r>
+            <w:proofErr w:type="spellEnd"/>
           </w:p>
         </w:tc>
         <w:tc>
@@ -26183,6 +26831,7 @@
                 <w:szCs w:val="16"/>
               </w:rPr>
             </w:pPr>
+            <w:proofErr w:type="spellStart"/>
             <w:r>
               <w:rPr>
                 <w:sz w:val="18"/>
@@ -26190,6 +26839,7 @@
               </w:rPr>
               <w:t>fecha_ap_pago</w:t>
             </w:r>
+            <w:proofErr w:type="spellEnd"/>
           </w:p>
         </w:tc>
         <w:tc>
@@ -26205,6 +26855,7 @@
                 <w:szCs w:val="16"/>
               </w:rPr>
             </w:pPr>
+            <w:proofErr w:type="spellStart"/>
             <w:r>
               <w:rPr>
                 <w:sz w:val="18"/>
@@ -26212,6 +26863,7 @@
               </w:rPr>
               <w:t>Id_prod_pago</w:t>
             </w:r>
+            <w:proofErr w:type="spellEnd"/>
           </w:p>
         </w:tc>
         <w:tc>
@@ -26227,6 +26879,7 @@
                 <w:szCs w:val="16"/>
               </w:rPr>
             </w:pPr>
+            <w:proofErr w:type="spellStart"/>
             <w:r>
               <w:rPr>
                 <w:sz w:val="18"/>
@@ -26234,6 +26887,7 @@
               </w:rPr>
               <w:t>id_prov_pago</w:t>
             </w:r>
+            <w:proofErr w:type="spellEnd"/>
           </w:p>
         </w:tc>
       </w:tr>
@@ -27251,7 +27905,7 @@
     </w:p>
     <w:tbl>
       <w:tblPr>
-        <w:tblStyle w:val="Tabladecuadrcula5oscura-nfasis5"/>
+        <w:tblStyle w:val="GridTable5Dark-Accent5"/>
         <w:tblW w:w="10170" w:type="dxa"/>
         <w:tblInd w:w="-659" w:type="dxa"/>
         <w:tblLook w:val="04A0" w:firstRow="1" w:lastRow="0" w:firstColumn="1" w:lastColumn="0" w:noHBand="0" w:noVBand="1"/>
@@ -27327,6 +27981,7 @@
                 <w:szCs w:val="18"/>
               </w:rPr>
             </w:pPr>
+            <w:proofErr w:type="spellStart"/>
             <w:r>
               <w:rPr>
                 <w:sz w:val="20"/>
@@ -27334,6 +27989,7 @@
               </w:rPr>
               <w:t>num_pedido</w:t>
             </w:r>
+            <w:proofErr w:type="spellEnd"/>
           </w:p>
         </w:tc>
         <w:tc>
@@ -27371,6 +28027,7 @@
                 <w:szCs w:val="18"/>
               </w:rPr>
             </w:pPr>
+            <w:proofErr w:type="spellStart"/>
             <w:r>
               <w:rPr>
                 <w:sz w:val="20"/>
@@ -27378,6 +28035,7 @@
               </w:rPr>
               <w:t>id_pres_esencia</w:t>
             </w:r>
+            <w:proofErr w:type="spellEnd"/>
           </w:p>
         </w:tc>
         <w:tc>
@@ -27393,6 +28051,7 @@
                 <w:szCs w:val="18"/>
               </w:rPr>
             </w:pPr>
+            <w:proofErr w:type="spellStart"/>
             <w:r>
               <w:rPr>
                 <w:sz w:val="20"/>
@@ -27400,6 +28059,7 @@
               </w:rPr>
               <w:t>cas_esencia</w:t>
             </w:r>
+            <w:proofErr w:type="spellEnd"/>
           </w:p>
         </w:tc>
         <w:tc>
@@ -27415,6 +28075,7 @@
                 <w:szCs w:val="18"/>
               </w:rPr>
             </w:pPr>
+            <w:proofErr w:type="spellStart"/>
             <w:r>
               <w:rPr>
                 <w:sz w:val="20"/>
@@ -27422,6 +28083,7 @@
               </w:rPr>
               <w:t>id_pres_otro</w:t>
             </w:r>
+            <w:proofErr w:type="spellEnd"/>
           </w:p>
         </w:tc>
         <w:tc>
@@ -27437,6 +28099,7 @@
                 <w:szCs w:val="18"/>
               </w:rPr>
             </w:pPr>
+            <w:proofErr w:type="spellStart"/>
             <w:r>
               <w:rPr>
                 <w:sz w:val="20"/>
@@ -27444,6 +28107,7 @@
               </w:rPr>
               <w:t>cas_otro</w:t>
             </w:r>
+            <w:proofErr w:type="spellEnd"/>
           </w:p>
         </w:tc>
       </w:tr>
@@ -28378,7 +29042,7 @@
     </w:p>
     <w:tbl>
       <w:tblPr>
-        <w:tblStyle w:val="Tabladecuadrcula5oscura-nfasis5"/>
+        <w:tblStyle w:val="GridTable5Dark-Accent5"/>
         <w:tblW w:w="0" w:type="auto"/>
         <w:tblInd w:w="-659" w:type="dxa"/>
         <w:tblLook w:val="04A0" w:firstRow="1" w:lastRow="0" w:firstColumn="1" w:lastColumn="0" w:noHBand="0" w:noVBand="1"/>
@@ -28417,9 +29081,11 @@
               <w:jc w:val="center"/>
               <w:cnfStyle w:val="100000000000" w:firstRow="1" w:lastRow="0" w:firstColumn="0" w:lastColumn="0" w:oddVBand="0" w:evenVBand="0" w:oddHBand="0" w:evenHBand="0" w:firstRowFirstColumn="0" w:firstRowLastColumn="0" w:lastRowFirstColumn="0" w:lastRowLastColumn="0"/>
             </w:pPr>
+            <w:proofErr w:type="spellStart"/>
             <w:r>
               <w:t>num_pago</w:t>
             </w:r>
+            <w:proofErr w:type="spellEnd"/>
           </w:p>
         </w:tc>
         <w:tc>
@@ -28431,9 +29097,11 @@
               <w:jc w:val="center"/>
               <w:cnfStyle w:val="100000000000" w:firstRow="1" w:lastRow="0" w:firstColumn="0" w:lastColumn="0" w:oddVBand="0" w:evenVBand="0" w:oddHBand="0" w:evenHBand="0" w:firstRowFirstColumn="0" w:firstRowLastColumn="0" w:lastRowFirstColumn="0" w:lastRowLastColumn="0"/>
             </w:pPr>
+            <w:proofErr w:type="spellStart"/>
             <w:r>
               <w:t>num_pedido</w:t>
             </w:r>
+            <w:proofErr w:type="spellEnd"/>
           </w:p>
         </w:tc>
         <w:tc>
@@ -28445,9 +29113,11 @@
               <w:jc w:val="center"/>
               <w:cnfStyle w:val="100000000000" w:firstRow="1" w:lastRow="0" w:firstColumn="0" w:lastColumn="0" w:oddVBand="0" w:evenVBand="0" w:oddHBand="0" w:evenHBand="0" w:firstRowFirstColumn="0" w:firstRowLastColumn="0" w:lastRowFirstColumn="0" w:lastRowLastColumn="0"/>
             </w:pPr>
+            <w:proofErr w:type="spellStart"/>
             <w:r>
               <w:t>fecha_pago</w:t>
             </w:r>
+            <w:proofErr w:type="spellEnd"/>
           </w:p>
         </w:tc>
         <w:tc>
@@ -28960,7 +29630,7 @@
     <w:p/>
     <w:tbl>
       <w:tblPr>
-        <w:tblStyle w:val="Tabladecuadrcula4-nfasis5"/>
+        <w:tblStyle w:val="GridTable4-Accent5"/>
         <w:tblW w:w="0" w:type="auto"/>
         <w:tblLook w:val="04A0" w:firstRow="1" w:lastRow="0" w:firstColumn="1" w:lastColumn="0" w:noHBand="0" w:noVBand="1"/>
       </w:tblPr>
@@ -29064,26 +29734,41 @@
               <w:jc w:val="center"/>
               <w:cnfStyle w:val="000000100000" w:firstRow="0" w:lastRow="0" w:firstColumn="0" w:lastColumn="0" w:oddVBand="0" w:evenVBand="0" w:oddHBand="1" w:evenHBand="0" w:firstRowFirstColumn="0" w:firstRowLastColumn="0" w:lastRowFirstColumn="0" w:lastRowLastColumn="0"/>
             </w:pPr>
-            <w:r>
-              <w:t>an = América del Norte</w:t>
-            </w:r>
-          </w:p>
-          <w:p>
-            <w:pPr>
-              <w:jc w:val="center"/>
-              <w:cnfStyle w:val="000000100000" w:firstRow="0" w:lastRow="0" w:firstColumn="0" w:lastColumn="0" w:oddVBand="0" w:evenVBand="0" w:oddHBand="1" w:evenHBand="0" w:firstRowFirstColumn="0" w:firstRowLastColumn="0" w:lastRowFirstColumn="0" w:lastRowLastColumn="0"/>
-            </w:pPr>
-            <w:r>
-              <w:t>eu = Europa</w:t>
-            </w:r>
-          </w:p>
-          <w:p>
-            <w:pPr>
-              <w:jc w:val="center"/>
-              <w:cnfStyle w:val="000000100000" w:firstRow="0" w:lastRow="0" w:firstColumn="0" w:lastColumn="0" w:oddVBand="0" w:evenVBand="0" w:oddHBand="1" w:evenHBand="0" w:firstRowFirstColumn="0" w:firstRowLastColumn="0" w:lastRowFirstColumn="0" w:lastRowLastColumn="0"/>
-            </w:pPr>
-            <w:r>
-              <w:t>ap = Asia Pacifico</w:t>
+            <w:proofErr w:type="spellStart"/>
+            <w:r>
+              <w:t>an</w:t>
+            </w:r>
+            <w:proofErr w:type="spellEnd"/>
+            <w:r>
+              <w:t xml:space="preserve"> = América del Norte</w:t>
+            </w:r>
+          </w:p>
+          <w:p>
+            <w:pPr>
+              <w:jc w:val="center"/>
+              <w:cnfStyle w:val="000000100000" w:firstRow="0" w:lastRow="0" w:firstColumn="0" w:lastColumn="0" w:oddVBand="0" w:evenVBand="0" w:oddHBand="1" w:evenHBand="0" w:firstRowFirstColumn="0" w:firstRowLastColumn="0" w:lastRowFirstColumn="0" w:lastRowLastColumn="0"/>
+            </w:pPr>
+            <w:proofErr w:type="spellStart"/>
+            <w:r>
+              <w:t>eu</w:t>
+            </w:r>
+            <w:proofErr w:type="spellEnd"/>
+            <w:r>
+              <w:t xml:space="preserve"> = Europa</w:t>
+            </w:r>
+          </w:p>
+          <w:p>
+            <w:pPr>
+              <w:jc w:val="center"/>
+              <w:cnfStyle w:val="000000100000" w:firstRow="0" w:lastRow="0" w:firstColumn="0" w:lastColumn="0" w:oddVBand="0" w:evenVBand="0" w:oddHBand="1" w:evenHBand="0" w:firstRowFirstColumn="0" w:firstRowLastColumn="0" w:lastRowFirstColumn="0" w:lastRowLastColumn="0"/>
+            </w:pPr>
+            <w:proofErr w:type="spellStart"/>
+            <w:r>
+              <w:t>ap</w:t>
+            </w:r>
+            <w:proofErr w:type="spellEnd"/>
+            <w:r>
+              <w:t xml:space="preserve"> = Asia Pacifico</w:t>
             </w:r>
           </w:p>
           <w:p>
@@ -29110,6 +29795,7 @@
             <w:pPr>
               <w:jc w:val="center"/>
             </w:pPr>
+            <w:proofErr w:type="spellStart"/>
             <w:r>
               <w:rPr>
                 <w:b w:val="0"/>
@@ -29117,6 +29803,7 @@
               </w:rPr>
               <w:t>Miembros_IFRA</w:t>
             </w:r>
+            <w:proofErr w:type="spellEnd"/>
           </w:p>
           <w:p>
             <w:pPr>
@@ -29193,6 +29880,7 @@
             <w:pPr>
               <w:jc w:val="center"/>
             </w:pPr>
+            <w:proofErr w:type="spellStart"/>
             <w:r>
               <w:rPr>
                 <w:b w:val="0"/>
@@ -29200,6 +29888,7 @@
               </w:rPr>
               <w:t>Metodos_de_Pagos</w:t>
             </w:r>
+            <w:proofErr w:type="spellEnd"/>
           </w:p>
           <w:p>
             <w:pPr>
@@ -29264,6 +29953,7 @@
             <w:pPr>
               <w:jc w:val="center"/>
             </w:pPr>
+            <w:proofErr w:type="spellStart"/>
             <w:r>
               <w:rPr>
                 <w:b w:val="0"/>
@@ -29271,6 +29961,7 @@
               </w:rPr>
               <w:t>Metodos_de_Envios</w:t>
             </w:r>
+            <w:proofErr w:type="spellEnd"/>
           </w:p>
           <w:p>
             <w:pPr>
@@ -29347,6 +30038,7 @@
             <w:pPr>
               <w:jc w:val="center"/>
             </w:pPr>
+            <w:proofErr w:type="spellStart"/>
             <w:r>
               <w:rPr>
                 <w:b w:val="0"/>
@@ -29354,6 +30046,7 @@
               </w:rPr>
               <w:t>Hist_Formulas</w:t>
             </w:r>
+            <w:proofErr w:type="spellEnd"/>
           </w:p>
           <w:p>
             <w:pPr>
@@ -29488,17 +30181,37 @@
             <w:pPr>
               <w:jc w:val="center"/>
               <w:cnfStyle w:val="000000000000" w:firstRow="0" w:lastRow="0" w:firstColumn="0" w:lastColumn="0" w:oddVBand="0" w:evenVBand="0" w:oddHBand="0" w:evenHBand="0" w:firstRowFirstColumn="0" w:firstRowLastColumn="0" w:lastRowFirstColumn="0" w:lastRowLastColumn="0"/>
-            </w:pPr>
-            <w:r>
-              <w:t>in = Infantil</w:t>
-            </w:r>
-          </w:p>
-          <w:p>
-            <w:pPr>
-              <w:jc w:val="center"/>
-              <w:cnfStyle w:val="000000000000" w:firstRow="0" w:lastRow="0" w:firstColumn="0" w:lastColumn="0" w:oddVBand="0" w:evenVBand="0" w:oddHBand="0" w:evenHBand="0" w:firstRowFirstColumn="0" w:firstRowLastColumn="0" w:lastRowFirstColumn="0" w:lastRowLastColumn="0"/>
-            </w:pPr>
-            <w:r>
+              <w:rPr>
+                <w:lang w:val="en-US"/>
+              </w:rPr>
+            </w:pPr>
+            <w:r>
+              <w:rPr>
+                <w:lang w:val="en-US"/>
+              </w:rPr>
+              <w:t xml:space="preserve">in = </w:t>
+            </w:r>
+            <w:proofErr w:type="spellStart"/>
+            <w:r>
+              <w:rPr>
+                <w:lang w:val="en-US"/>
+              </w:rPr>
+              <w:t>Infantil</w:t>
+            </w:r>
+            <w:proofErr w:type="spellEnd"/>
+          </w:p>
+          <w:p>
+            <w:pPr>
+              <w:jc w:val="center"/>
+              <w:cnfStyle w:val="000000000000" w:firstRow="0" w:lastRow="0" w:firstColumn="0" w:lastColumn="0" w:oddVBand="0" w:evenVBand="0" w:oddHBand="0" w:evenHBand="0" w:firstRowFirstColumn="0" w:firstRowLastColumn="0" w:lastRowFirstColumn="0" w:lastRowLastColumn="0"/>
+              <w:rPr>
+                <w:lang w:val="en-US"/>
+              </w:rPr>
+            </w:pPr>
+            <w:r>
+              <w:rPr>
+                <w:lang w:val="en-US"/>
+              </w:rPr>
               <w:t>jo = Joven</w:t>
             </w:r>
           </w:p>
@@ -29506,10 +30219,24 @@
             <w:pPr>
               <w:jc w:val="center"/>
               <w:cnfStyle w:val="000000000000" w:firstRow="0" w:lastRow="0" w:firstColumn="0" w:lastColumn="0" w:oddVBand="0" w:evenVBand="0" w:oddHBand="0" w:evenHBand="0" w:firstRowFirstColumn="0" w:firstRowLastColumn="0" w:lastRowFirstColumn="0" w:lastRowLastColumn="0"/>
-            </w:pPr>
-            <w:r>
-              <w:t>ad = Adulto</w:t>
-            </w:r>
+              <w:rPr>
+                <w:lang w:val="en-US"/>
+              </w:rPr>
+            </w:pPr>
+            <w:r>
+              <w:rPr>
+                <w:lang w:val="en-US"/>
+              </w:rPr>
+              <w:t xml:space="preserve">ad = </w:t>
+            </w:r>
+            <w:proofErr w:type="spellStart"/>
+            <w:r>
+              <w:rPr>
+                <w:lang w:val="en-US"/>
+              </w:rPr>
+              <w:t>Adulto</w:t>
+            </w:r>
+            <w:proofErr w:type="spellEnd"/>
           </w:p>
           <w:p>
             <w:pPr>
@@ -29573,42 +30300,157 @@
           <w:p>
             <w:pPr>
               <w:cnfStyle w:val="000000100000" w:firstRow="0" w:lastRow="0" w:firstColumn="0" w:lastColumn="0" w:oddVBand="0" w:evenVBand="0" w:oddHBand="1" w:evenHBand="0" w:firstRowFirstColumn="0" w:firstRowLastColumn="0" w:lastRowFirstColumn="0" w:lastRowLastColumn="0"/>
-            </w:pPr>
-          </w:p>
-          <w:p>
-            <w:pPr>
-              <w:jc w:val="center"/>
-              <w:cnfStyle w:val="000000100000" w:firstRow="0" w:lastRow="0" w:firstColumn="0" w:lastColumn="0" w:oddVBand="0" w:evenVBand="0" w:oddHBand="1" w:evenHBand="0" w:firstRowFirstColumn="0" w:firstRowLastColumn="0" w:lastRowFirstColumn="0" w:lastRowLastColumn="0"/>
-            </w:pPr>
-            <w:r>
-              <w:t>EdS = Eau du Splash</w:t>
-            </w:r>
-          </w:p>
-          <w:p>
-            <w:pPr>
-              <w:jc w:val="center"/>
-              <w:cnfStyle w:val="000000100000" w:firstRow="0" w:lastRow="0" w:firstColumn="0" w:lastColumn="0" w:oddVBand="0" w:evenVBand="0" w:oddHBand="1" w:evenHBand="0" w:firstRowFirstColumn="0" w:firstRowLastColumn="0" w:lastRowFirstColumn="0" w:lastRowLastColumn="0"/>
-            </w:pPr>
-            <w:r>
-              <w:t>EdT = Eau du Toilette</w:t>
-            </w:r>
-          </w:p>
-          <w:p>
-            <w:pPr>
-              <w:jc w:val="center"/>
-              <w:cnfStyle w:val="000000100000" w:firstRow="0" w:lastRow="0" w:firstColumn="0" w:lastColumn="0" w:oddVBand="0" w:evenVBand="0" w:oddHBand="1" w:evenHBand="0" w:firstRowFirstColumn="0" w:firstRowLastColumn="0" w:lastRowFirstColumn="0" w:lastRowLastColumn="0"/>
-            </w:pPr>
-            <w:r>
-              <w:t>EdC = Eau du Cologne</w:t>
-            </w:r>
-          </w:p>
-          <w:p>
-            <w:pPr>
-              <w:jc w:val="center"/>
-              <w:cnfStyle w:val="000000100000" w:firstRow="0" w:lastRow="0" w:firstColumn="0" w:lastColumn="0" w:oddVBand="0" w:evenVBand="0" w:oddHBand="1" w:evenHBand="0" w:firstRowFirstColumn="0" w:firstRowLastColumn="0" w:lastRowFirstColumn="0" w:lastRowLastColumn="0"/>
-            </w:pPr>
-            <w:r>
-              <w:t>EdP = Eau du Perfume</w:t>
+              <w:rPr>
+                <w:lang w:val="en-US"/>
+              </w:rPr>
+            </w:pPr>
+          </w:p>
+          <w:p>
+            <w:pPr>
+              <w:jc w:val="center"/>
+              <w:cnfStyle w:val="000000100000" w:firstRow="0" w:lastRow="0" w:firstColumn="0" w:lastColumn="0" w:oddVBand="0" w:evenVBand="0" w:oddHBand="1" w:evenHBand="0" w:firstRowFirstColumn="0" w:firstRowLastColumn="0" w:lastRowFirstColumn="0" w:lastRowLastColumn="0"/>
+              <w:rPr>
+                <w:lang w:val="en-US"/>
+              </w:rPr>
+            </w:pPr>
+            <w:proofErr w:type="spellStart"/>
+            <w:r>
+              <w:rPr>
+                <w:lang w:val="en-US"/>
+              </w:rPr>
+              <w:t>EdS</w:t>
+            </w:r>
+            <w:proofErr w:type="spellEnd"/>
+            <w:r>
+              <w:rPr>
+                <w:lang w:val="en-US"/>
+              </w:rPr>
+              <w:t xml:space="preserve"> = </w:t>
+            </w:r>
+            <w:proofErr w:type="spellStart"/>
+            <w:r>
+              <w:rPr>
+                <w:lang w:val="en-US"/>
+              </w:rPr>
+              <w:t>Eau</w:t>
+            </w:r>
+            <w:proofErr w:type="spellEnd"/>
+            <w:r>
+              <w:rPr>
+                <w:lang w:val="en-US"/>
+              </w:rPr>
+              <w:t xml:space="preserve"> du Splash</w:t>
+            </w:r>
+          </w:p>
+          <w:p>
+            <w:pPr>
+              <w:jc w:val="center"/>
+              <w:cnfStyle w:val="000000100000" w:firstRow="0" w:lastRow="0" w:firstColumn="0" w:lastColumn="0" w:oddVBand="0" w:evenVBand="0" w:oddHBand="1" w:evenHBand="0" w:firstRowFirstColumn="0" w:firstRowLastColumn="0" w:lastRowFirstColumn="0" w:lastRowLastColumn="0"/>
+              <w:rPr>
+                <w:lang w:val="en-US"/>
+              </w:rPr>
+            </w:pPr>
+            <w:proofErr w:type="spellStart"/>
+            <w:r>
+              <w:rPr>
+                <w:lang w:val="en-US"/>
+              </w:rPr>
+              <w:t>EdT</w:t>
+            </w:r>
+            <w:proofErr w:type="spellEnd"/>
+            <w:r>
+              <w:rPr>
+                <w:lang w:val="en-US"/>
+              </w:rPr>
+              <w:t xml:space="preserve"> = </w:t>
+            </w:r>
+            <w:proofErr w:type="spellStart"/>
+            <w:r>
+              <w:rPr>
+                <w:lang w:val="en-US"/>
+              </w:rPr>
+              <w:t>Eau</w:t>
+            </w:r>
+            <w:proofErr w:type="spellEnd"/>
+            <w:r>
+              <w:rPr>
+                <w:lang w:val="en-US"/>
+              </w:rPr>
+              <w:t xml:space="preserve"> du Toilette</w:t>
+            </w:r>
+          </w:p>
+          <w:p>
+            <w:pPr>
+              <w:jc w:val="center"/>
+              <w:cnfStyle w:val="000000100000" w:firstRow="0" w:lastRow="0" w:firstColumn="0" w:lastColumn="0" w:oddVBand="0" w:evenVBand="0" w:oddHBand="1" w:evenHBand="0" w:firstRowFirstColumn="0" w:firstRowLastColumn="0" w:lastRowFirstColumn="0" w:lastRowLastColumn="0"/>
+              <w:rPr>
+                <w:lang w:val="en-US"/>
+              </w:rPr>
+            </w:pPr>
+            <w:proofErr w:type="spellStart"/>
+            <w:r>
+              <w:rPr>
+                <w:lang w:val="en-US"/>
+              </w:rPr>
+              <w:t>EdC</w:t>
+            </w:r>
+            <w:proofErr w:type="spellEnd"/>
+            <w:r>
+              <w:rPr>
+                <w:lang w:val="en-US"/>
+              </w:rPr>
+              <w:t xml:space="preserve"> = </w:t>
+            </w:r>
+            <w:proofErr w:type="spellStart"/>
+            <w:r>
+              <w:rPr>
+                <w:lang w:val="en-US"/>
+              </w:rPr>
+              <w:t>Eau</w:t>
+            </w:r>
+            <w:proofErr w:type="spellEnd"/>
+            <w:r>
+              <w:rPr>
+                <w:lang w:val="en-US"/>
+              </w:rPr>
+              <w:t xml:space="preserve"> du Cologne</w:t>
+            </w:r>
+          </w:p>
+          <w:p>
+            <w:pPr>
+              <w:jc w:val="center"/>
+              <w:cnfStyle w:val="000000100000" w:firstRow="0" w:lastRow="0" w:firstColumn="0" w:lastColumn="0" w:oddVBand="0" w:evenVBand="0" w:oddHBand="1" w:evenHBand="0" w:firstRowFirstColumn="0" w:firstRowLastColumn="0" w:lastRowFirstColumn="0" w:lastRowLastColumn="0"/>
+              <w:rPr>
+                <w:lang w:val="en-US"/>
+              </w:rPr>
+            </w:pPr>
+            <w:proofErr w:type="spellStart"/>
+            <w:r>
+              <w:rPr>
+                <w:lang w:val="en-US"/>
+              </w:rPr>
+              <w:t>EdP</w:t>
+            </w:r>
+            <w:proofErr w:type="spellEnd"/>
+            <w:r>
+              <w:rPr>
+                <w:lang w:val="en-US"/>
+              </w:rPr>
+              <w:t xml:space="preserve"> = </w:t>
+            </w:r>
+            <w:proofErr w:type="spellStart"/>
+            <w:r>
+              <w:rPr>
+                <w:lang w:val="en-US"/>
+              </w:rPr>
+              <w:t>Eau</w:t>
+            </w:r>
+            <w:proofErr w:type="spellEnd"/>
+            <w:r>
+              <w:rPr>
+                <w:lang w:val="en-US"/>
+              </w:rPr>
+              <w:t xml:space="preserve"> du Perfume</w:t>
             </w:r>
           </w:p>
           <w:p>
@@ -29632,7 +30474,7 @@
     <w:p/>
     <w:tbl>
       <w:tblPr>
-        <w:tblStyle w:val="Tabladecuadrcula4-nfasis5"/>
+        <w:tblStyle w:val="GridTable4-Accent5"/>
         <w:tblW w:w="0" w:type="auto"/>
         <w:tblLook w:val="04A0" w:firstRow="1" w:lastRow="0" w:firstColumn="1" w:lastColumn="0" w:noHBand="0" w:noVBand="1"/>
       </w:tblPr>
@@ -29695,6 +30537,7 @@
             <w:pPr>
               <w:jc w:val="center"/>
             </w:pPr>
+            <w:proofErr w:type="spellStart"/>
             <w:r>
               <w:rPr>
                 <w:b w:val="0"/>
@@ -29702,6 +30545,7 @@
               </w:rPr>
               <w:t>Esencias_Perfumes</w:t>
             </w:r>
+            <w:proofErr w:type="spellEnd"/>
           </w:p>
           <w:p>
             <w:pPr>
@@ -29711,6 +30555,7 @@
                 <w:bCs w:val="0"/>
               </w:rPr>
             </w:pPr>
+            <w:proofErr w:type="spellStart"/>
             <w:r>
               <w:rPr>
                 <w:b w:val="0"/>
@@ -29718,6 +30563,7 @@
               </w:rPr>
               <w:t>Ingredientes_Esencias</w:t>
             </w:r>
+            <w:proofErr w:type="spellEnd"/>
           </w:p>
           <w:p>
             <w:pPr>
@@ -29908,26 +30754,41 @@
               <w:jc w:val="center"/>
               <w:cnfStyle w:val="000000100000" w:firstRow="0" w:lastRow="0" w:firstColumn="0" w:lastColumn="0" w:oddVBand="0" w:evenVBand="0" w:oddHBand="1" w:evenHBand="0" w:firstRowFirstColumn="0" w:firstRowLastColumn="0" w:lastRowFirstColumn="0" w:lastRowLastColumn="0"/>
             </w:pPr>
-            <w:r>
-              <w:t>e = Enviado</w:t>
-            </w:r>
-          </w:p>
-          <w:p>
-            <w:pPr>
-              <w:jc w:val="center"/>
-              <w:cnfStyle w:val="000000100000" w:firstRow="0" w:lastRow="0" w:firstColumn="0" w:lastColumn="0" w:oddVBand="0" w:evenVBand="0" w:oddHBand="1" w:evenHBand="0" w:firstRowFirstColumn="0" w:firstRowLastColumn="0" w:lastRowFirstColumn="0" w:lastRowLastColumn="0"/>
-            </w:pPr>
-            <w:r>
-              <w:t>cprov = Cancelado por Proveedor</w:t>
-            </w:r>
-          </w:p>
-          <w:p>
-            <w:pPr>
-              <w:jc w:val="center"/>
-              <w:cnfStyle w:val="000000100000" w:firstRow="0" w:lastRow="0" w:firstColumn="0" w:lastColumn="0" w:oddVBand="0" w:evenVBand="0" w:oddHBand="1" w:evenHBand="0" w:firstRowFirstColumn="0" w:firstRowLastColumn="0" w:lastRowFirstColumn="0" w:lastRowLastColumn="0"/>
-            </w:pPr>
-            <w:r>
-              <w:t>cprod = Cancelado por Productor</w:t>
+            <w:proofErr w:type="spellStart"/>
+            <w:r>
+              <w:t>e</w:t>
+            </w:r>
+            <w:proofErr w:type="spellEnd"/>
+            <w:r>
+              <w:t xml:space="preserve"> = Enviado</w:t>
+            </w:r>
+          </w:p>
+          <w:p>
+            <w:pPr>
+              <w:jc w:val="center"/>
+              <w:cnfStyle w:val="000000100000" w:firstRow="0" w:lastRow="0" w:firstColumn="0" w:lastColumn="0" w:oddVBand="0" w:evenVBand="0" w:oddHBand="1" w:evenHBand="0" w:firstRowFirstColumn="0" w:firstRowLastColumn="0" w:lastRowFirstColumn="0" w:lastRowLastColumn="0"/>
+            </w:pPr>
+            <w:proofErr w:type="spellStart"/>
+            <w:r>
+              <w:t>cprov</w:t>
+            </w:r>
+            <w:proofErr w:type="spellEnd"/>
+            <w:r>
+              <w:t xml:space="preserve"> = Cancelado por Proveedor</w:t>
+            </w:r>
+          </w:p>
+          <w:p>
+            <w:pPr>
+              <w:jc w:val="center"/>
+              <w:cnfStyle w:val="000000100000" w:firstRow="0" w:lastRow="0" w:firstColumn="0" w:lastColumn="0" w:oddVBand="0" w:evenVBand="0" w:oddHBand="1" w:evenHBand="0" w:firstRowFirstColumn="0" w:firstRowLastColumn="0" w:lastRowFirstColumn="0" w:lastRowLastColumn="0"/>
+            </w:pPr>
+            <w:proofErr w:type="spellStart"/>
+            <w:r>
+              <w:t>cprod</w:t>
+            </w:r>
+            <w:proofErr w:type="spellEnd"/>
+            <w:r>
+              <w:t xml:space="preserve"> = Cancelado por Productor</w:t>
             </w:r>
           </w:p>
           <w:p>
@@ -29951,7 +30812,7 @@
 </file>
 
 <file path=word/endnotes.xml><?xml version="1.0" encoding="utf-8"?>
-<w:endnotes xmlns:wpc="http://schemas.microsoft.com/office/word/2010/wordprocessingCanvas" xmlns:cx="http://schemas.microsoft.com/office/drawing/2014/chartex" xmlns:mc="http://schemas.openxmlformats.org/markup-compatibility/2006" xmlns:o="urn:schemas-microsoft-com:office:office" xmlns:r="http://schemas.openxmlformats.org/officeDocument/2006/relationships" xmlns:m="http://schemas.openxmlformats.org/officeDocument/2006/math" xmlns:v="urn:schemas-microsoft-com:vml" xmlns:wp14="http://schemas.microsoft.com/office/word/2010/wordprocessingDrawing" xmlns:wp="http://schemas.openxmlformats.org/drawingml/2006/wordprocessingDrawing" xmlns:w10="urn:schemas-microsoft-com:office:word" xmlns:w="http://schemas.openxmlformats.org/wordprocessingml/2006/main" xmlns:w14="http://schemas.microsoft.com/office/word/2010/wordml" xmlns:w15="http://schemas.microsoft.com/office/word/2012/wordml" xmlns:w16se="http://schemas.microsoft.com/office/word/2015/wordml/symex" xmlns:wpg="http://schemas.microsoft.com/office/word/2010/wordprocessingGroup" xmlns:wpi="http://schemas.microsoft.com/office/word/2010/wordprocessingInk" xmlns:wne="http://schemas.microsoft.com/office/word/2006/wordml" xmlns:wps="http://schemas.microsoft.com/office/word/2010/wordprocessingShape" mc:Ignorable="w14 w15 w16se wp14">
+<w:endnotes xmlns:wpc="http://schemas.microsoft.com/office/word/2010/wordprocessingCanvas" xmlns:cx="http://schemas.microsoft.com/office/drawing/2014/chartex" xmlns:cx1="http://schemas.microsoft.com/office/drawing/2015/9/8/chartex" xmlns:cx2="http://schemas.microsoft.com/office/drawing/2015/10/21/chartex" xmlns:cx3="http://schemas.microsoft.com/office/drawing/2016/5/9/chartex" xmlns:cx4="http://schemas.microsoft.com/office/drawing/2016/5/10/chartex" xmlns:cx5="http://schemas.microsoft.com/office/drawing/2016/5/11/chartex" xmlns:cx6="http://schemas.microsoft.com/office/drawing/2016/5/12/chartex" xmlns:cx7="http://schemas.microsoft.com/office/drawing/2016/5/13/chartex" xmlns:cx8="http://schemas.microsoft.com/office/drawing/2016/5/14/chartex" xmlns:mc="http://schemas.openxmlformats.org/markup-compatibility/2006" xmlns:aink="http://schemas.microsoft.com/office/drawing/2016/ink" xmlns:am3d="http://schemas.microsoft.com/office/drawing/2017/model3d" xmlns:o="urn:schemas-microsoft-com:office:office" xmlns:r="http://schemas.openxmlformats.org/officeDocument/2006/relationships" xmlns:m="http://schemas.openxmlformats.org/officeDocument/2006/math" xmlns:v="urn:schemas-microsoft-com:vml" xmlns:wp14="http://schemas.microsoft.com/office/word/2010/wordprocessingDrawing" xmlns:wp="http://schemas.openxmlformats.org/drawingml/2006/wordprocessingDrawing" xmlns:w10="urn:schemas-microsoft-com:office:word" xmlns:w="http://schemas.openxmlformats.org/wordprocessingml/2006/main" xmlns:w14="http://schemas.microsoft.com/office/word/2010/wordml" xmlns:w15="http://schemas.microsoft.com/office/word/2012/wordml" xmlns:w16cex="http://schemas.microsoft.com/office/word/2018/wordml/cex" xmlns:w16cid="http://schemas.microsoft.com/office/word/2016/wordml/cid" xmlns:w16="http://schemas.microsoft.com/office/word/2018/wordml" xmlns:w16se="http://schemas.microsoft.com/office/word/2015/wordml/symex" xmlns:wpg="http://schemas.microsoft.com/office/word/2010/wordprocessingGroup" xmlns:wpi="http://schemas.microsoft.com/office/word/2010/wordprocessingInk" xmlns:wne="http://schemas.microsoft.com/office/word/2006/wordml" xmlns:wps="http://schemas.microsoft.com/office/word/2010/wordprocessingShape" mc:Ignorable="w14 w15 w16se w16cid w16 w16cex wp14">
   <w:endnote w:type="separator" w:id="-1">
     <w:p>
       <w:pPr>
@@ -29976,7 +30837,7 @@
 </file>
 
 <file path=word/footnotes.xml><?xml version="1.0" encoding="utf-8"?>
-<w:footnotes xmlns:wpc="http://schemas.microsoft.com/office/word/2010/wordprocessingCanvas" xmlns:cx="http://schemas.microsoft.com/office/drawing/2014/chartex" xmlns:mc="http://schemas.openxmlformats.org/markup-compatibility/2006" xmlns:o="urn:schemas-microsoft-com:office:office" xmlns:r="http://schemas.openxmlformats.org/officeDocument/2006/relationships" xmlns:m="http://schemas.openxmlformats.org/officeDocument/2006/math" xmlns:v="urn:schemas-microsoft-com:vml" xmlns:wp14="http://schemas.microsoft.com/office/word/2010/wordprocessingDrawing" xmlns:wp="http://schemas.openxmlformats.org/drawingml/2006/wordprocessingDrawing" xmlns:w10="urn:schemas-microsoft-com:office:word" xmlns:w="http://schemas.openxmlformats.org/wordprocessingml/2006/main" xmlns:w14="http://schemas.microsoft.com/office/word/2010/wordml" xmlns:w15="http://schemas.microsoft.com/office/word/2012/wordml" xmlns:w16se="http://schemas.microsoft.com/office/word/2015/wordml/symex" xmlns:wpg="http://schemas.microsoft.com/office/word/2010/wordprocessingGroup" xmlns:wpi="http://schemas.microsoft.com/office/word/2010/wordprocessingInk" xmlns:wne="http://schemas.microsoft.com/office/word/2006/wordml" xmlns:wps="http://schemas.microsoft.com/office/word/2010/wordprocessingShape" mc:Ignorable="w14 w15 w16se wp14">
+<w:footnotes xmlns:wpc="http://schemas.microsoft.com/office/word/2010/wordprocessingCanvas" xmlns:cx="http://schemas.microsoft.com/office/drawing/2014/chartex" xmlns:cx1="http://schemas.microsoft.com/office/drawing/2015/9/8/chartex" xmlns:cx2="http://schemas.microsoft.com/office/drawing/2015/10/21/chartex" xmlns:cx3="http://schemas.microsoft.com/office/drawing/2016/5/9/chartex" xmlns:cx4="http://schemas.microsoft.com/office/drawing/2016/5/10/chartex" xmlns:cx5="http://schemas.microsoft.com/office/drawing/2016/5/11/chartex" xmlns:cx6="http://schemas.microsoft.com/office/drawing/2016/5/12/chartex" xmlns:cx7="http://schemas.microsoft.com/office/drawing/2016/5/13/chartex" xmlns:cx8="http://schemas.microsoft.com/office/drawing/2016/5/14/chartex" xmlns:mc="http://schemas.openxmlformats.org/markup-compatibility/2006" xmlns:aink="http://schemas.microsoft.com/office/drawing/2016/ink" xmlns:am3d="http://schemas.microsoft.com/office/drawing/2017/model3d" xmlns:o="urn:schemas-microsoft-com:office:office" xmlns:r="http://schemas.openxmlformats.org/officeDocument/2006/relationships" xmlns:m="http://schemas.openxmlformats.org/officeDocument/2006/math" xmlns:v="urn:schemas-microsoft-com:vml" xmlns:wp14="http://schemas.microsoft.com/office/word/2010/wordprocessingDrawing" xmlns:wp="http://schemas.openxmlformats.org/drawingml/2006/wordprocessingDrawing" xmlns:w10="urn:schemas-microsoft-com:office:word" xmlns:w="http://schemas.openxmlformats.org/wordprocessingml/2006/main" xmlns:w14="http://schemas.microsoft.com/office/word/2010/wordml" xmlns:w15="http://schemas.microsoft.com/office/word/2012/wordml" xmlns:w16cex="http://schemas.microsoft.com/office/word/2018/wordml/cex" xmlns:w16cid="http://schemas.microsoft.com/office/word/2016/wordml/cid" xmlns:w16="http://schemas.microsoft.com/office/word/2018/wordml" xmlns:w16se="http://schemas.microsoft.com/office/word/2015/wordml/symex" xmlns:wpg="http://schemas.microsoft.com/office/word/2010/wordprocessingGroup" xmlns:wpi="http://schemas.microsoft.com/office/word/2010/wordprocessingInk" xmlns:wne="http://schemas.microsoft.com/office/word/2006/wordml" xmlns:wps="http://schemas.microsoft.com/office/word/2010/wordprocessingShape" mc:Ignorable="w14 w15 w16se w16cid w16 w16cex wp14">
   <w:footnote w:type="separator" w:id="-1">
     <w:p>
       <w:pPr>
@@ -30001,7 +30862,7 @@
 </file>
 
 <file path=word/styles.xml><?xml version="1.0" encoding="utf-8"?>
-<w:styles xmlns:mc="http://schemas.openxmlformats.org/markup-compatibility/2006" xmlns:r="http://schemas.openxmlformats.org/officeDocument/2006/relationships" xmlns:w="http://schemas.openxmlformats.org/wordprocessingml/2006/main" xmlns:w14="http://schemas.microsoft.com/office/word/2010/wordml" xmlns:w15="http://schemas.microsoft.com/office/word/2012/wordml" xmlns:w16se="http://schemas.microsoft.com/office/word/2015/wordml/symex" mc:Ignorable="w14 w15 w16se">
+<w:styles xmlns:mc="http://schemas.openxmlformats.org/markup-compatibility/2006" xmlns:r="http://schemas.openxmlformats.org/officeDocument/2006/relationships" xmlns:w="http://schemas.openxmlformats.org/wordprocessingml/2006/main" xmlns:w14="http://schemas.microsoft.com/office/word/2010/wordml" xmlns:w15="http://schemas.microsoft.com/office/word/2012/wordml" xmlns:w16cex="http://schemas.microsoft.com/office/word/2018/wordml/cex" xmlns:w16cid="http://schemas.microsoft.com/office/word/2016/wordml/cid" xmlns:w16="http://schemas.microsoft.com/office/word/2018/wordml" xmlns:w16se="http://schemas.microsoft.com/office/word/2015/wordml/symex" mc:Ignorable="w14 w15 w16se w16cid w16 w16cex">
   <w:docDefaults>
     <w:rPrDefault>
       <w:rPr>
@@ -30017,7 +30878,7 @@
       </w:pPr>
     </w:pPrDefault>
   </w:docDefaults>
-  <w:latentStyles w:defLockedState="0" w:defUIPriority="99" w:defSemiHidden="0" w:defUnhideWhenUsed="0" w:defQFormat="0" w:count="371">
+  <w:latentStyles w:defLockedState="0" w:defUIPriority="99" w:defSemiHidden="0" w:defUnhideWhenUsed="0" w:defQFormat="0" w:count="376">
     <w:lsdException w:name="Normal" w:uiPriority="0" w:qFormat="1"/>
     <w:lsdException w:name="heading 1" w:uiPriority="9" w:qFormat="1"/>
     <w:lsdException w:name="heading 2" w:semiHidden="1" w:uiPriority="9" w:unhideWhenUsed="1" w:qFormat="1"/>
@@ -30123,7 +30984,6 @@
     <w:lsdException w:name="HTML Sample" w:semiHidden="1" w:unhideWhenUsed="1"/>
     <w:lsdException w:name="HTML Typewriter" w:semiHidden="1" w:unhideWhenUsed="1"/>
     <w:lsdException w:name="HTML Variable" w:semiHidden="1" w:unhideWhenUsed="1"/>
-    <w:lsdException w:name="Normal Table" w:semiHidden="1" w:unhideWhenUsed="1"/>
     <w:lsdException w:name="annotation subject" w:semiHidden="1" w:unhideWhenUsed="1"/>
     <w:lsdException w:name="No List" w:semiHidden="1" w:unhideWhenUsed="1"/>
     <w:lsdException w:name="Outline List 1" w:semiHidden="1" w:unhideWhenUsed="1"/>
@@ -30166,11 +31026,8 @@
     <w:lsdException w:name="Table Contemporary" w:semiHidden="1" w:unhideWhenUsed="1"/>
     <w:lsdException w:name="Table Elegant" w:semiHidden="1" w:unhideWhenUsed="1"/>
     <w:lsdException w:name="Table Professional" w:semiHidden="1" w:unhideWhenUsed="1"/>
-    <w:lsdException w:name="Table Subtle 1" w:semiHidden="1" w:unhideWhenUsed="1"/>
     <w:lsdException w:name="Table Subtle 2" w:semiHidden="1" w:unhideWhenUsed="1"/>
     <w:lsdException w:name="Table Web 1" w:semiHidden="1" w:unhideWhenUsed="1"/>
-    <w:lsdException w:name="Table Web 2" w:semiHidden="1" w:unhideWhenUsed="1"/>
-    <w:lsdException w:name="Table Web 3" w:semiHidden="1" w:unhideWhenUsed="1"/>
     <w:lsdException w:name="Balloon Text" w:semiHidden="1" w:unhideWhenUsed="1"/>
     <w:lsdException w:name="Table Grid" w:uiPriority="39"/>
     <w:lsdException w:name="Table Theme" w:semiHidden="1" w:unhideWhenUsed="1"/>
@@ -30389,19 +31246,24 @@
     <w:lsdException w:name="List Table 5 Dark Accent 6" w:uiPriority="50"/>
     <w:lsdException w:name="List Table 6 Colorful Accent 6" w:uiPriority="51"/>
     <w:lsdException w:name="List Table 7 Colorful Accent 6" w:uiPriority="52"/>
+    <w:lsdException w:name="Mention" w:semiHidden="1" w:unhideWhenUsed="1"/>
+    <w:lsdException w:name="Smart Hyperlink" w:semiHidden="1" w:unhideWhenUsed="1"/>
+    <w:lsdException w:name="Hashtag" w:semiHidden="1" w:unhideWhenUsed="1"/>
+    <w:lsdException w:name="Unresolved Mention" w:semiHidden="1" w:unhideWhenUsed="1"/>
+    <w:lsdException w:name="Smart Link" w:semiHidden="1" w:unhideWhenUsed="1"/>
   </w:latentStyles>
   <w:style w:type="paragraph" w:default="1" w:styleId="Normal">
     <w:name w:val="Normal"/>
     <w:qFormat/>
     <w:rsid w:val="00D5088F"/>
   </w:style>
-  <w:style w:type="character" w:default="1" w:styleId="Fuentedeprrafopredeter">
+  <w:style w:type="character" w:default="1" w:styleId="DefaultParagraphFont">
     <w:name w:val="Default Paragraph Font"/>
     <w:uiPriority w:val="1"/>
     <w:semiHidden/>
     <w:unhideWhenUsed/>
   </w:style>
-  <w:style w:type="table" w:default="1" w:styleId="Tablanormal">
+  <w:style w:type="table" w:default="1" w:styleId="TableNormal">
     <w:name w:val="Normal Table"/>
     <w:uiPriority w:val="99"/>
     <w:semiHidden/>
@@ -30416,15 +31278,15 @@
       </w:tblCellMar>
     </w:tblPr>
   </w:style>
-  <w:style w:type="numbering" w:default="1" w:styleId="Sinlista">
+  <w:style w:type="numbering" w:default="1" w:styleId="NoList">
     <w:name w:val="No List"/>
     <w:uiPriority w:val="99"/>
     <w:semiHidden/>
     <w:unhideWhenUsed/>
   </w:style>
-  <w:style w:type="table" w:styleId="Tablaconcuadrcula">
+  <w:style w:type="table" w:styleId="TableGrid">
     <w:name w:val="Table Grid"/>
-    <w:basedOn w:val="Tablanormal"/>
+    <w:basedOn w:val="TableNormal"/>
     <w:uiPriority w:val="39"/>
     <w:rsid w:val="00850C80"/>
     <w:pPr>
@@ -30441,9 +31303,9 @@
       </w:tblBorders>
     </w:tblPr>
   </w:style>
-  <w:style w:type="table" w:styleId="Tabladecuadrcula5oscura-nfasis5">
+  <w:style w:type="table" w:styleId="GridTable5Dark-Accent5">
     <w:name w:val="Grid Table 5 Dark Accent 5"/>
-    <w:basedOn w:val="Tablanormal"/>
+    <w:basedOn w:val="TableNormal"/>
     <w:uiPriority w:val="50"/>
     <w:rsid w:val="00850C80"/>
     <w:pPr>
@@ -30547,10 +31409,10 @@
       </w:tcPr>
     </w:tblStylePr>
   </w:style>
-  <w:style w:type="paragraph" w:styleId="Encabezado">
+  <w:style w:type="paragraph" w:styleId="Header">
     <w:name w:val="header"/>
     <w:basedOn w:val="Normal"/>
-    <w:link w:val="EncabezadoCar"/>
+    <w:link w:val="HeaderChar"/>
     <w:uiPriority w:val="99"/>
     <w:unhideWhenUsed/>
     <w:rsid w:val="003E5E1A"/>
@@ -30562,17 +31424,17 @@
       <w:spacing w:after="0" w:line="240" w:lineRule="auto"/>
     </w:pPr>
   </w:style>
-  <w:style w:type="character" w:customStyle="1" w:styleId="EncabezadoCar">
-    <w:name w:val="Encabezado Car"/>
-    <w:basedOn w:val="Fuentedeprrafopredeter"/>
-    <w:link w:val="Encabezado"/>
+  <w:style w:type="character" w:customStyle="1" w:styleId="HeaderChar">
+    <w:name w:val="Header Char"/>
+    <w:basedOn w:val="DefaultParagraphFont"/>
+    <w:link w:val="Header"/>
     <w:uiPriority w:val="99"/>
     <w:rsid w:val="003E5E1A"/>
   </w:style>
-  <w:style w:type="paragraph" w:styleId="Piedepgina">
+  <w:style w:type="paragraph" w:styleId="Footer">
     <w:name w:val="footer"/>
     <w:basedOn w:val="Normal"/>
-    <w:link w:val="PiedepginaCar"/>
+    <w:link w:val="FooterChar"/>
     <w:uiPriority w:val="99"/>
     <w:unhideWhenUsed/>
     <w:rsid w:val="003E5E1A"/>
@@ -30584,16 +31446,16 @@
       <w:spacing w:after="0" w:line="240" w:lineRule="auto"/>
     </w:pPr>
   </w:style>
-  <w:style w:type="character" w:customStyle="1" w:styleId="PiedepginaCar">
-    <w:name w:val="Pie de página Car"/>
-    <w:basedOn w:val="Fuentedeprrafopredeter"/>
-    <w:link w:val="Piedepgina"/>
+  <w:style w:type="character" w:customStyle="1" w:styleId="FooterChar">
+    <w:name w:val="Footer Char"/>
+    <w:basedOn w:val="DefaultParagraphFont"/>
+    <w:link w:val="Footer"/>
     <w:uiPriority w:val="99"/>
     <w:rsid w:val="003E5E1A"/>
   </w:style>
-  <w:style w:type="table" w:styleId="Tabladecuadrcula4-nfasis5">
+  <w:style w:type="table" w:styleId="GridTable4-Accent5">
     <w:name w:val="Grid Table 4 Accent 5"/>
-    <w:basedOn w:val="Tablanormal"/>
+    <w:basedOn w:val="TableNormal"/>
     <w:uiPriority w:val="49"/>
     <w:rsid w:val="00B12C84"/>
     <w:pPr>

</xml_diff>